<commit_message>
AUTO FROM HOME 12.02.2024 22:17:16,56
</commit_message>
<xml_diff>
--- a/poluyanov/пояснительная записька.docx
+++ b/poluyanov/пояснительная записька.docx
@@ -14,19 +14,19 @@
     </w:p>
     <w:sdt>
       <w:sdtPr>
+        <w:rPr>
+          <w:rFonts w:ascii="Times New Roman" w:eastAsia="Times New Roman" w:hAnsi="Times New Roman" w:cs="Times New Roman"/>
+          <w:b w:val="0"/>
+          <w:bCs w:val="0"/>
+          <w:color w:val="auto"/>
+          <w:szCs w:val="24"/>
+        </w:rPr>
         <w:id w:val="-1071108650"/>
         <w:docPartObj>
           <w:docPartGallery w:val="Table of Contents"/>
           <w:docPartUnique/>
         </w:docPartObj>
       </w:sdtPr>
-      <w:sdtEndPr>
-        <w:rPr>
-          <w:rFonts w:ascii="Times New Roman" w:eastAsia="Times New Roman" w:hAnsi="Times New Roman" w:cs="Times New Roman"/>
-          <w:color w:val="auto"/>
-          <w:szCs w:val="24"/>
-        </w:rPr>
-      </w:sdtEndPr>
       <w:sdtContent>
         <w:p>
           <w:pPr>
@@ -3328,6 +3328,9 @@
     <w:p/>
     <w:p>
       <w:r>
+        <w:rPr>
+          <w:noProof/>
+        </w:rPr>
         <w:drawing>
           <wp:inline distT="0" distB="0" distL="0" distR="0" wp14:anchorId="472F6B1D" wp14:editId="789BC925">
             <wp:extent cx="5271732" cy="2911450"/>
@@ -3930,10 +3933,10 @@
         </w:rPr>
         <w:lastRenderedPageBreak/>
         <w:drawing>
-          <wp:inline distT="0" distB="0" distL="0" distR="0" wp14:anchorId="6C15D4A2" wp14:editId="1C8B3D45">
+          <wp:inline distT="0" distB="0" distL="0" distR="0" wp14:anchorId="4776833E" wp14:editId="4EB1F982">
             <wp:extent cx="5940425" cy="3632065"/>
             <wp:effectExtent l="0" t="0" r="3175" b="6985"/>
-            <wp:docPr id="10" name="Рисунок 10"/>
+            <wp:docPr id="3" name="Рисунок 3"/>
             <wp:cNvGraphicFramePr>
               <a:graphicFrameLocks xmlns:a="http://schemas.openxmlformats.org/drawingml/2006/main" noChangeAspect="1"/>
             </wp:cNvGraphicFramePr>
@@ -3965,6 +3968,8 @@
           </wp:inline>
         </w:drawing>
       </w:r>
+      <w:bookmarkStart w:id="10" w:name="_GoBack"/>
+      <w:bookmarkEnd w:id="10"/>
     </w:p>
     <w:p>
       <w:pPr>
@@ -4229,19 +4234,7 @@
           <w:bCs/>
           <w:shd w:val="clear" w:color="auto" w:fill="auto"/>
         </w:rPr>
-        <w:t>состоя</w:t>
-      </w:r>
-      <w:bookmarkStart w:id="10" w:name="_GoBack"/>
-      <w:bookmarkEnd w:id="10"/>
-      <w:r>
-        <w:rPr>
-          <w:rStyle w:val="5"/>
-          <w:rFonts w:cstheme="majorBidi"/>
-          <w:b/>
-          <w:bCs/>
-          <w:shd w:val="clear" w:color="auto" w:fill="auto"/>
-        </w:rPr>
-        <w:t>ний</w:t>
+        <w:t>состояний</w:t>
       </w:r>
     </w:p>
     <w:p>
@@ -5042,30 +5035,6 @@
       </w:pPr>
     </w:p>
     <w:p>
-      <w:pPr>
-        <w:rPr>
-          <w:b/>
-        </w:rPr>
-      </w:pPr>
-    </w:p>
-    <w:p>
-      <w:pPr>
-        <w:rPr>
-          <w:b/>
-        </w:rPr>
-      </w:pPr>
-    </w:p>
-    <w:p>
-      <w:pPr>
-        <w:rPr>
-          <w:b/>
-        </w:rPr>
-      </w:pPr>
-    </w:p>
-    <w:p>
-      <w:pPr>
-        <w:spacing w:after="200" w:line="276" w:lineRule="auto"/>
-      </w:pPr>
       <w:r>
         <w:rPr>
           <w:rStyle w:val="5"/>
@@ -5073,20 +5042,137 @@
           <w:bCs w:val="0"/>
           <w:color w:val="000000"/>
         </w:rPr>
-        <w:t xml:space="preserve">Диаграмма состояний представляет интерфейс пользователя. Список внутренний действий отражает действия, которые должны быть выполнены моделируемым элементом при нахождении его в том или ином состоянии. Для этой цели служит дополнительная секция в обозначении состояния, содержащая перечень внутренних действий или деятельность, которые выполняются в процессе нахождения моделируемого элемента в данном состоянии. Диаграмма состояний представлена на рисунке </w:t>
-      </w:r>
-    </w:p>
-    <w:p>
-      <w:pPr>
-        <w:spacing w:after="200" w:line="276" w:lineRule="auto"/>
+        <w:t xml:space="preserve">Диаграмма </w:t>
+      </w:r>
+      <w:r>
+        <w:rPr>
+          <w:rStyle w:val="5"/>
+          <w:b w:val="0"/>
+          <w:bCs w:val="0"/>
+          <w:color w:val="000000"/>
+        </w:rPr>
+        <w:t>процесса управления материал</w:t>
+      </w:r>
+      <w:r>
+        <w:rPr>
+          <w:rStyle w:val="5"/>
+          <w:b w:val="0"/>
+          <w:bCs w:val="0"/>
+          <w:color w:val="000000"/>
+        </w:rPr>
+        <w:t>ами</w:t>
+      </w:r>
+      <w:r>
+        <w:rPr>
+          <w:rStyle w:val="5"/>
+          <w:b w:val="0"/>
+          <w:bCs w:val="0"/>
+          <w:color w:val="000000"/>
+        </w:rPr>
+        <w:t xml:space="preserve"> в организации представлена на рисунке</w:t>
+      </w:r>
+    </w:p>
+    <w:p>
+      <w:pPr>
+        <w:rPr>
+          <w:b/>
+        </w:rPr>
+      </w:pPr>
+    </w:p>
+    <w:p>
+      <w:pPr>
+        <w:rPr>
+          <w:b/>
+        </w:rPr>
       </w:pPr>
       <w:r>
         <w:rPr>
           <w:b/>
           <w:noProof/>
+        </w:rPr>
+        <w:drawing>
+          <wp:inline distT="0" distB="0" distL="0" distR="0">
+            <wp:extent cx="5182040" cy="1868969"/>
+            <wp:effectExtent l="0" t="0" r="0" b="0"/>
+            <wp:docPr id="2" name="Рисунок 2"/>
+            <wp:cNvGraphicFramePr>
+              <a:graphicFrameLocks xmlns:a="http://schemas.openxmlformats.org/drawingml/2006/main" noChangeAspect="1"/>
+            </wp:cNvGraphicFramePr>
+            <a:graphic xmlns:a="http://schemas.openxmlformats.org/drawingml/2006/main">
+              <a:graphicData uri="http://schemas.openxmlformats.org/drawingml/2006/picture">
+                <pic:pic xmlns:pic="http://schemas.openxmlformats.org/drawingml/2006/picture">
+                  <pic:nvPicPr>
+                    <pic:cNvPr id="0" name="Диаграмма Материалы.drawio.png"/>
+                    <pic:cNvPicPr/>
+                  </pic:nvPicPr>
+                  <pic:blipFill>
+                    <a:blip r:embed="rId23">
+                      <a:extLst>
+                        <a:ext uri="{28A0092B-C50C-407E-A947-70E740481C1C}">
+                          <a14:useLocalDpi xmlns:a14="http://schemas.microsoft.com/office/drawing/2010/main" val="0"/>
+                        </a:ext>
+                      </a:extLst>
+                    </a:blip>
+                    <a:stretch>
+                      <a:fillRect/>
+                    </a:stretch>
+                  </pic:blipFill>
+                  <pic:spPr>
+                    <a:xfrm>
+                      <a:off x="0" y="0"/>
+                      <a:ext cx="5179951" cy="1868216"/>
+                    </a:xfrm>
+                    <a:prstGeom prst="rect">
+                      <a:avLst/>
+                    </a:prstGeom>
+                  </pic:spPr>
+                </pic:pic>
+              </a:graphicData>
+            </a:graphic>
+          </wp:inline>
+        </w:drawing>
+      </w:r>
+    </w:p>
+    <w:p>
+      <w:pPr>
+        <w:rPr>
+          <w:b/>
+        </w:rPr>
+      </w:pPr>
+    </w:p>
+    <w:p>
+      <w:pPr>
+        <w:rPr>
+          <w:b/>
+        </w:rPr>
+      </w:pPr>
+    </w:p>
+    <w:p>
+      <w:pPr>
+        <w:spacing w:after="200" w:line="276" w:lineRule="auto"/>
+      </w:pPr>
+      <w:r>
+        <w:rPr>
+          <w:rStyle w:val="5"/>
+          <w:b w:val="0"/>
+          <w:bCs w:val="0"/>
+          <w:color w:val="000000"/>
+        </w:rPr>
+        <w:t xml:space="preserve">Диаграмма состояний представляет интерфейс пользователя. Список внутренний действий отражает действия, которые должны быть выполнены моделируемым элементом при нахождении его в том или ином состоянии. Для этой цели служит дополнительная секция в обозначении состояния, содержащая перечень внутренних действий или деятельность, которые выполняются в процессе нахождения моделируемого элемента в данном состоянии. Диаграмма состояний представлена на рисунке </w:t>
+      </w:r>
+    </w:p>
+    <w:p>
+      <w:pPr>
+        <w:spacing w:after="200" w:line="276" w:lineRule="auto"/>
+      </w:pPr>
+      <w:r>
+        <w:rPr>
+          <w:b/>
+          <w:noProof/>
           <w:color w:val="000000"/>
           <w:shd w:val="clear" w:color="auto" w:fill="FFFFFF"/>
         </w:rPr>
+        <w:lastRenderedPageBreak/>
         <w:drawing>
           <wp:inline distT="0" distB="0" distL="0" distR="0" wp14:anchorId="45FB9BDA" wp14:editId="6096CF76">
             <wp:extent cx="5060501" cy="2771239"/>
@@ -5103,7 +5189,7 @@
                     <pic:cNvPicPr/>
                   </pic:nvPicPr>
                   <pic:blipFill>
-                    <a:blip r:embed="rId23">
+                    <a:blip r:embed="rId24">
                       <a:extLst>
                         <a:ext uri="{28A0092B-C50C-407E-A947-70E740481C1C}">
                           <a14:useLocalDpi xmlns:a14="http://schemas.microsoft.com/office/drawing/2010/main" val="0"/>
@@ -5248,14 +5334,6 @@
         <w:gridCol w:w="1267"/>
       </w:tblGrid>
       <w:tr>
-        <w:tblPrEx>
-          <w:tblCellMar>
-            <w:top w:w="0" w:type="dxa"/>
-            <w:left w:w="0" w:type="dxa"/>
-            <w:bottom w:w="0" w:type="dxa"/>
-            <w:right w:w="0" w:type="dxa"/>
-          </w:tblCellMar>
-        </w:tblPrEx>
         <w:trPr>
           <w:trHeight w:hRule="exact" w:val="1555"/>
         </w:trPr>
@@ -5601,14 +5679,6 @@
         </w:tc>
       </w:tr>
       <w:tr>
-        <w:tblPrEx>
-          <w:tblCellMar>
-            <w:top w:w="0" w:type="dxa"/>
-            <w:left w:w="0" w:type="dxa"/>
-            <w:bottom w:w="0" w:type="dxa"/>
-            <w:right w:w="0" w:type="dxa"/>
-          </w:tblCellMar>
-        </w:tblPrEx>
         <w:trPr>
           <w:trHeight w:hRule="exact" w:val="317"/>
         </w:trPr>
@@ -5766,14 +5836,6 @@
         </w:tc>
       </w:tr>
       <w:tr>
-        <w:tblPrEx>
-          <w:tblCellMar>
-            <w:top w:w="0" w:type="dxa"/>
-            <w:left w:w="0" w:type="dxa"/>
-            <w:bottom w:w="0" w:type="dxa"/>
-            <w:right w:w="0" w:type="dxa"/>
-          </w:tblCellMar>
-        </w:tblPrEx>
         <w:trPr>
           <w:trHeight w:hRule="exact" w:val="312"/>
         </w:trPr>
@@ -5947,14 +6009,6 @@
         </w:tc>
       </w:tr>
       <w:tr>
-        <w:tblPrEx>
-          <w:tblCellMar>
-            <w:top w:w="0" w:type="dxa"/>
-            <w:left w:w="0" w:type="dxa"/>
-            <w:bottom w:w="0" w:type="dxa"/>
-            <w:right w:w="0" w:type="dxa"/>
-          </w:tblCellMar>
-        </w:tblPrEx>
         <w:trPr>
           <w:trHeight w:hRule="exact" w:val="317"/>
         </w:trPr>
@@ -6112,14 +6166,6 @@
         </w:tc>
       </w:tr>
       <w:tr>
-        <w:tblPrEx>
-          <w:tblCellMar>
-            <w:top w:w="0" w:type="dxa"/>
-            <w:left w:w="0" w:type="dxa"/>
-            <w:bottom w:w="0" w:type="dxa"/>
-            <w:right w:w="0" w:type="dxa"/>
-          </w:tblCellMar>
-        </w:tblPrEx>
         <w:trPr>
           <w:trHeight w:hRule="exact" w:val="317"/>
         </w:trPr>
@@ -6285,14 +6331,6 @@
         </w:tc>
       </w:tr>
       <w:tr>
-        <w:tblPrEx>
-          <w:tblCellMar>
-            <w:top w:w="0" w:type="dxa"/>
-            <w:left w:w="0" w:type="dxa"/>
-            <w:bottom w:w="0" w:type="dxa"/>
-            <w:right w:w="0" w:type="dxa"/>
-          </w:tblCellMar>
-        </w:tblPrEx>
         <w:trPr>
           <w:trHeight w:hRule="exact" w:val="331"/>
         </w:trPr>
@@ -6468,14 +6506,6 @@
         <w:gridCol w:w="1411"/>
       </w:tblGrid>
       <w:tr>
-        <w:tblPrEx>
-          <w:tblCellMar>
-            <w:top w:w="0" w:type="dxa"/>
-            <w:left w:w="0" w:type="dxa"/>
-            <w:bottom w:w="0" w:type="dxa"/>
-            <w:right w:w="0" w:type="dxa"/>
-          </w:tblCellMar>
-        </w:tblPrEx>
         <w:trPr>
           <w:trHeight w:hRule="exact" w:val="331"/>
           <w:jc w:val="center"/>
@@ -6636,14 +6666,6 @@
         </w:tc>
       </w:tr>
       <w:tr>
-        <w:tblPrEx>
-          <w:tblCellMar>
-            <w:top w:w="0" w:type="dxa"/>
-            <w:left w:w="0" w:type="dxa"/>
-            <w:bottom w:w="0" w:type="dxa"/>
-            <w:right w:w="0" w:type="dxa"/>
-          </w:tblCellMar>
-        </w:tblPrEx>
         <w:trPr>
           <w:trHeight w:hRule="exact" w:val="926"/>
           <w:jc w:val="center"/>
@@ -6802,14 +6824,6 @@
         </w:tc>
       </w:tr>
       <w:tr>
-        <w:tblPrEx>
-          <w:tblCellMar>
-            <w:top w:w="0" w:type="dxa"/>
-            <w:left w:w="0" w:type="dxa"/>
-            <w:bottom w:w="0" w:type="dxa"/>
-            <w:right w:w="0" w:type="dxa"/>
-          </w:tblCellMar>
-        </w:tblPrEx>
         <w:trPr>
           <w:trHeight w:hRule="exact" w:val="317"/>
           <w:jc w:val="center"/>
@@ -6949,14 +6963,6 @@
         </w:tc>
       </w:tr>
       <w:tr>
-        <w:tblPrEx>
-          <w:tblCellMar>
-            <w:top w:w="0" w:type="dxa"/>
-            <w:left w:w="0" w:type="dxa"/>
-            <w:bottom w:w="0" w:type="dxa"/>
-            <w:right w:w="0" w:type="dxa"/>
-          </w:tblCellMar>
-        </w:tblPrEx>
         <w:trPr>
           <w:trHeight w:hRule="exact" w:val="312"/>
           <w:jc w:val="center"/>
@@ -7096,14 +7102,6 @@
         </w:tc>
       </w:tr>
       <w:tr>
-        <w:tblPrEx>
-          <w:tblCellMar>
-            <w:top w:w="0" w:type="dxa"/>
-            <w:left w:w="0" w:type="dxa"/>
-            <w:bottom w:w="0" w:type="dxa"/>
-            <w:right w:w="0" w:type="dxa"/>
-          </w:tblCellMar>
-        </w:tblPrEx>
         <w:trPr>
           <w:trHeight w:hRule="exact" w:val="317"/>
           <w:jc w:val="center"/>
@@ -7243,14 +7241,6 @@
         </w:tc>
       </w:tr>
       <w:tr>
-        <w:tblPrEx>
-          <w:tblCellMar>
-            <w:top w:w="0" w:type="dxa"/>
-            <w:left w:w="0" w:type="dxa"/>
-            <w:bottom w:w="0" w:type="dxa"/>
-            <w:right w:w="0" w:type="dxa"/>
-          </w:tblCellMar>
-        </w:tblPrEx>
         <w:trPr>
           <w:trHeight w:hRule="exact" w:val="312"/>
           <w:jc w:val="center"/>
@@ -7390,14 +7380,6 @@
         </w:tc>
       </w:tr>
       <w:tr>
-        <w:tblPrEx>
-          <w:tblCellMar>
-            <w:top w:w="0" w:type="dxa"/>
-            <w:left w:w="0" w:type="dxa"/>
-            <w:bottom w:w="0" w:type="dxa"/>
-            <w:right w:w="0" w:type="dxa"/>
-          </w:tblCellMar>
-        </w:tblPrEx>
         <w:trPr>
           <w:trHeight w:hRule="exact" w:val="317"/>
           <w:jc w:val="center"/>
@@ -7537,14 +7519,6 @@
         </w:tc>
       </w:tr>
       <w:tr>
-        <w:tblPrEx>
-          <w:tblCellMar>
-            <w:top w:w="0" w:type="dxa"/>
-            <w:left w:w="0" w:type="dxa"/>
-            <w:bottom w:w="0" w:type="dxa"/>
-            <w:right w:w="0" w:type="dxa"/>
-          </w:tblCellMar>
-        </w:tblPrEx>
         <w:trPr>
           <w:trHeight w:hRule="exact" w:val="317"/>
           <w:jc w:val="center"/>
@@ -7684,14 +7658,6 @@
         </w:tc>
       </w:tr>
       <w:tr>
-        <w:tblPrEx>
-          <w:tblCellMar>
-            <w:top w:w="0" w:type="dxa"/>
-            <w:left w:w="0" w:type="dxa"/>
-            <w:bottom w:w="0" w:type="dxa"/>
-            <w:right w:w="0" w:type="dxa"/>
-          </w:tblCellMar>
-        </w:tblPrEx>
         <w:trPr>
           <w:trHeight w:hRule="exact" w:val="619"/>
           <w:jc w:val="center"/>
@@ -7837,14 +7803,6 @@
         </w:tc>
       </w:tr>
       <w:tr>
-        <w:tblPrEx>
-          <w:tblCellMar>
-            <w:top w:w="0" w:type="dxa"/>
-            <w:left w:w="0" w:type="dxa"/>
-            <w:bottom w:w="0" w:type="dxa"/>
-            <w:right w:w="0" w:type="dxa"/>
-          </w:tblCellMar>
-        </w:tblPrEx>
         <w:trPr>
           <w:trHeight w:hRule="exact" w:val="322"/>
           <w:jc w:val="center"/>
@@ -7984,14 +7942,6 @@
         </w:tc>
       </w:tr>
       <w:tr>
-        <w:tblPrEx>
-          <w:tblCellMar>
-            <w:top w:w="0" w:type="dxa"/>
-            <w:left w:w="0" w:type="dxa"/>
-            <w:bottom w:w="0" w:type="dxa"/>
-            <w:right w:w="0" w:type="dxa"/>
-          </w:tblCellMar>
-        </w:tblPrEx>
         <w:trPr>
           <w:trHeight w:hRule="exact" w:val="336"/>
           <w:jc w:val="center"/>
@@ -8584,10 +8534,10 @@
             <v:path o:extrusionok="f" gradientshapeok="t" o:connecttype="rect"/>
             <o:lock v:ext="edit" aspectratio="t"/>
           </v:shapetype>
-          <v:shape id="_x0000_i1025" type="#_x0000_t75" style="width:98.8pt;height:19.25pt" o:ole="">
-            <v:imagedata r:id="rId24" o:title=""/>
+          <v:shape id="_x0000_i1025" type="#_x0000_t75" style="width:99.05pt;height:19pt" o:ole="">
+            <v:imagedata r:id="rId25" o:title=""/>
           </v:shape>
-          <o:OLEObject Type="Embed" ProgID="Equation.3" ShapeID="_x0000_i1025" DrawAspect="Content" ObjectID="_1769277393" r:id="rId25"/>
+          <o:OLEObject Type="Embed" ProgID="Equation.3" ShapeID="_x0000_i1025" DrawAspect="Content" ObjectID="_1769281467" r:id="rId26"/>
         </w:object>
       </w:r>
       <w:r>
@@ -8794,10 +8744,10 @@
           <w:szCs w:val="28"/>
         </w:rPr>
         <w:object w:dxaOrig="2310" w:dyaOrig="375">
-          <v:shape id="_x0000_i1026" type="#_x0000_t75" style="width:116.35pt;height:18.4pt" o:ole="">
-            <v:imagedata r:id="rId26" o:title=""/>
+          <v:shape id="_x0000_i1026" type="#_x0000_t75" style="width:116.35pt;height:18.45pt" o:ole="">
+            <v:imagedata r:id="rId27" o:title=""/>
           </v:shape>
-          <o:OLEObject Type="Embed" ProgID="Equation.3" ShapeID="_x0000_i1026" DrawAspect="Content" ObjectID="_1769277394" r:id="rId27"/>
+          <o:OLEObject Type="Embed" ProgID="Equation.3" ShapeID="_x0000_i1026" DrawAspect="Content" ObjectID="_1769281468" r:id="rId28"/>
         </w:object>
       </w:r>
       <w:r>
@@ -8976,10 +8926,10 @@
           <w:szCs w:val="28"/>
         </w:rPr>
         <w:object w:dxaOrig="1425" w:dyaOrig="345">
-          <v:shape id="_x0000_i1027" type="#_x0000_t75" style="width:71.15pt;height:16.75pt" o:ole="">
-            <v:imagedata r:id="rId28" o:title=""/>
+          <v:shape id="_x0000_i1027" type="#_x0000_t75" style="width:71.4pt;height:16.7pt" o:ole="">
+            <v:imagedata r:id="rId29" o:title=""/>
           </v:shape>
-          <o:OLEObject Type="Embed" ProgID="Equation.3" ShapeID="_x0000_i1027" DrawAspect="Content" ObjectID="_1769277395" r:id="rId29"/>
+          <o:OLEObject Type="Embed" ProgID="Equation.3" ShapeID="_x0000_i1027" DrawAspect="Content" ObjectID="_1769281469" r:id="rId30"/>
         </w:object>
       </w:r>
       <w:r>
@@ -9145,10 +9095,10 @@
           <w:szCs w:val="28"/>
         </w:rPr>
         <w:object w:dxaOrig="3510" w:dyaOrig="705">
-          <v:shape id="_x0000_i1028" type="#_x0000_t75" style="width:175.8pt;height:35.15pt" o:ole="">
-            <v:imagedata r:id="rId30" o:title=""/>
+          <v:shape id="_x0000_i1028" type="#_x0000_t75" style="width:175.7pt;height:35.15pt" o:ole="">
+            <v:imagedata r:id="rId31" o:title=""/>
           </v:shape>
-          <o:OLEObject Type="Embed" ProgID="Equation.3" ShapeID="_x0000_i1028" DrawAspect="Content" ObjectID="_1769277396" r:id="rId31"/>
+          <o:OLEObject Type="Embed" ProgID="Equation.3" ShapeID="_x0000_i1028" DrawAspect="Content" ObjectID="_1769281470" r:id="rId32"/>
         </w:object>
       </w:r>
     </w:p>
@@ -9167,10 +9117,10 @@
           <w:szCs w:val="28"/>
         </w:rPr>
         <w:object w:dxaOrig="3420" w:dyaOrig="705">
-          <v:shape id="_x0000_i1029" type="#_x0000_t75" style="width:170.8pt;height:35.15pt" o:ole="">
-            <v:imagedata r:id="rId32" o:title=""/>
+          <v:shape id="_x0000_i1029" type="#_x0000_t75" style="width:171.05pt;height:35.15pt" o:ole="">
+            <v:imagedata r:id="rId33" o:title=""/>
           </v:shape>
-          <o:OLEObject Type="Embed" ProgID="Equation.3" ShapeID="_x0000_i1029" DrawAspect="Content" ObjectID="_1769277397" r:id="rId33"/>
+          <o:OLEObject Type="Embed" ProgID="Equation.3" ShapeID="_x0000_i1029" DrawAspect="Content" ObjectID="_1769281471" r:id="rId34"/>
         </w:object>
       </w:r>
     </w:p>
@@ -9225,10 +9175,10 @@
           <w:szCs w:val="28"/>
         </w:rPr>
         <w:object w:dxaOrig="1575" w:dyaOrig="375">
-          <v:shape id="_x0000_i1030" type="#_x0000_t75" style="width:78.7pt;height:18.4pt" o:ole="">
-            <v:imagedata r:id="rId34" o:title=""/>
+          <v:shape id="_x0000_i1030" type="#_x0000_t75" style="width:78.9pt;height:18.45pt" o:ole="">
+            <v:imagedata r:id="rId35" o:title=""/>
           </v:shape>
-          <o:OLEObject Type="Embed" ProgID="Equation.3" ShapeID="_x0000_i1030" DrawAspect="Content" ObjectID="_1769277398" r:id="rId35"/>
+          <o:OLEObject Type="Embed" ProgID="Equation.3" ShapeID="_x0000_i1030" DrawAspect="Content" ObjectID="_1769281472" r:id="rId36"/>
         </w:object>
       </w:r>
       <w:r>
@@ -9387,10 +9337,10 @@
           <w:szCs w:val="28"/>
         </w:rPr>
         <w:object w:dxaOrig="2445" w:dyaOrig="360">
-          <v:shape id="_x0000_i1031" type="#_x0000_t75" style="width:122.25pt;height:17.6pt" o:ole="">
-            <v:imagedata r:id="rId36" o:title=""/>
+          <v:shape id="_x0000_i1031" type="#_x0000_t75" style="width:122.1pt;height:17.85pt" o:ole="">
+            <v:imagedata r:id="rId37" o:title=""/>
           </v:shape>
-          <o:OLEObject Type="Embed" ProgID="Equation.3" ShapeID="_x0000_i1031" DrawAspect="Content" ObjectID="_1769277399" r:id="rId37"/>
+          <o:OLEObject Type="Embed" ProgID="Equation.3" ShapeID="_x0000_i1031" DrawAspect="Content" ObjectID="_1769281473" r:id="rId38"/>
         </w:object>
       </w:r>
     </w:p>
@@ -9409,7 +9359,6 @@
         <w:rPr>
           <w:szCs w:val="28"/>
         </w:rPr>
-        <w:lastRenderedPageBreak/>
         <w:t>Стоимость расходных материалов составит</w:t>
       </w:r>
     </w:p>
@@ -9440,10 +9389,10 @@
           <w:szCs w:val="28"/>
         </w:rPr>
         <w:object w:dxaOrig="4845" w:dyaOrig="420">
-          <v:shape id="_x0000_i1032" type="#_x0000_t75" style="width:241.95pt;height:20.95pt" o:ole="">
-            <v:imagedata r:id="rId38" o:title=""/>
+          <v:shape id="_x0000_i1032" type="#_x0000_t75" style="width:241.9pt;height:20.75pt" o:ole="">
+            <v:imagedata r:id="rId39" o:title=""/>
           </v:shape>
-          <o:OLEObject Type="Embed" ProgID="Equation.3" ShapeID="_x0000_i1032" DrawAspect="Content" ObjectID="_1769277400" r:id="rId39"/>
+          <o:OLEObject Type="Embed" ProgID="Equation.3" ShapeID="_x0000_i1032" DrawAspect="Content" ObjectID="_1769281474" r:id="rId40"/>
         </w:object>
       </w:r>
     </w:p>
@@ -9462,10 +9411,10 @@
           <w:szCs w:val="28"/>
         </w:rPr>
         <w:object w:dxaOrig="4770" w:dyaOrig="405">
-          <v:shape id="_x0000_i1033" type="#_x0000_t75" style="width:238.6pt;height:20.95pt" o:ole="">
-            <v:imagedata r:id="rId40" o:title=""/>
+          <v:shape id="_x0000_i1033" type="#_x0000_t75" style="width:238.45pt;height:20.75pt" o:ole="">
+            <v:imagedata r:id="rId41" o:title=""/>
           </v:shape>
-          <o:OLEObject Type="Embed" ProgID="Equation.3" ShapeID="_x0000_i1033" DrawAspect="Content" ObjectID="_1769277401" r:id="rId41"/>
+          <o:OLEObject Type="Embed" ProgID="Equation.3" ShapeID="_x0000_i1033" DrawAspect="Content" ObjectID="_1769281475" r:id="rId42"/>
         </w:object>
       </w:r>
     </w:p>
@@ -9951,10 +9900,10 @@
           <w:szCs w:val="28"/>
         </w:rPr>
         <w:object w:dxaOrig="5835" w:dyaOrig="360">
-          <v:shape id="_x0000_i1034" type="#_x0000_t75" style="width:291.35pt;height:18.4pt" o:ole="">
-            <v:imagedata r:id="rId42" o:title=""/>
+          <v:shape id="_x0000_i1034" type="#_x0000_t75" style="width:291.45pt;height:18.45pt" o:ole="">
+            <v:imagedata r:id="rId43" o:title=""/>
           </v:shape>
-          <o:OLEObject Type="Embed" ProgID="Equation.3" ShapeID="_x0000_i1034" DrawAspect="Content" ObjectID="_1769277402" r:id="rId43"/>
+          <o:OLEObject Type="Embed" ProgID="Equation.3" ShapeID="_x0000_i1034" DrawAspect="Content" ObjectID="_1769281476" r:id="rId44"/>
         </w:object>
       </w:r>
     </w:p>
@@ -10007,10 +9956,10 @@
           <w:szCs w:val="28"/>
         </w:rPr>
         <w:object w:dxaOrig="4020" w:dyaOrig="435">
-          <v:shape id="_x0000_i1035" type="#_x0000_t75" style="width:200.95pt;height:21.75pt" o:ole="">
-            <v:imagedata r:id="rId44" o:title=""/>
+          <v:shape id="_x0000_i1035" type="#_x0000_t75" style="width:201pt;height:21.9pt" o:ole="">
+            <v:imagedata r:id="rId45" o:title=""/>
           </v:shape>
-          <o:OLEObject Type="Embed" ProgID="Equation.3" ShapeID="_x0000_i1035" DrawAspect="Content" ObjectID="_1769277403" r:id="rId45"/>
+          <o:OLEObject Type="Embed" ProgID="Equation.3" ShapeID="_x0000_i1035" DrawAspect="Content" ObjectID="_1769281477" r:id="rId46"/>
         </w:object>
       </w:r>
     </w:p>
@@ -10029,10 +9978,10 @@
           <w:szCs w:val="28"/>
         </w:rPr>
         <w:object w:dxaOrig="4005" w:dyaOrig="420">
-          <v:shape id="_x0000_i1036" type="#_x0000_t75" style="width:200.1pt;height:20.95pt" o:ole="">
-            <v:imagedata r:id="rId46" o:title=""/>
+          <v:shape id="_x0000_i1036" type="#_x0000_t75" style="width:199.85pt;height:20.75pt" o:ole="">
+            <v:imagedata r:id="rId47" o:title=""/>
           </v:shape>
-          <o:OLEObject Type="Embed" ProgID="Equation.3" ShapeID="_x0000_i1036" DrawAspect="Content" ObjectID="_1769277404" r:id="rId47"/>
+          <o:OLEObject Type="Embed" ProgID="Equation.3" ShapeID="_x0000_i1036" DrawAspect="Content" ObjectID="_1769281478" r:id="rId48"/>
         </w:object>
       </w:r>
     </w:p>
@@ -10283,6 +10232,7 @@
           <w:color w:val="000000"/>
           <w:szCs w:val="28"/>
         </w:rPr>
+        <w:lastRenderedPageBreak/>
         <w:t>Статья «Основная заработная плата» включает заработную плату программиста, рассчитанную с учетом трудоемкости работ.</w:t>
       </w:r>
     </w:p>
@@ -11279,6 +11229,7 @@
           <w:color w:val="000000"/>
           <w:szCs w:val="28"/>
         </w:rPr>
+        <w:lastRenderedPageBreak/>
         <w:t xml:space="preserve">где </w:t>
       </w:r>
       <w:proofErr w:type="spellStart"/>
@@ -11478,10 +11429,10 @@
           <w:szCs w:val="28"/>
         </w:rPr>
         <w:object w:dxaOrig="4410" w:dyaOrig="405">
-          <v:shape id="_x0000_i1037" type="#_x0000_t75" style="width:220.2pt;height:20.1pt" o:ole="">
-            <v:imagedata r:id="rId48" o:title=""/>
+          <v:shape id="_x0000_i1037" type="#_x0000_t75" style="width:220.05pt;height:20.15pt" o:ole="">
+            <v:imagedata r:id="rId49" o:title=""/>
           </v:shape>
-          <o:OLEObject Type="Embed" ProgID="Equation.3" ShapeID="_x0000_i1037" DrawAspect="Content" ObjectID="_1769277405" r:id="rId49"/>
+          <o:OLEObject Type="Embed" ProgID="Equation.3" ShapeID="_x0000_i1037" DrawAspect="Content" ObjectID="_1769281479" r:id="rId50"/>
         </w:object>
       </w:r>
       <w:r>
@@ -11698,10 +11649,10 @@
           <w:szCs w:val="28"/>
         </w:rPr>
         <w:object w:dxaOrig="1410" w:dyaOrig="735">
-          <v:shape id="_x0000_i1038" type="#_x0000_t75" style="width:70.35pt;height:36.85pt" o:ole="">
-            <v:imagedata r:id="rId50" o:title=""/>
+          <v:shape id="_x0000_i1038" type="#_x0000_t75" style="width:70.25pt;height:36.85pt" o:ole="">
+            <v:imagedata r:id="rId51" o:title=""/>
           </v:shape>
-          <o:OLEObject Type="Embed" ProgID="Equation.3" ShapeID="_x0000_i1038" DrawAspect="Content" ObjectID="_1769277406" r:id="rId51"/>
+          <o:OLEObject Type="Embed" ProgID="Equation.3" ShapeID="_x0000_i1038" DrawAspect="Content" ObjectID="_1769281480" r:id="rId52"/>
         </w:object>
       </w:r>
       <w:r>
@@ -11776,10 +11727,10 @@
           <w:szCs w:val="28"/>
         </w:rPr>
         <w:object w:dxaOrig="825" w:dyaOrig="765">
-          <v:shape id="_x0000_i1039" type="#_x0000_t75" style="width:41pt;height:38.5pt" o:ole="">
-            <v:imagedata r:id="rId52" o:title=""/>
+          <v:shape id="_x0000_i1039" type="#_x0000_t75" style="width:40.9pt;height:38.6pt" o:ole="">
+            <v:imagedata r:id="rId53" o:title=""/>
           </v:shape>
-          <o:OLEObject Type="Embed" ProgID="Equation.3" ShapeID="_x0000_i1039" DrawAspect="Content" ObjectID="_1769277407" r:id="rId53"/>
+          <o:OLEObject Type="Embed" ProgID="Equation.3" ShapeID="_x0000_i1039" DrawAspect="Content" ObjectID="_1769281481" r:id="rId54"/>
         </w:object>
       </w:r>
       <w:r>
@@ -11845,10 +11796,10 @@
           <w:szCs w:val="28"/>
         </w:rPr>
         <w:object w:dxaOrig="2265" w:dyaOrig="810">
-          <v:shape id="_x0000_i1040" type="#_x0000_t75" style="width:113pt;height:40.2pt" o:ole="">
-            <v:imagedata r:id="rId54" o:title=""/>
+          <v:shape id="_x0000_i1040" type="#_x0000_t75" style="width:112.9pt;height:40.3pt" o:ole="">
+            <v:imagedata r:id="rId55" o:title=""/>
           </v:shape>
-          <o:OLEObject Type="Embed" ProgID="Equation.3" ShapeID="_x0000_i1040" DrawAspect="Content" ObjectID="_1769277408" r:id="rId55"/>
+          <o:OLEObject Type="Embed" ProgID="Equation.3" ShapeID="_x0000_i1040" DrawAspect="Content" ObjectID="_1769281482" r:id="rId56"/>
         </w:object>
       </w:r>
       <w:r>
@@ -12134,10 +12085,10 @@
           <w:szCs w:val="28"/>
         </w:rPr>
         <w:object w:dxaOrig="3945" w:dyaOrig="690">
-          <v:shape id="_x0000_i1041" type="#_x0000_t75" style="width:197.6pt;height:34.35pt" o:ole="">
-            <v:imagedata r:id="rId56" o:title=""/>
+          <v:shape id="_x0000_i1041" type="#_x0000_t75" style="width:197.55pt;height:34.55pt" o:ole="">
+            <v:imagedata r:id="rId57" o:title=""/>
           </v:shape>
-          <o:OLEObject Type="Embed" ProgID="Equation.3" ShapeID="_x0000_i1041" DrawAspect="Content" ObjectID="_1769277409" r:id="rId57"/>
+          <o:OLEObject Type="Embed" ProgID="Equation.3" ShapeID="_x0000_i1041" DrawAspect="Content" ObjectID="_1769281483" r:id="rId58"/>
         </w:object>
       </w:r>
     </w:p>
@@ -12206,10 +12157,10 @@
           <w:szCs w:val="28"/>
         </w:rPr>
         <w:object w:dxaOrig="2280" w:dyaOrig="660">
-          <v:shape id="_x0000_i1042" type="#_x0000_t75" style="width:113.85pt;height:32.65pt" o:ole="">
-            <v:imagedata r:id="rId58" o:title=""/>
+          <v:shape id="_x0000_i1042" type="#_x0000_t75" style="width:114.05pt;height:32.85pt" o:ole="">
+            <v:imagedata r:id="rId59" o:title=""/>
           </v:shape>
-          <o:OLEObject Type="Embed" ProgID="Equation.3" ShapeID="_x0000_i1042" DrawAspect="Content" ObjectID="_1769277410" r:id="rId59"/>
+          <o:OLEObject Type="Embed" ProgID="Equation.3" ShapeID="_x0000_i1042" DrawAspect="Content" ObjectID="_1769281484" r:id="rId60"/>
         </w:object>
       </w:r>
     </w:p>
@@ -12236,6 +12187,7 @@
         <w:rPr>
           <w:szCs w:val="28"/>
         </w:rPr>
+        <w:lastRenderedPageBreak/>
         <w:t>Амортизационные отчисления составят</w:t>
       </w:r>
     </w:p>
@@ -12262,10 +12214,10 @@
           <w:szCs w:val="28"/>
         </w:rPr>
         <w:object w:dxaOrig="3795" w:dyaOrig="630">
-          <v:shape id="_x0000_i1043" type="#_x0000_t75" style="width:190.05pt;height:31.8pt" o:ole="">
-            <v:imagedata r:id="rId60" o:title=""/>
+          <v:shape id="_x0000_i1043" type="#_x0000_t75" style="width:190.1pt;height:31.7pt" o:ole="">
+            <v:imagedata r:id="rId61" o:title=""/>
           </v:shape>
-          <o:OLEObject Type="Embed" ProgID="Equation.3" ShapeID="_x0000_i1043" DrawAspect="Content" ObjectID="_1769277411" r:id="rId61"/>
+          <o:OLEObject Type="Embed" ProgID="Equation.3" ShapeID="_x0000_i1043" DrawAspect="Content" ObjectID="_1769281485" r:id="rId62"/>
         </w:object>
       </w:r>
     </w:p>
@@ -12339,10 +12291,10 @@
           <w:szCs w:val="28"/>
         </w:rPr>
         <w:object w:dxaOrig="2145" w:dyaOrig="780">
-          <v:shape id="_x0000_i1044" type="#_x0000_t75" style="width:107.15pt;height:39.35pt" o:ole="">
-            <v:imagedata r:id="rId62" o:title=""/>
+          <v:shape id="_x0000_i1044" type="#_x0000_t75" style="width:107.15pt;height:39.15pt" o:ole="">
+            <v:imagedata r:id="rId63" o:title=""/>
           </v:shape>
-          <o:OLEObject Type="Embed" ProgID="Equation.3" ShapeID="_x0000_i1044" DrawAspect="Content" ObjectID="_1769277412" r:id="rId63"/>
+          <o:OLEObject Type="Embed" ProgID="Equation.3" ShapeID="_x0000_i1044" DrawAspect="Content" ObjectID="_1769281486" r:id="rId64"/>
         </w:object>
       </w:r>
       <w:r>
@@ -12478,10 +12430,10 @@
           <w:szCs w:val="28"/>
         </w:rPr>
         <w:object w:dxaOrig="4080" w:dyaOrig="675">
-          <v:shape id="_x0000_i1045" type="#_x0000_t75" style="width:204.3pt;height:33.5pt" o:ole="">
-            <v:imagedata r:id="rId64" o:title=""/>
+          <v:shape id="_x0000_i1045" type="#_x0000_t75" style="width:204.5pt;height:33.4pt" o:ole="">
+            <v:imagedata r:id="rId65" o:title=""/>
           </v:shape>
-          <o:OLEObject Type="Embed" ProgID="Equation.3" ShapeID="_x0000_i1045" DrawAspect="Content" ObjectID="_1769277413" r:id="rId65"/>
+          <o:OLEObject Type="Embed" ProgID="Equation.3" ShapeID="_x0000_i1045" DrawAspect="Content" ObjectID="_1769281487" r:id="rId66"/>
         </w:object>
       </w:r>
     </w:p>
@@ -12499,10 +12451,10 @@
         </w:rPr>
         <w:pict>
           <v:shape id="_x0000_s1029" type="#_x0000_t75" style="position:absolute;left:0;text-align:left;margin-left:148.5pt;margin-top:.3pt;width:213.4pt;height:34.5pt;z-index:251659264">
-            <v:imagedata r:id="rId66" o:title=""/>
+            <v:imagedata r:id="rId67" o:title=""/>
             <w10:wrap type="square" side="right"/>
           </v:shape>
-          <o:OLEObject Type="Embed" ProgID="Equation.3" ShapeID="_x0000_s1029" DrawAspect="Content" ObjectID="_1769277436" r:id="rId67"/>
+          <o:OLEObject Type="Embed" ProgID="Equation.3" ShapeID="_x0000_s1029" DrawAspect="Content" ObjectID="_1769281510" r:id="rId68"/>
         </w:pict>
       </w:r>
       <w:r>
@@ -12556,10 +12508,10 @@
           <w:szCs w:val="28"/>
         </w:rPr>
         <w:object w:dxaOrig="8055" w:dyaOrig="555">
-          <v:shape id="_x0000_i1046" type="#_x0000_t75" style="width:402.7pt;height:27.65pt" o:ole="">
-            <v:imagedata r:id="rId68" o:title=""/>
+          <v:shape id="_x0000_i1046" type="#_x0000_t75" style="width:402.6pt;height:27.65pt" o:ole="">
+            <v:imagedata r:id="rId69" o:title=""/>
           </v:shape>
-          <o:OLEObject Type="Embed" ProgID="Equation.3" ShapeID="_x0000_i1046" DrawAspect="Content" ObjectID="_1769277414" r:id="rId69"/>
+          <o:OLEObject Type="Embed" ProgID="Equation.3" ShapeID="_x0000_i1046" DrawAspect="Content" ObjectID="_1769281488" r:id="rId70"/>
         </w:object>
       </w:r>
     </w:p>
@@ -12587,10 +12539,10 @@
           <w:szCs w:val="28"/>
         </w:rPr>
         <w:object w:dxaOrig="7125" w:dyaOrig="510">
-          <v:shape id="_x0000_i1047" type="#_x0000_t75" style="width:356.65pt;height:25.1pt" o:ole="">
-            <v:imagedata r:id="rId70" o:title=""/>
+          <v:shape id="_x0000_i1047" type="#_x0000_t75" style="width:356.55pt;height:25.35pt" o:ole="">
+            <v:imagedata r:id="rId71" o:title=""/>
           </v:shape>
-          <o:OLEObject Type="Embed" ProgID="Equation.3" ShapeID="_x0000_i1047" DrawAspect="Content" ObjectID="_1769277415" r:id="rId71"/>
+          <o:OLEObject Type="Embed" ProgID="Equation.3" ShapeID="_x0000_i1047" DrawAspect="Content" ObjectID="_1769281489" r:id="rId72"/>
         </w:object>
       </w:r>
     </w:p>
@@ -13333,8 +13285,15 @@
                 <w:sz w:val="24"/>
                 <w:szCs w:val="24"/>
               </w:rPr>
+              <w:t xml:space="preserve">3 Отчисления на социальные </w:t>
+            </w:r>
+            <w:r>
+              <w:rPr>
+                <w:sz w:val="24"/>
+                <w:szCs w:val="24"/>
+              </w:rPr>
               <w:lastRenderedPageBreak/>
-              <w:t>3 Отчисления на социальные нужды</w:t>
+              <w:t>нужды</w:t>
             </w:r>
           </w:p>
         </w:tc>
@@ -13361,7 +13320,12 @@
               <w:jc w:val="right"/>
             </w:pPr>
             <w:r>
-              <w:t>124,98</w:t>
+              <w:lastRenderedPageBreak/>
+              <w:t>1</w:t>
+            </w:r>
+            <w:r>
+              <w:lastRenderedPageBreak/>
+              <w:t>24,98</w:t>
             </w:r>
           </w:p>
         </w:tc>
@@ -13389,7 +13353,12 @@
               <w:jc w:val="right"/>
             </w:pPr>
             <w:r>
-              <w:t>147,50</w:t>
+              <w:lastRenderedPageBreak/>
+              <w:t>1</w:t>
+            </w:r>
+            <w:r>
+              <w:lastRenderedPageBreak/>
+              <w:t>47,50</w:t>
             </w:r>
           </w:p>
         </w:tc>
@@ -13416,7 +13385,12 @@
               <w:jc w:val="right"/>
             </w:pPr>
             <w:r>
-              <w:t>+22,52</w:t>
+              <w:lastRenderedPageBreak/>
+              <w:t>+</w:t>
+            </w:r>
+            <w:r>
+              <w:lastRenderedPageBreak/>
+              <w:t>22,52</w:t>
             </w:r>
           </w:p>
         </w:tc>
@@ -13443,7 +13417,12 @@
               <w:jc w:val="right"/>
             </w:pPr>
             <w:r>
-              <w:t>+15,26</w:t>
+              <w:lastRenderedPageBreak/>
+              <w:t>+1</w:t>
+            </w:r>
+            <w:r>
+              <w:lastRenderedPageBreak/>
+              <w:t>5,26</w:t>
             </w:r>
           </w:p>
         </w:tc>
@@ -13481,6 +13460,7 @@
                 <w:sz w:val="24"/>
                 <w:szCs w:val="24"/>
               </w:rPr>
+              <w:lastRenderedPageBreak/>
               <w:t>4 Амортизация основных средств и нематериальных активов, используемых в предпринимательской деятельности</w:t>
             </w:r>
           </w:p>
@@ -14045,10 +14025,10 @@
           <w:szCs w:val="28"/>
         </w:rPr>
         <w:object w:dxaOrig="1725" w:dyaOrig="390">
-          <v:shape id="_x0000_i1048" type="#_x0000_t75" style="width:86.25pt;height:19.25pt" o:ole="">
-            <v:imagedata r:id="rId72" o:title=""/>
+          <v:shape id="_x0000_i1048" type="#_x0000_t75" style="width:86.4pt;height:19pt" o:ole="">
+            <v:imagedata r:id="rId73" o:title=""/>
           </v:shape>
-          <o:OLEObject Type="Embed" ProgID="Equation.3" ShapeID="_x0000_i1048" DrawAspect="Content" ObjectID="_1769277416" r:id="rId73"/>
+          <o:OLEObject Type="Embed" ProgID="Equation.3" ShapeID="_x0000_i1048" DrawAspect="Content" ObjectID="_1769281490" r:id="rId74"/>
         </w:object>
       </w:r>
       <w:r>
@@ -14149,10 +14129,10 @@
           <w:szCs w:val="28"/>
         </w:rPr>
         <w:object w:dxaOrig="2070" w:dyaOrig="750">
-          <v:shape id="_x0000_i1049" type="#_x0000_t75" style="width:103.8pt;height:37.65pt" o:ole="">
-            <v:imagedata r:id="rId74" o:title=""/>
+          <v:shape id="_x0000_i1049" type="#_x0000_t75" style="width:103.7pt;height:37.45pt" o:ole="">
+            <v:imagedata r:id="rId75" o:title=""/>
           </v:shape>
-          <o:OLEObject Type="Embed" ProgID="Equation.3" ShapeID="_x0000_i1049" DrawAspect="Content" ObjectID="_1769277417" r:id="rId75"/>
+          <o:OLEObject Type="Embed" ProgID="Equation.3" ShapeID="_x0000_i1049" DrawAspect="Content" ObjectID="_1769281491" r:id="rId76"/>
         </w:object>
       </w:r>
       <w:r>
@@ -14256,10 +14236,10 @@
           <w:szCs w:val="28"/>
         </w:rPr>
         <w:object w:dxaOrig="3990" w:dyaOrig="555">
-          <v:shape id="_x0000_i1050" type="#_x0000_t75" style="width:199.25pt;height:27.65pt" o:ole="">
-            <v:imagedata r:id="rId76" o:title=""/>
+          <v:shape id="_x0000_i1050" type="#_x0000_t75" style="width:199.3pt;height:27.65pt" o:ole="">
+            <v:imagedata r:id="rId77" o:title=""/>
           </v:shape>
-          <o:OLEObject Type="Embed" ProgID="Equation.3" ShapeID="_x0000_i1050" DrawAspect="Content" ObjectID="_1769277418" r:id="rId77"/>
+          <o:OLEObject Type="Embed" ProgID="Equation.3" ShapeID="_x0000_i1050" DrawAspect="Content" ObjectID="_1769281492" r:id="rId78"/>
         </w:object>
       </w:r>
     </w:p>
@@ -14313,10 +14293,10 @@
           <w:szCs w:val="28"/>
         </w:rPr>
         <w:object w:dxaOrig="3960" w:dyaOrig="375">
-          <v:shape id="_x0000_i1051" type="#_x0000_t75" style="width:198.4pt;height:18.4pt" o:ole="">
-            <v:imagedata r:id="rId78" o:title=""/>
+          <v:shape id="_x0000_i1051" type="#_x0000_t75" style="width:198.15pt;height:18.45pt" o:ole="">
+            <v:imagedata r:id="rId79" o:title=""/>
           </v:shape>
-          <o:OLEObject Type="Embed" ProgID="Equation.3" ShapeID="_x0000_i1051" DrawAspect="Content" ObjectID="_1769277419" r:id="rId79"/>
+          <o:OLEObject Type="Embed" ProgID="Equation.3" ShapeID="_x0000_i1051" DrawAspect="Content" ObjectID="_1769281493" r:id="rId80"/>
         </w:object>
       </w:r>
     </w:p>
@@ -14394,10 +14374,10 @@
           <w:szCs w:val="28"/>
         </w:rPr>
         <w:object w:dxaOrig="2220" w:dyaOrig="360">
-          <v:shape id="_x0000_i1052" type="#_x0000_t75" style="width:111.35pt;height:18.4pt" o:ole="">
-            <v:imagedata r:id="rId80" o:title=""/>
+          <v:shape id="_x0000_i1052" type="#_x0000_t75" style="width:111.15pt;height:18.45pt" o:ole="">
+            <v:imagedata r:id="rId81" o:title=""/>
           </v:shape>
-          <o:OLEObject Type="Embed" ProgID="Equation.3" ShapeID="_x0000_i1052" DrawAspect="Content" ObjectID="_1769277420" r:id="rId81"/>
+          <o:OLEObject Type="Embed" ProgID="Equation.3" ShapeID="_x0000_i1052" DrawAspect="Content" ObjectID="_1769281494" r:id="rId82"/>
         </w:object>
       </w:r>
       <w:r>
@@ -14446,10 +14426,10 @@
           <w:szCs w:val="28"/>
         </w:rPr>
         <w:object w:dxaOrig="1725" w:dyaOrig="765">
-          <v:shape id="_x0000_i1053" type="#_x0000_t75" style="width:86.25pt;height:38.5pt" o:ole="">
-            <v:imagedata r:id="rId82" o:title=""/>
+          <v:shape id="_x0000_i1053" type="#_x0000_t75" style="width:86.4pt;height:38.6pt" o:ole="">
+            <v:imagedata r:id="rId83" o:title=""/>
           </v:shape>
-          <o:OLEObject Type="Embed" ProgID="Equation.3" ShapeID="_x0000_i1053" DrawAspect="Content" ObjectID="_1769277421" r:id="rId83"/>
+          <o:OLEObject Type="Embed" ProgID="Equation.3" ShapeID="_x0000_i1053" DrawAspect="Content" ObjectID="_1769281495" r:id="rId84"/>
         </w:object>
       </w:r>
       <w:r>
@@ -14563,10 +14543,10 @@
           <w:szCs w:val="28"/>
         </w:rPr>
         <w:object w:dxaOrig="3870" w:dyaOrig="690">
-          <v:shape id="_x0000_i1054" type="#_x0000_t75" style="width:193.4pt;height:34.35pt" o:ole="">
-            <v:imagedata r:id="rId84" o:title=""/>
+          <v:shape id="_x0000_i1054" type="#_x0000_t75" style="width:193.55pt;height:34.55pt" o:ole="">
+            <v:imagedata r:id="rId85" o:title=""/>
           </v:shape>
-          <o:OLEObject Type="Embed" ProgID="Equation.3" ShapeID="_x0000_i1054" DrawAspect="Content" ObjectID="_1769277422" r:id="rId85"/>
+          <o:OLEObject Type="Embed" ProgID="Equation.3" ShapeID="_x0000_i1054" DrawAspect="Content" ObjectID="_1769281496" r:id="rId86"/>
         </w:object>
       </w:r>
     </w:p>
@@ -14584,10 +14564,10 @@
           <w:szCs w:val="28"/>
         </w:rPr>
         <w:object w:dxaOrig="4545" w:dyaOrig="375">
-          <v:shape id="_x0000_i1055" type="#_x0000_t75" style="width:226.9pt;height:18.4pt" o:ole="">
-            <v:imagedata r:id="rId86" o:title=""/>
+          <v:shape id="_x0000_i1055" type="#_x0000_t75" style="width:226.95pt;height:18.45pt" o:ole="">
+            <v:imagedata r:id="rId87" o:title=""/>
           </v:shape>
-          <o:OLEObject Type="Embed" ProgID="Equation.3" ShapeID="_x0000_i1055" DrawAspect="Content" ObjectID="_1769277423" r:id="rId87"/>
+          <o:OLEObject Type="Embed" ProgID="Equation.3" ShapeID="_x0000_i1055" DrawAspect="Content" ObjectID="_1769281497" r:id="rId88"/>
         </w:object>
       </w:r>
     </w:p>
@@ -14617,7 +14597,6 @@
         <w:rPr>
           <w:szCs w:val="28"/>
         </w:rPr>
-        <w:lastRenderedPageBreak/>
         <w:t>Результаты расчетов представлены в таблице 3.</w:t>
       </w:r>
     </w:p>
@@ -15668,10 +15647,10 @@
           <w:szCs w:val="28"/>
         </w:rPr>
         <w:object w:dxaOrig="7065" w:dyaOrig="600">
-          <v:shape id="_x0000_i1056" type="#_x0000_t75" style="width:353.3pt;height:30.15pt" o:ole="">
-            <v:imagedata r:id="rId88" o:title=""/>
+          <v:shape id="_x0000_i1056" type="#_x0000_t75" style="width:353.1pt;height:29.95pt" o:ole="">
+            <v:imagedata r:id="rId89" o:title=""/>
           </v:shape>
-          <o:OLEObject Type="Embed" ProgID="Equation.3" ShapeID="_x0000_i1056" DrawAspect="Content" ObjectID="_1769277424" r:id="rId89"/>
+          <o:OLEObject Type="Embed" ProgID="Equation.3" ShapeID="_x0000_i1056" DrawAspect="Content" ObjectID="_1769281498" r:id="rId90"/>
         </w:object>
       </w:r>
       <w:r>
@@ -15839,10 +15818,10 @@
           <w:szCs w:val="28"/>
         </w:rPr>
         <w:object w:dxaOrig="3615" w:dyaOrig="795">
-          <v:shape id="_x0000_i1057" type="#_x0000_t75" style="width:180.85pt;height:39.35pt" o:ole="">
-            <v:imagedata r:id="rId90" o:title=""/>
+          <v:shape id="_x0000_i1057" type="#_x0000_t75" style="width:180.85pt;height:39.15pt" o:ole="">
+            <v:imagedata r:id="rId91" o:title=""/>
           </v:shape>
-          <o:OLEObject Type="Embed" ProgID="Equation.3" ShapeID="_x0000_i1057" DrawAspect="Content" ObjectID="_1769277425" r:id="rId91"/>
+          <o:OLEObject Type="Embed" ProgID="Equation.3" ShapeID="_x0000_i1057" DrawAspect="Content" ObjectID="_1769281499" r:id="rId92"/>
         </w:object>
       </w:r>
     </w:p>
@@ -15978,9 +15957,9 @@
         </w:rPr>
         <w:object w:dxaOrig="180" w:dyaOrig="180">
           <v:shape id="_x0000_i1058" type="#_x0000_t75" style="width:9.2pt;height:9.2pt" o:ole="">
-            <v:imagedata r:id="rId92" o:title=""/>
+            <v:imagedata r:id="rId93" o:title=""/>
           </v:shape>
-          <o:OLEObject Type="Embed" ProgID="Equation.3" ShapeID="_x0000_i1058" DrawAspect="Content" ObjectID="_1769277426" r:id="rId93"/>
+          <o:OLEObject Type="Embed" ProgID="Equation.3" ShapeID="_x0000_i1058" DrawAspect="Content" ObjectID="_1769281500" r:id="rId94"/>
         </w:object>
       </w:r>
       <w:r>
@@ -16035,6 +16014,7 @@
         <w:rPr>
           <w:szCs w:val="28"/>
         </w:rPr>
+        <w:lastRenderedPageBreak/>
         <w:t xml:space="preserve">где </w:t>
       </w:r>
       <w:proofErr w:type="spellStart"/>
@@ -16212,9 +16192,9 @@
         </w:rPr>
         <w:object w:dxaOrig="180" w:dyaOrig="180">
           <v:shape id="_x0000_i1059" type="#_x0000_t75" style="width:9.2pt;height:9.2pt" o:ole="">
-            <v:imagedata r:id="rId94" o:title=""/>
+            <v:imagedata r:id="rId95" o:title=""/>
           </v:shape>
-          <o:OLEObject Type="Embed" ProgID="Equation.3" ShapeID="_x0000_i1059" DrawAspect="Content" ObjectID="_1769277427" r:id="rId95"/>
+          <o:OLEObject Type="Embed" ProgID="Equation.3" ShapeID="_x0000_i1059" DrawAspect="Content" ObjectID="_1769281501" r:id="rId96"/>
         </w:object>
       </w:r>
       <w:r>
@@ -16532,10 +16512,10 @@
           <w:szCs w:val="28"/>
         </w:rPr>
         <w:object w:dxaOrig="1500" w:dyaOrig="580">
-          <v:shape id="_x0000_i1060" type="#_x0000_t75" style="width:75.35pt;height:29.3pt" o:ole="">
-            <v:imagedata r:id="rId96" o:title=""/>
+          <v:shape id="_x0000_i1060" type="#_x0000_t75" style="width:75.45pt;height:29.4pt" o:ole="">
+            <v:imagedata r:id="rId97" o:title=""/>
           </v:shape>
-          <o:OLEObject Type="Embed" ProgID="Equation.3" ShapeID="_x0000_i1060" DrawAspect="Content" ObjectID="_1769277428" r:id="rId97"/>
+          <o:OLEObject Type="Embed" ProgID="Equation.3" ShapeID="_x0000_i1060" DrawAspect="Content" ObjectID="_1769281502" r:id="rId98"/>
         </w:object>
       </w:r>
       <w:r>
@@ -16594,10 +16574,10 @@
           <w:lang w:val="en-US"/>
         </w:rPr>
         <w:object w:dxaOrig="2560" w:dyaOrig="660">
-          <v:shape id="_x0000_i1061" type="#_x0000_t75" style="width:128.1pt;height:32.65pt" o:ole="">
-            <v:imagedata r:id="rId98" o:title=""/>
+          <v:shape id="_x0000_i1061" type="#_x0000_t75" style="width:127.85pt;height:32.85pt" o:ole="">
+            <v:imagedata r:id="rId99" o:title=""/>
           </v:shape>
-          <o:OLEObject Type="Embed" ProgID="Equation.3" ShapeID="_x0000_i1061" DrawAspect="Content" ObjectID="_1769277429" r:id="rId99"/>
+          <o:OLEObject Type="Embed" ProgID="Equation.3" ShapeID="_x0000_i1061" DrawAspect="Content" ObjectID="_1769281503" r:id="rId100"/>
         </w:object>
       </w:r>
     </w:p>
@@ -16673,10 +16653,10 @@
           <w:szCs w:val="28"/>
         </w:rPr>
         <w:object w:dxaOrig="1320" w:dyaOrig="840">
-          <v:shape id="_x0000_i1062" type="#_x0000_t75" style="width:66.15pt;height:41.85pt" o:ole="">
-            <v:imagedata r:id="rId100" o:title=""/>
+          <v:shape id="_x0000_i1062" type="#_x0000_t75" style="width:66.25pt;height:42.05pt" o:ole="">
+            <v:imagedata r:id="rId101" o:title=""/>
           </v:shape>
-          <o:OLEObject Type="Embed" ProgID="Equation.3" ShapeID="_x0000_i1062" DrawAspect="Content" ObjectID="_1769277430" r:id="rId101"/>
+          <o:OLEObject Type="Embed" ProgID="Equation.3" ShapeID="_x0000_i1062" DrawAspect="Content" ObjectID="_1769281504" r:id="rId102"/>
         </w:object>
       </w:r>
       <w:r>
@@ -16745,10 +16725,10 @@
           <w:szCs w:val="28"/>
         </w:rPr>
         <w:object w:dxaOrig="3255" w:dyaOrig="645">
-          <v:shape id="_x0000_i1063" type="#_x0000_t75" style="width:162.4pt;height:32.65pt" o:ole="">
-            <v:imagedata r:id="rId102" o:title=""/>
+          <v:shape id="_x0000_i1063" type="#_x0000_t75" style="width:162.45pt;height:32.85pt" o:ole="">
+            <v:imagedata r:id="rId103" o:title=""/>
           </v:shape>
-          <o:OLEObject Type="Embed" ProgID="Equation.3" ShapeID="_x0000_i1063" DrawAspect="Content" ObjectID="_1769277431" r:id="rId103"/>
+          <o:OLEObject Type="Embed" ProgID="Equation.3" ShapeID="_x0000_i1063" DrawAspect="Content" ObjectID="_1769281505" r:id="rId104"/>
         </w:object>
       </w:r>
     </w:p>
@@ -16821,10 +16801,10 @@
           <w:szCs w:val="28"/>
         </w:rPr>
         <w:object w:dxaOrig="2460" w:dyaOrig="675">
-          <v:shape id="_x0000_i1064" type="#_x0000_t75" style="width:123.05pt;height:33.5pt" o:ole="">
-            <v:imagedata r:id="rId104" o:title=""/>
+          <v:shape id="_x0000_i1064" type="#_x0000_t75" style="width:123.25pt;height:33.4pt" o:ole="">
+            <v:imagedata r:id="rId105" o:title=""/>
           </v:shape>
-          <o:OLEObject Type="Embed" ProgID="Equation.3" ShapeID="_x0000_i1064" DrawAspect="Content" ObjectID="_1769277432" r:id="rId105"/>
+          <o:OLEObject Type="Embed" ProgID="Equation.3" ShapeID="_x0000_i1064" DrawAspect="Content" ObjectID="_1769281506" r:id="rId106"/>
         </w:object>
       </w:r>
       <w:r>
@@ -16867,10 +16847,10 @@
           <w:szCs w:val="28"/>
         </w:rPr>
         <w:object w:dxaOrig="3375" w:dyaOrig="750">
-          <v:shape id="_x0000_i1065" type="#_x0000_t75" style="width:169.1pt;height:37.65pt" o:ole="">
-            <v:imagedata r:id="rId106" o:title=""/>
+          <v:shape id="_x0000_i1065" type="#_x0000_t75" style="width:169.35pt;height:37.45pt" o:ole="">
+            <v:imagedata r:id="rId107" o:title=""/>
           </v:shape>
-          <o:OLEObject Type="Embed" ProgID="Equation.3" ShapeID="_x0000_i1065" DrawAspect="Content" ObjectID="_1769277433" r:id="rId107"/>
+          <o:OLEObject Type="Embed" ProgID="Equation.3" ShapeID="_x0000_i1065" DrawAspect="Content" ObjectID="_1769281507" r:id="rId108"/>
         </w:object>
       </w:r>
     </w:p>
@@ -16899,6 +16879,7 @@
           <w:sz w:val="28"/>
           <w:szCs w:val="28"/>
         </w:rPr>
+        <w:lastRenderedPageBreak/>
         <w:t xml:space="preserve">Затраты на 1 рубль реализованной продукции </w:t>
       </w:r>
       <w:proofErr w:type="spellStart"/>
@@ -16940,10 +16921,10 @@
           <w:szCs w:val="28"/>
         </w:rPr>
         <w:object w:dxaOrig="1830" w:dyaOrig="825">
-          <v:shape id="_x0000_i1066" type="#_x0000_t75" style="width:91.25pt;height:41pt" o:ole="">
-            <v:imagedata r:id="rId108" o:title=""/>
+          <v:shape id="_x0000_i1066" type="#_x0000_t75" style="width:91pt;height:40.9pt" o:ole="">
+            <v:imagedata r:id="rId109" o:title=""/>
           </v:shape>
-          <o:OLEObject Type="Embed" ProgID="Equation.3" ShapeID="_x0000_i1066" DrawAspect="Content" ObjectID="_1769277434" r:id="rId109"/>
+          <o:OLEObject Type="Embed" ProgID="Equation.3" ShapeID="_x0000_i1066" DrawAspect="Content" ObjectID="_1769281508" r:id="rId110"/>
         </w:object>
       </w:r>
       <w:r>
@@ -16995,10 +16976,10 @@
           <w:szCs w:val="28"/>
         </w:rPr>
         <w:object w:dxaOrig="4125" w:dyaOrig="750">
-          <v:shape id="_x0000_i1067" type="#_x0000_t75" style="width:205.95pt;height:37.65pt" o:ole="">
-            <v:imagedata r:id="rId110" o:title=""/>
+          <v:shape id="_x0000_i1067" type="#_x0000_t75" style="width:206.2pt;height:37.45pt" o:ole="">
+            <v:imagedata r:id="rId111" o:title=""/>
           </v:shape>
-          <o:OLEObject Type="Embed" ProgID="Equation.3" ShapeID="_x0000_i1067" DrawAspect="Content" ObjectID="_1769277435" r:id="rId111"/>
+          <o:OLEObject Type="Embed" ProgID="Equation.3" ShapeID="_x0000_i1067" DrawAspect="Content" ObjectID="_1769281509" r:id="rId112"/>
         </w:object>
       </w:r>
     </w:p>
@@ -18850,7 +18831,6 @@
           <w:sz w:val="28"/>
           <w:szCs w:val="28"/>
         </w:rPr>
-        <w:lastRenderedPageBreak/>
         <w:t>Сделав анализ полученных данных, нужно отметить, что материальные затраты в проектируемом варианте меньше, чем в базовом на 0,69 руб. Отпускная цена разработки программного продукта составит 2180,49 руб.</w:t>
       </w:r>
     </w:p>
@@ -18871,6 +18851,7 @@
           <w:sz w:val="28"/>
           <w:szCs w:val="28"/>
         </w:rPr>
+        <w:lastRenderedPageBreak/>
         <w:t>Удельный вес топливно-энергетических ресурсов в себестоимости показывает долю топливно-энергетических затрат в себестоимости продукции и составляет 1,15%. Все это позволяет сказать о том, что продукт соответствует всем требованиям ресурсосбережения. Также следует обратить внимание на то, что годовой экономический эффект составил 250,84 руб.</w:t>
       </w:r>
     </w:p>
@@ -26024,7 +26005,7 @@
 </file>
 
 <file path=customXml/itemProps1.xml><?xml version="1.0" encoding="utf-8"?>
-<ds:datastoreItem xmlns:ds="http://schemas.openxmlformats.org/officeDocument/2006/customXml" ds:itemID="{CDE5C247-C360-441C-9503-A6FE0004337B}">
+<ds:datastoreItem xmlns:ds="http://schemas.openxmlformats.org/officeDocument/2006/customXml" ds:itemID="{BD36089D-43AC-4A55-8528-37FAA62E8D64}">
   <ds:schemaRefs>
     <ds:schemaRef ds:uri="http://schemas.openxmlformats.org/officeDocument/2006/bibliography"/>
   </ds:schemaRefs>

</xml_diff>

<commit_message>
AUTO FROM HOME 12.02.2024 23:29:38,99
</commit_message>
<xml_diff>
--- a/poluyanov/пояснительная записька.docx
+++ b/poluyanov/пояснительная записька.docx
@@ -2512,83 +2512,1555 @@
         <w:rPr>
           <w:rStyle w:val="3"/>
           <w:b w:val="0"/>
+          <w:color w:val="000000"/>
+        </w:rPr>
+      </w:pPr>
+      <w:r>
+        <w:rPr>
+          <w:rStyle w:val="3"/>
+          <w:b w:val="0"/>
+          <w:color w:val="000000"/>
+        </w:rPr>
+        <w:t xml:space="preserve">Разработка АСОИ </w:t>
+      </w:r>
+      <w:r>
+        <w:rPr>
+          <w:rStyle w:val="3"/>
+          <w:b w:val="0"/>
           <w:bCs w:val="0"/>
           <w:color w:val="000000"/>
         </w:rPr>
-      </w:pPr>
-      <w:r>
-        <w:rPr>
-          <w:rStyle w:val="3"/>
-          <w:b w:val="0"/>
-          <w:color w:val="000000"/>
-        </w:rPr>
-        <w:t xml:space="preserve">Разработка АСОИ </w:t>
-      </w:r>
-      <w:r>
+        <w:t>учета, хранения, выдачи и инвентаризации материальных средств</w:t>
+      </w:r>
+      <w:r>
+        <w:rPr>
+          <w:rStyle w:val="3"/>
+          <w:b w:val="0"/>
+          <w:color w:val="000000"/>
+        </w:rPr>
+        <w:t xml:space="preserve"> снизит риски </w:t>
+      </w:r>
+      <w:r>
+        <w:rPr>
+          <w:rStyle w:val="3"/>
+          <w:b w:val="0"/>
+          <w:color w:val="000000"/>
+        </w:rPr>
+        <w:t>утери оборудования и материалов,</w:t>
+      </w:r>
+      <w:r>
+        <w:rPr>
+          <w:rStyle w:val="3"/>
+          <w:b w:val="0"/>
+          <w:color w:val="000000"/>
+        </w:rPr>
+        <w:t xml:space="preserve"> </w:t>
+      </w:r>
+      <w:r>
+        <w:rPr>
+          <w:rStyle w:val="3"/>
+          <w:b w:val="0"/>
+          <w:color w:val="000000"/>
+        </w:rPr>
+        <w:t>с</w:t>
+      </w:r>
+      <w:r>
+        <w:rPr>
+          <w:rStyle w:val="3"/>
+          <w:b w:val="0"/>
+          <w:color w:val="000000"/>
+        </w:rPr>
+        <w:t xml:space="preserve">низит трудозатраты на </w:t>
+      </w:r>
+      <w:r>
+        <w:rPr>
+          <w:rStyle w:val="3"/>
+          <w:b w:val="0"/>
+          <w:color w:val="000000"/>
+        </w:rPr>
+        <w:t>ведение учета материальных средств и их инвентаризацию</w:t>
+      </w:r>
+      <w:r>
+        <w:rPr>
+          <w:rStyle w:val="3"/>
+          <w:b w:val="0"/>
+          <w:color w:val="000000"/>
+        </w:rPr>
+        <w:t>.</w:t>
+      </w:r>
+    </w:p>
+    <w:p>
+      <w:pPr>
         <w:rPr>
           <w:rStyle w:val="3"/>
           <w:b w:val="0"/>
           <w:bCs w:val="0"/>
           <w:color w:val="000000"/>
         </w:rPr>
-        <w:t>учета, хранения, выдачи и инвентаризации материальных средств</w:t>
-      </w:r>
-      <w:r>
-        <w:rPr>
-          <w:rStyle w:val="3"/>
-          <w:b w:val="0"/>
-          <w:color w:val="000000"/>
-        </w:rPr>
-        <w:t xml:space="preserve"> снизит риски </w:t>
-      </w:r>
-      <w:r>
-        <w:rPr>
-          <w:rStyle w:val="3"/>
-          <w:b w:val="0"/>
-          <w:color w:val="000000"/>
-        </w:rPr>
-        <w:t>утери оборудования и материалов,</w:t>
-      </w:r>
-      <w:r>
-        <w:rPr>
-          <w:rStyle w:val="3"/>
-          <w:b w:val="0"/>
-          <w:color w:val="000000"/>
-        </w:rPr>
-        <w:t xml:space="preserve"> </w:t>
-      </w:r>
-      <w:r>
-        <w:rPr>
-          <w:rStyle w:val="3"/>
-          <w:b w:val="0"/>
-          <w:color w:val="000000"/>
-        </w:rPr>
-        <w:t>с</w:t>
-      </w:r>
-      <w:r>
-        <w:rPr>
-          <w:rStyle w:val="3"/>
-          <w:b w:val="0"/>
-          <w:color w:val="000000"/>
-        </w:rPr>
-        <w:t xml:space="preserve">низит трудозатраты на </w:t>
-      </w:r>
-      <w:r>
-        <w:rPr>
-          <w:rStyle w:val="3"/>
-          <w:b w:val="0"/>
-          <w:color w:val="000000"/>
-        </w:rPr>
-        <w:t>ведение учета материальных средств и их инвентаризацию</w:t>
-      </w:r>
-      <w:r>
-        <w:rPr>
-          <w:rStyle w:val="3"/>
-          <w:b w:val="0"/>
-          <w:color w:val="000000"/>
-        </w:rPr>
-        <w:t>.</w:t>
-      </w:r>
+      </w:pPr>
+      <w:r>
+        <w:rPr>
+          <w:rStyle w:val="3"/>
+          <w:b w:val="0"/>
+          <w:bCs w:val="0"/>
+          <w:color w:val="000000"/>
+        </w:rPr>
+        <w:t>Инвентаризация — фактический пересчет всех средств и имущества, которые числятся на балансе организации: материальных и нематериальных ценностей, в том числе сырьевой базы, канцелярии. Синонимы: переучет, ревизия.</w:t>
+      </w:r>
+    </w:p>
+    <w:p>
+      <w:pPr>
+        <w:rPr>
+          <w:rStyle w:val="3"/>
+          <w:b w:val="0"/>
+          <w:bCs w:val="0"/>
+          <w:color w:val="000000"/>
+        </w:rPr>
+      </w:pPr>
+      <w:r>
+        <w:rPr>
+          <w:rStyle w:val="3"/>
+          <w:b w:val="0"/>
+          <w:bCs w:val="0"/>
+          <w:color w:val="000000"/>
+        </w:rPr>
+        <w:t>С проведением инвентаризации товаров хотя бы раз сталкивался покупатель. Например, когда в рабочее время закрыт отдел или весь магазин, и висит табличка «Учет».</w:t>
+      </w:r>
+    </w:p>
+    <w:p>
+      <w:pPr>
+        <w:rPr>
+          <w:rStyle w:val="3"/>
+          <w:b w:val="0"/>
+          <w:bCs w:val="0"/>
+          <w:color w:val="000000"/>
+        </w:rPr>
+      </w:pPr>
+      <w:r>
+        <w:rPr>
+          <w:rStyle w:val="3"/>
+          <w:b w:val="0"/>
+          <w:bCs w:val="0"/>
+          <w:color w:val="000000"/>
+        </w:rPr>
+        <w:t xml:space="preserve">Ее цель — найти расхождения по фактическому наличию товара с данными, которые находятся в учетной системе организации. Чтобы не останавливать </w:t>
+      </w:r>
+      <w:r>
+        <w:rPr>
+          <w:rStyle w:val="3"/>
+          <w:b w:val="0"/>
+          <w:bCs w:val="0"/>
+          <w:color w:val="000000"/>
+        </w:rPr>
+        <w:t>работу</w:t>
+      </w:r>
+      <w:r>
+        <w:rPr>
+          <w:rStyle w:val="3"/>
+          <w:b w:val="0"/>
+          <w:bCs w:val="0"/>
+          <w:color w:val="000000"/>
+        </w:rPr>
+        <w:t xml:space="preserve">, многие </w:t>
+      </w:r>
+      <w:r>
+        <w:rPr>
+          <w:rStyle w:val="3"/>
+          <w:b w:val="0"/>
+          <w:bCs w:val="0"/>
+          <w:color w:val="000000"/>
+        </w:rPr>
+        <w:t>организации</w:t>
+      </w:r>
+      <w:r>
+        <w:rPr>
+          <w:rStyle w:val="3"/>
+          <w:b w:val="0"/>
+          <w:bCs w:val="0"/>
+          <w:color w:val="000000"/>
+        </w:rPr>
+        <w:t xml:space="preserve"> устраивают проведение инвентаризации и оформление ее результатов в выходной день или даже ночью.</w:t>
+      </w:r>
+    </w:p>
+    <w:p>
+      <w:pPr>
+        <w:rPr>
+          <w:rStyle w:val="3"/>
+          <w:b w:val="0"/>
+          <w:bCs w:val="0"/>
+          <w:color w:val="000000"/>
+        </w:rPr>
+      </w:pPr>
+      <w:r>
+        <w:rPr>
+          <w:rStyle w:val="3"/>
+          <w:b w:val="0"/>
+          <w:bCs w:val="0"/>
+          <w:color w:val="000000"/>
+        </w:rPr>
+        <w:t>Пересчету подлежит все имущество и финансовые обязательства, как по головному предприятию, так и по подразделениям, а именно:</w:t>
+      </w:r>
+    </w:p>
+    <w:p>
+      <w:pPr>
+        <w:pStyle w:val="a4"/>
+        <w:numPr>
+          <w:ilvl w:val="0"/>
+          <w:numId w:val="21"/>
+        </w:numPr>
+        <w:ind w:left="426"/>
+        <w:rPr>
+          <w:rStyle w:val="3"/>
+          <w:b w:val="0"/>
+          <w:bCs w:val="0"/>
+          <w:color w:val="000000"/>
+        </w:rPr>
+      </w:pPr>
+      <w:r>
+        <w:rPr>
+          <w:rStyle w:val="3"/>
+          <w:b w:val="0"/>
+          <w:bCs w:val="0"/>
+          <w:color w:val="000000"/>
+        </w:rPr>
+        <w:t>Основные средства;</w:t>
+      </w:r>
+    </w:p>
+    <w:p>
+      <w:pPr>
+        <w:pStyle w:val="a4"/>
+        <w:numPr>
+          <w:ilvl w:val="0"/>
+          <w:numId w:val="21"/>
+        </w:numPr>
+        <w:ind w:left="426"/>
+        <w:rPr>
+          <w:rStyle w:val="3"/>
+          <w:b w:val="0"/>
+          <w:bCs w:val="0"/>
+          <w:color w:val="000000"/>
+        </w:rPr>
+      </w:pPr>
+      <w:r>
+        <w:rPr>
+          <w:rStyle w:val="3"/>
+          <w:b w:val="0"/>
+          <w:bCs w:val="0"/>
+          <w:color w:val="000000"/>
+        </w:rPr>
+        <w:t>Производственные запасы;</w:t>
+      </w:r>
+    </w:p>
+    <w:p>
+      <w:pPr>
+        <w:pStyle w:val="a4"/>
+        <w:numPr>
+          <w:ilvl w:val="0"/>
+          <w:numId w:val="21"/>
+        </w:numPr>
+        <w:ind w:left="426"/>
+        <w:rPr>
+          <w:rStyle w:val="3"/>
+          <w:b w:val="0"/>
+          <w:bCs w:val="0"/>
+          <w:color w:val="000000"/>
+        </w:rPr>
+      </w:pPr>
+      <w:r>
+        <w:rPr>
+          <w:rStyle w:val="3"/>
+          <w:b w:val="0"/>
+          <w:bCs w:val="0"/>
+          <w:color w:val="000000"/>
+        </w:rPr>
+        <w:t>Материальные активы;</w:t>
+      </w:r>
+    </w:p>
+    <w:p>
+      <w:pPr>
+        <w:pStyle w:val="a4"/>
+        <w:numPr>
+          <w:ilvl w:val="0"/>
+          <w:numId w:val="21"/>
+        </w:numPr>
+        <w:ind w:left="426"/>
+        <w:rPr>
+          <w:rStyle w:val="3"/>
+          <w:b w:val="0"/>
+          <w:bCs w:val="0"/>
+          <w:color w:val="000000"/>
+        </w:rPr>
+      </w:pPr>
+      <w:r>
+        <w:rPr>
+          <w:rStyle w:val="3"/>
+          <w:b w:val="0"/>
+          <w:bCs w:val="0"/>
+          <w:color w:val="000000"/>
+        </w:rPr>
+        <w:t>Нематериальные активы;</w:t>
+      </w:r>
+    </w:p>
+    <w:p>
+      <w:pPr>
+        <w:pStyle w:val="a4"/>
+        <w:numPr>
+          <w:ilvl w:val="0"/>
+          <w:numId w:val="21"/>
+        </w:numPr>
+        <w:ind w:left="426"/>
+        <w:rPr>
+          <w:rStyle w:val="3"/>
+          <w:b w:val="0"/>
+          <w:bCs w:val="0"/>
+          <w:color w:val="000000"/>
+        </w:rPr>
+      </w:pPr>
+      <w:r>
+        <w:rPr>
+          <w:rStyle w:val="3"/>
+          <w:b w:val="0"/>
+          <w:bCs w:val="0"/>
+          <w:color w:val="000000"/>
+        </w:rPr>
+        <w:t>Товары;</w:t>
+      </w:r>
+    </w:p>
+    <w:p>
+      <w:pPr>
+        <w:pStyle w:val="a4"/>
+        <w:numPr>
+          <w:ilvl w:val="0"/>
+          <w:numId w:val="21"/>
+        </w:numPr>
+        <w:ind w:left="426"/>
+        <w:rPr>
+          <w:rStyle w:val="3"/>
+          <w:b w:val="0"/>
+          <w:bCs w:val="0"/>
+          <w:color w:val="000000"/>
+        </w:rPr>
+      </w:pPr>
+      <w:r>
+        <w:rPr>
+          <w:rStyle w:val="3"/>
+          <w:b w:val="0"/>
+          <w:bCs w:val="0"/>
+          <w:color w:val="000000"/>
+        </w:rPr>
+        <w:t>Финансовые вложения;</w:t>
+      </w:r>
+    </w:p>
+    <w:p>
+      <w:pPr>
+        <w:pStyle w:val="a4"/>
+        <w:numPr>
+          <w:ilvl w:val="0"/>
+          <w:numId w:val="21"/>
+        </w:numPr>
+        <w:ind w:left="426"/>
+        <w:rPr>
+          <w:rStyle w:val="3"/>
+          <w:b w:val="0"/>
+          <w:bCs w:val="0"/>
+          <w:color w:val="000000"/>
+        </w:rPr>
+      </w:pPr>
+      <w:r>
+        <w:rPr>
+          <w:rStyle w:val="3"/>
+          <w:b w:val="0"/>
+          <w:bCs w:val="0"/>
+          <w:color w:val="000000"/>
+        </w:rPr>
+        <w:t>Резервы;</w:t>
+      </w:r>
+    </w:p>
+    <w:p>
+      <w:pPr>
+        <w:pStyle w:val="a4"/>
+        <w:numPr>
+          <w:ilvl w:val="0"/>
+          <w:numId w:val="21"/>
+        </w:numPr>
+        <w:ind w:left="426"/>
+        <w:rPr>
+          <w:rStyle w:val="3"/>
+          <w:b w:val="0"/>
+          <w:bCs w:val="0"/>
+          <w:color w:val="000000"/>
+        </w:rPr>
+      </w:pPr>
+      <w:r>
+        <w:rPr>
+          <w:rStyle w:val="3"/>
+          <w:b w:val="0"/>
+          <w:bCs w:val="0"/>
+          <w:color w:val="000000"/>
+        </w:rPr>
+        <w:t>Деньги, денежные документы и бланки строгой отчетности;</w:t>
+      </w:r>
+    </w:p>
+    <w:p>
+      <w:pPr>
+        <w:pStyle w:val="a4"/>
+        <w:numPr>
+          <w:ilvl w:val="0"/>
+          <w:numId w:val="21"/>
+        </w:numPr>
+        <w:ind w:left="426"/>
+        <w:rPr>
+          <w:rStyle w:val="3"/>
+          <w:b w:val="0"/>
+          <w:bCs w:val="0"/>
+          <w:color w:val="000000"/>
+        </w:rPr>
+      </w:pPr>
+      <w:r>
+        <w:rPr>
+          <w:rStyle w:val="3"/>
+          <w:b w:val="0"/>
+          <w:bCs w:val="0"/>
+          <w:color w:val="000000"/>
+        </w:rPr>
+        <w:t>Кредиторская задолженность и прочие обязательства;</w:t>
+      </w:r>
+    </w:p>
+    <w:p>
+      <w:pPr>
+        <w:pStyle w:val="a4"/>
+        <w:numPr>
+          <w:ilvl w:val="0"/>
+          <w:numId w:val="21"/>
+        </w:numPr>
+        <w:ind w:left="426"/>
+        <w:rPr>
+          <w:rStyle w:val="3"/>
+          <w:b w:val="0"/>
+          <w:bCs w:val="0"/>
+          <w:color w:val="000000"/>
+        </w:rPr>
+      </w:pPr>
+      <w:r>
+        <w:rPr>
+          <w:rStyle w:val="3"/>
+          <w:b w:val="0"/>
+          <w:bCs w:val="0"/>
+          <w:color w:val="000000"/>
+        </w:rPr>
+        <w:t>Прочие материальные и нематериальные ценности.</w:t>
+      </w:r>
+    </w:p>
+    <w:p>
+      <w:pPr>
+        <w:spacing w:before="100" w:beforeAutospacing="1" w:after="100" w:afterAutospacing="1"/>
+        <w:jc w:val="left"/>
+        <w:rPr>
+          <w:szCs w:val="28"/>
+        </w:rPr>
+      </w:pPr>
+      <w:r>
+        <w:rPr>
+          <w:szCs w:val="28"/>
+        </w:rPr>
+        <w:t>Типы переучета имущества зависят от поставленных целей и особенностей проведения. Рассмотрим все классификации.</w:t>
+      </w:r>
+    </w:p>
+    <w:tbl>
+      <w:tblPr>
+        <w:tblStyle w:val="af"/>
+        <w:tblW w:w="0" w:type="auto"/>
+        <w:tblLook w:val="04A0" w:firstRow="1" w:lastRow="0" w:firstColumn="1" w:lastColumn="0" w:noHBand="0" w:noVBand="1"/>
+      </w:tblPr>
+      <w:tblGrid>
+        <w:gridCol w:w="1910"/>
+        <w:gridCol w:w="7661"/>
+      </w:tblGrid>
+      <w:tr>
+        <w:tc>
+          <w:tcPr>
+            <w:tcW w:w="0" w:type="auto"/>
+            <w:hideMark/>
+          </w:tcPr>
+          <w:p>
+            <w:pPr>
+              <w:spacing w:before="100" w:beforeAutospacing="1" w:after="100" w:afterAutospacing="1"/>
+              <w:ind w:firstLine="0"/>
+              <w:jc w:val="left"/>
+              <w:rPr>
+                <w:b/>
+                <w:sz w:val="24"/>
+              </w:rPr>
+            </w:pPr>
+            <w:r>
+              <w:rPr>
+                <w:b/>
+                <w:sz w:val="24"/>
+              </w:rPr>
+              <w:t>Вид</w:t>
+            </w:r>
+          </w:p>
+        </w:tc>
+        <w:tc>
+          <w:tcPr>
+            <w:tcW w:w="0" w:type="auto"/>
+            <w:hideMark/>
+          </w:tcPr>
+          <w:p>
+            <w:pPr>
+              <w:spacing w:before="100" w:beforeAutospacing="1" w:after="100" w:afterAutospacing="1"/>
+              <w:ind w:firstLine="0"/>
+              <w:jc w:val="left"/>
+              <w:rPr>
+                <w:sz w:val="24"/>
+              </w:rPr>
+            </w:pPr>
+            <w:r>
+              <w:rPr>
+                <w:sz w:val="24"/>
+              </w:rPr>
+              <w:t>Значение</w:t>
+            </w:r>
+          </w:p>
+        </w:tc>
+      </w:tr>
+      <w:tr>
+        <w:tc>
+          <w:tcPr>
+            <w:tcW w:w="0" w:type="auto"/>
+            <w:gridSpan w:val="2"/>
+            <w:hideMark/>
+          </w:tcPr>
+          <w:p>
+            <w:pPr>
+              <w:spacing w:before="100" w:beforeAutospacing="1" w:after="100" w:afterAutospacing="1"/>
+              <w:ind w:firstLine="0"/>
+              <w:jc w:val="left"/>
+              <w:rPr>
+                <w:b/>
+                <w:sz w:val="24"/>
+              </w:rPr>
+            </w:pPr>
+            <w:r>
+              <w:rPr>
+                <w:b/>
+                <w:sz w:val="24"/>
+              </w:rPr>
+              <w:t>По ситуации</w:t>
+            </w:r>
+          </w:p>
+        </w:tc>
+      </w:tr>
+      <w:tr>
+        <w:tc>
+          <w:tcPr>
+            <w:tcW w:w="0" w:type="auto"/>
+            <w:hideMark/>
+          </w:tcPr>
+          <w:p>
+            <w:pPr>
+              <w:spacing w:before="100" w:beforeAutospacing="1" w:after="100" w:afterAutospacing="1"/>
+              <w:ind w:firstLine="0"/>
+              <w:jc w:val="left"/>
+              <w:rPr>
+                <w:sz w:val="24"/>
+              </w:rPr>
+            </w:pPr>
+            <w:r>
+              <w:rPr>
+                <w:sz w:val="24"/>
+              </w:rPr>
+              <w:t>Плановая</w:t>
+            </w:r>
+          </w:p>
+        </w:tc>
+        <w:tc>
+          <w:tcPr>
+            <w:tcW w:w="0" w:type="auto"/>
+            <w:hideMark/>
+          </w:tcPr>
+          <w:p>
+            <w:pPr>
+              <w:spacing w:before="100" w:beforeAutospacing="1" w:after="100" w:afterAutospacing="1"/>
+              <w:ind w:firstLine="0"/>
+              <w:jc w:val="left"/>
+              <w:rPr>
+                <w:sz w:val="24"/>
+              </w:rPr>
+            </w:pPr>
+            <w:r>
+              <w:rPr>
+                <w:sz w:val="24"/>
+              </w:rPr>
+              <w:t xml:space="preserve">По календарному графику, который руководитель утверждает в начале </w:t>
+            </w:r>
+            <w:r>
+              <w:rPr>
+                <w:sz w:val="24"/>
+              </w:rPr>
+              <w:lastRenderedPageBreak/>
+              <w:t>отчетного года, и на основании подписанного им приказа. Персонал заранее информируют о переучете имущества.</w:t>
+            </w:r>
+          </w:p>
+        </w:tc>
+      </w:tr>
+      <w:tr>
+        <w:tc>
+          <w:tcPr>
+            <w:tcW w:w="0" w:type="auto"/>
+            <w:hideMark/>
+          </w:tcPr>
+          <w:p>
+            <w:pPr>
+              <w:spacing w:before="100" w:beforeAutospacing="1" w:after="100" w:afterAutospacing="1"/>
+              <w:ind w:firstLine="0"/>
+              <w:jc w:val="left"/>
+              <w:rPr>
+                <w:sz w:val="24"/>
+              </w:rPr>
+            </w:pPr>
+            <w:r>
+              <w:rPr>
+                <w:sz w:val="24"/>
+              </w:rPr>
+              <w:lastRenderedPageBreak/>
+              <w:t>Внеплановая</w:t>
+            </w:r>
+          </w:p>
+        </w:tc>
+        <w:tc>
+          <w:tcPr>
+            <w:tcW w:w="0" w:type="auto"/>
+            <w:hideMark/>
+          </w:tcPr>
+          <w:p>
+            <w:pPr>
+              <w:spacing w:before="100" w:beforeAutospacing="1" w:after="100" w:afterAutospacing="1"/>
+              <w:ind w:firstLine="0"/>
+              <w:jc w:val="left"/>
+              <w:rPr>
+                <w:sz w:val="24"/>
+              </w:rPr>
+            </w:pPr>
+            <w:r>
+              <w:rPr>
+                <w:sz w:val="24"/>
+              </w:rPr>
+              <w:t>Цель — выявить факты хищения, недостач, потерь. Назначается после техногенных и стихийных бедствий, а также при смене материально ответственных лиц, чтобы избежать неприятных ситуаций после назначения нового работника.</w:t>
+            </w:r>
+          </w:p>
+        </w:tc>
+      </w:tr>
+      <w:tr>
+        <w:tc>
+          <w:tcPr>
+            <w:tcW w:w="0" w:type="auto"/>
+            <w:hideMark/>
+          </w:tcPr>
+          <w:p>
+            <w:pPr>
+              <w:spacing w:before="100" w:beforeAutospacing="1" w:after="100" w:afterAutospacing="1"/>
+              <w:ind w:firstLine="0"/>
+              <w:jc w:val="left"/>
+              <w:rPr>
+                <w:sz w:val="24"/>
+              </w:rPr>
+            </w:pPr>
+            <w:r>
+              <w:rPr>
+                <w:sz w:val="24"/>
+              </w:rPr>
+              <w:t>Повторная</w:t>
+            </w:r>
+          </w:p>
+        </w:tc>
+        <w:tc>
+          <w:tcPr>
+            <w:tcW w:w="0" w:type="auto"/>
+            <w:hideMark/>
+          </w:tcPr>
+          <w:p>
+            <w:pPr>
+              <w:spacing w:before="100" w:beforeAutospacing="1" w:after="100" w:afterAutospacing="1"/>
+              <w:ind w:firstLine="0"/>
+              <w:jc w:val="left"/>
+              <w:rPr>
+                <w:sz w:val="24"/>
+              </w:rPr>
+            </w:pPr>
+            <w:r>
+              <w:rPr>
+                <w:sz w:val="24"/>
+              </w:rPr>
+              <w:t>Проводится, если есть спорные моменты по результатам первичной ревизии или подозрения о недобросовестности материально ответственных лиц.</w:t>
+            </w:r>
+          </w:p>
+        </w:tc>
+      </w:tr>
+      <w:tr>
+        <w:tc>
+          <w:tcPr>
+            <w:tcW w:w="0" w:type="auto"/>
+            <w:hideMark/>
+          </w:tcPr>
+          <w:p>
+            <w:pPr>
+              <w:spacing w:before="100" w:beforeAutospacing="1" w:after="100" w:afterAutospacing="1"/>
+              <w:ind w:firstLine="0"/>
+              <w:jc w:val="left"/>
+              <w:rPr>
+                <w:sz w:val="24"/>
+              </w:rPr>
+            </w:pPr>
+            <w:r>
+              <w:rPr>
+                <w:sz w:val="24"/>
+              </w:rPr>
+              <w:t>Контрольная</w:t>
+            </w:r>
+          </w:p>
+        </w:tc>
+        <w:tc>
+          <w:tcPr>
+            <w:tcW w:w="0" w:type="auto"/>
+            <w:hideMark/>
+          </w:tcPr>
+          <w:p>
+            <w:pPr>
+              <w:spacing w:before="100" w:beforeAutospacing="1" w:after="100" w:afterAutospacing="1"/>
+              <w:ind w:firstLine="0"/>
+              <w:jc w:val="left"/>
+              <w:rPr>
+                <w:sz w:val="24"/>
+              </w:rPr>
+            </w:pPr>
+            <w:r>
+              <w:rPr>
+                <w:sz w:val="24"/>
+              </w:rPr>
+              <w:t xml:space="preserve">Проводится после </w:t>
+            </w:r>
+            <w:proofErr w:type="gramStart"/>
+            <w:r>
+              <w:rPr>
+                <w:sz w:val="24"/>
+              </w:rPr>
+              <w:t>плановой</w:t>
+            </w:r>
+            <w:proofErr w:type="gramEnd"/>
+            <w:r>
+              <w:rPr>
+                <w:sz w:val="24"/>
+              </w:rPr>
+              <w:t>, чтобы перепроверить достоверность расчетов.</w:t>
+            </w:r>
+          </w:p>
+        </w:tc>
+      </w:tr>
+      <w:tr>
+        <w:tc>
+          <w:tcPr>
+            <w:tcW w:w="0" w:type="auto"/>
+            <w:gridSpan w:val="2"/>
+            <w:hideMark/>
+          </w:tcPr>
+          <w:p>
+            <w:pPr>
+              <w:spacing w:before="100" w:beforeAutospacing="1" w:after="100" w:afterAutospacing="1"/>
+              <w:ind w:firstLine="0"/>
+              <w:jc w:val="left"/>
+              <w:rPr>
+                <w:b/>
+                <w:sz w:val="24"/>
+              </w:rPr>
+            </w:pPr>
+            <w:r>
+              <w:rPr>
+                <w:b/>
+                <w:sz w:val="24"/>
+              </w:rPr>
+              <w:t>В зависимости от объема имущества</w:t>
+            </w:r>
+          </w:p>
+        </w:tc>
+      </w:tr>
+      <w:tr>
+        <w:tc>
+          <w:tcPr>
+            <w:tcW w:w="0" w:type="auto"/>
+            <w:hideMark/>
+          </w:tcPr>
+          <w:p>
+            <w:pPr>
+              <w:spacing w:before="100" w:beforeAutospacing="1" w:after="100" w:afterAutospacing="1"/>
+              <w:ind w:firstLine="0"/>
+              <w:jc w:val="left"/>
+              <w:rPr>
+                <w:sz w:val="24"/>
+              </w:rPr>
+            </w:pPr>
+            <w:r>
+              <w:rPr>
+                <w:sz w:val="24"/>
+              </w:rPr>
+              <w:t>Полная</w:t>
+            </w:r>
+          </w:p>
+        </w:tc>
+        <w:tc>
+          <w:tcPr>
+            <w:tcW w:w="0" w:type="auto"/>
+            <w:hideMark/>
+          </w:tcPr>
+          <w:p>
+            <w:pPr>
+              <w:spacing w:before="100" w:beforeAutospacing="1" w:after="100" w:afterAutospacing="1"/>
+              <w:ind w:firstLine="0"/>
+              <w:jc w:val="left"/>
+              <w:rPr>
+                <w:sz w:val="24"/>
+              </w:rPr>
+            </w:pPr>
+            <w:r>
+              <w:rPr>
+                <w:sz w:val="24"/>
+              </w:rPr>
+              <w:t>Обязательная ревизия всех ценностей компании каждый год.</w:t>
+            </w:r>
+          </w:p>
+          <w:p>
+            <w:pPr>
+              <w:spacing w:before="100" w:beforeAutospacing="1" w:after="100" w:afterAutospacing="1"/>
+              <w:ind w:firstLine="0"/>
+              <w:jc w:val="left"/>
+              <w:rPr>
+                <w:sz w:val="24"/>
+              </w:rPr>
+            </w:pPr>
+            <w:r>
+              <w:rPr>
+                <w:sz w:val="24"/>
+              </w:rPr>
+              <w:t>Если объем имущества существенный, нужен аудит. Это значит обязательное участие аудитора в качестве независимого наблюдателя, который должен фиксировать все отклонения и следить за правильностью проведения процедуры.</w:t>
+            </w:r>
+          </w:p>
+        </w:tc>
+      </w:tr>
+      <w:tr>
+        <w:tc>
+          <w:tcPr>
+            <w:tcW w:w="0" w:type="auto"/>
+            <w:hideMark/>
+          </w:tcPr>
+          <w:p>
+            <w:pPr>
+              <w:spacing w:before="100" w:beforeAutospacing="1" w:after="100" w:afterAutospacing="1"/>
+              <w:ind w:firstLine="0"/>
+              <w:jc w:val="left"/>
+              <w:rPr>
+                <w:sz w:val="24"/>
+              </w:rPr>
+            </w:pPr>
+            <w:r>
+              <w:rPr>
+                <w:sz w:val="24"/>
+              </w:rPr>
+              <w:t>Частичная</w:t>
+            </w:r>
+          </w:p>
+        </w:tc>
+        <w:tc>
+          <w:tcPr>
+            <w:tcW w:w="0" w:type="auto"/>
+            <w:hideMark/>
+          </w:tcPr>
+          <w:p>
+            <w:pPr>
+              <w:spacing w:before="100" w:beforeAutospacing="1" w:after="100" w:afterAutospacing="1"/>
+              <w:ind w:firstLine="0"/>
+              <w:jc w:val="left"/>
+              <w:rPr>
+                <w:sz w:val="24"/>
+              </w:rPr>
+            </w:pPr>
+            <w:r>
+              <w:rPr>
+                <w:sz w:val="24"/>
+              </w:rPr>
+              <w:t>Переучет по подразделению, отделу, направлению.</w:t>
+            </w:r>
+          </w:p>
+        </w:tc>
+      </w:tr>
+      <w:tr>
+        <w:tc>
+          <w:tcPr>
+            <w:tcW w:w="0" w:type="auto"/>
+            <w:gridSpan w:val="2"/>
+            <w:hideMark/>
+          </w:tcPr>
+          <w:p>
+            <w:pPr>
+              <w:spacing w:before="100" w:beforeAutospacing="1" w:after="100" w:afterAutospacing="1"/>
+              <w:ind w:firstLine="0"/>
+              <w:jc w:val="left"/>
+              <w:rPr>
+                <w:b/>
+                <w:sz w:val="24"/>
+              </w:rPr>
+            </w:pPr>
+            <w:r>
+              <w:rPr>
+                <w:b/>
+                <w:sz w:val="24"/>
+              </w:rPr>
+              <w:t>По масштабу охвата</w:t>
+            </w:r>
+          </w:p>
+        </w:tc>
+      </w:tr>
+      <w:tr>
+        <w:tc>
+          <w:tcPr>
+            <w:tcW w:w="0" w:type="auto"/>
+            <w:hideMark/>
+          </w:tcPr>
+          <w:p>
+            <w:pPr>
+              <w:spacing w:before="100" w:beforeAutospacing="1" w:after="100" w:afterAutospacing="1"/>
+              <w:ind w:firstLine="0"/>
+              <w:jc w:val="left"/>
+              <w:rPr>
+                <w:sz w:val="24"/>
+              </w:rPr>
+            </w:pPr>
+            <w:r>
+              <w:rPr>
+                <w:sz w:val="24"/>
+              </w:rPr>
+              <w:t>Сплошная</w:t>
+            </w:r>
+          </w:p>
+        </w:tc>
+        <w:tc>
+          <w:tcPr>
+            <w:tcW w:w="0" w:type="auto"/>
+            <w:hideMark/>
+          </w:tcPr>
+          <w:p>
+            <w:pPr>
+              <w:spacing w:before="100" w:beforeAutospacing="1" w:after="100" w:afterAutospacing="1"/>
+              <w:ind w:firstLine="0"/>
+              <w:jc w:val="left"/>
+              <w:rPr>
+                <w:sz w:val="24"/>
+              </w:rPr>
+            </w:pPr>
+            <w:r>
+              <w:rPr>
+                <w:sz w:val="24"/>
+              </w:rPr>
+              <w:t>Переучет имущества по всем подразделениям и направлениям. Для каждого назначается своя инвентаризационная комиссия и проверяющие работники, привлекают независимых ревизоров.</w:t>
+            </w:r>
+          </w:p>
+        </w:tc>
+      </w:tr>
+      <w:tr>
+        <w:tc>
+          <w:tcPr>
+            <w:tcW w:w="0" w:type="auto"/>
+            <w:hideMark/>
+          </w:tcPr>
+          <w:p>
+            <w:pPr>
+              <w:spacing w:before="100" w:beforeAutospacing="1" w:after="100" w:afterAutospacing="1"/>
+              <w:ind w:firstLine="0"/>
+              <w:jc w:val="left"/>
+              <w:rPr>
+                <w:sz w:val="24"/>
+              </w:rPr>
+            </w:pPr>
+            <w:r>
+              <w:rPr>
+                <w:sz w:val="24"/>
+              </w:rPr>
+              <w:t>Выборочная</w:t>
+            </w:r>
+          </w:p>
+        </w:tc>
+        <w:tc>
+          <w:tcPr>
+            <w:tcW w:w="0" w:type="auto"/>
+            <w:hideMark/>
+          </w:tcPr>
+          <w:p>
+            <w:pPr>
+              <w:spacing w:before="100" w:beforeAutospacing="1" w:after="100" w:afterAutospacing="1"/>
+              <w:ind w:firstLine="0"/>
+              <w:jc w:val="left"/>
+              <w:rPr>
+                <w:sz w:val="24"/>
+              </w:rPr>
+            </w:pPr>
+            <w:r>
+              <w:rPr>
+                <w:sz w:val="24"/>
+              </w:rPr>
+              <w:t>Переучет ценностей из области ответственности конкретного сотрудника.</w:t>
+            </w:r>
+          </w:p>
+        </w:tc>
+      </w:tr>
+      <w:tr>
+        <w:tc>
+          <w:tcPr>
+            <w:tcW w:w="0" w:type="auto"/>
+            <w:gridSpan w:val="2"/>
+            <w:hideMark/>
+          </w:tcPr>
+          <w:p>
+            <w:pPr>
+              <w:spacing w:before="100" w:beforeAutospacing="1" w:after="100" w:afterAutospacing="1"/>
+              <w:ind w:firstLine="0"/>
+              <w:jc w:val="left"/>
+              <w:rPr>
+                <w:sz w:val="24"/>
+              </w:rPr>
+            </w:pPr>
+            <w:r>
+              <w:rPr>
+                <w:b/>
+                <w:sz w:val="24"/>
+              </w:rPr>
+              <w:t>По</w:t>
+            </w:r>
+            <w:r>
+              <w:rPr>
+                <w:sz w:val="24"/>
+              </w:rPr>
+              <w:t> </w:t>
+            </w:r>
+            <w:r>
+              <w:rPr>
+                <w:b/>
+                <w:sz w:val="24"/>
+              </w:rPr>
+              <w:t>условиям проведения</w:t>
+            </w:r>
+          </w:p>
+        </w:tc>
+      </w:tr>
+      <w:tr>
+        <w:tc>
+          <w:tcPr>
+            <w:tcW w:w="0" w:type="auto"/>
+            <w:hideMark/>
+          </w:tcPr>
+          <w:p>
+            <w:pPr>
+              <w:spacing w:before="100" w:beforeAutospacing="1" w:after="100" w:afterAutospacing="1"/>
+              <w:ind w:firstLine="0"/>
+              <w:jc w:val="left"/>
+              <w:rPr>
+                <w:sz w:val="24"/>
+              </w:rPr>
+            </w:pPr>
+            <w:r>
+              <w:rPr>
+                <w:sz w:val="24"/>
+              </w:rPr>
+              <w:t>Обязательная</w:t>
+            </w:r>
+          </w:p>
+        </w:tc>
+        <w:tc>
+          <w:tcPr>
+            <w:tcW w:w="0" w:type="auto"/>
+            <w:hideMark/>
+          </w:tcPr>
+          <w:p>
+            <w:pPr>
+              <w:spacing w:before="100" w:beforeAutospacing="1" w:after="100" w:afterAutospacing="1"/>
+              <w:ind w:firstLine="0"/>
+              <w:jc w:val="left"/>
+              <w:rPr>
+                <w:sz w:val="24"/>
+              </w:rPr>
+            </w:pPr>
+            <w:r>
+              <w:rPr>
+                <w:sz w:val="24"/>
+              </w:rPr>
+              <w:t>В соответствии с действующим законодательством, проводится раз в год.</w:t>
+            </w:r>
+          </w:p>
+        </w:tc>
+      </w:tr>
+      <w:tr>
+        <w:tc>
+          <w:tcPr>
+            <w:tcW w:w="0" w:type="auto"/>
+            <w:hideMark/>
+          </w:tcPr>
+          <w:p>
+            <w:pPr>
+              <w:spacing w:before="100" w:beforeAutospacing="1" w:after="100" w:afterAutospacing="1"/>
+              <w:ind w:firstLine="0"/>
+              <w:jc w:val="left"/>
+              <w:rPr>
+                <w:sz w:val="24"/>
+              </w:rPr>
+            </w:pPr>
+            <w:r>
+              <w:rPr>
+                <w:sz w:val="24"/>
+              </w:rPr>
+              <w:t>Инициативная</w:t>
+            </w:r>
+          </w:p>
+        </w:tc>
+        <w:tc>
+          <w:tcPr>
+            <w:tcW w:w="0" w:type="auto"/>
+            <w:hideMark/>
+          </w:tcPr>
+          <w:p>
+            <w:pPr>
+              <w:spacing w:before="100" w:beforeAutospacing="1" w:after="100" w:afterAutospacing="1"/>
+              <w:ind w:firstLine="0"/>
+              <w:jc w:val="left"/>
+              <w:rPr>
+                <w:sz w:val="24"/>
+              </w:rPr>
+            </w:pPr>
+            <w:r>
+              <w:rPr>
+                <w:sz w:val="24"/>
+              </w:rPr>
+              <w:t>По инициативе руководителя.</w:t>
+            </w:r>
+          </w:p>
+        </w:tc>
+      </w:tr>
+      <w:tr>
+        <w:tc>
+          <w:tcPr>
+            <w:tcW w:w="0" w:type="auto"/>
+            <w:gridSpan w:val="2"/>
+            <w:hideMark/>
+          </w:tcPr>
+          <w:p>
+            <w:pPr>
+              <w:spacing w:before="100" w:beforeAutospacing="1" w:after="100" w:afterAutospacing="1"/>
+              <w:ind w:firstLine="0"/>
+              <w:jc w:val="left"/>
+              <w:rPr>
+                <w:b/>
+                <w:sz w:val="24"/>
+              </w:rPr>
+            </w:pPr>
+            <w:r>
+              <w:rPr>
+                <w:b/>
+                <w:sz w:val="24"/>
+              </w:rPr>
+              <w:t>По способу проведения</w:t>
+            </w:r>
+          </w:p>
+        </w:tc>
+      </w:tr>
+      <w:tr>
+        <w:tc>
+          <w:tcPr>
+            <w:tcW w:w="0" w:type="auto"/>
+            <w:hideMark/>
+          </w:tcPr>
+          <w:p>
+            <w:pPr>
+              <w:spacing w:before="100" w:beforeAutospacing="1" w:after="100" w:afterAutospacing="1"/>
+              <w:ind w:firstLine="0"/>
+              <w:jc w:val="left"/>
+              <w:rPr>
+                <w:sz w:val="24"/>
+              </w:rPr>
+            </w:pPr>
+            <w:r>
+              <w:rPr>
+                <w:sz w:val="24"/>
+              </w:rPr>
+              <w:t>Натуральная</w:t>
+            </w:r>
+          </w:p>
+        </w:tc>
+        <w:tc>
+          <w:tcPr>
+            <w:tcW w:w="0" w:type="auto"/>
+            <w:hideMark/>
+          </w:tcPr>
+          <w:p>
+            <w:pPr>
+              <w:spacing w:before="100" w:beforeAutospacing="1" w:after="100" w:afterAutospacing="1"/>
+              <w:ind w:firstLine="0"/>
+              <w:jc w:val="left"/>
+              <w:rPr>
+                <w:sz w:val="24"/>
+              </w:rPr>
+            </w:pPr>
+            <w:r>
+              <w:rPr>
+                <w:sz w:val="24"/>
+              </w:rPr>
+              <w:t>Ревизия имущества и ценностей по фактическому наличию.</w:t>
+            </w:r>
+          </w:p>
+        </w:tc>
+      </w:tr>
+      <w:tr>
+        <w:tc>
+          <w:tcPr>
+            <w:tcW w:w="0" w:type="auto"/>
+            <w:hideMark/>
+          </w:tcPr>
+          <w:p>
+            <w:pPr>
+              <w:spacing w:before="100" w:beforeAutospacing="1" w:after="100" w:afterAutospacing="1"/>
+              <w:ind w:firstLine="0"/>
+              <w:jc w:val="left"/>
+              <w:rPr>
+                <w:sz w:val="24"/>
+              </w:rPr>
+            </w:pPr>
+            <w:r>
+              <w:rPr>
+                <w:sz w:val="24"/>
+              </w:rPr>
+              <w:t>Документальная</w:t>
+            </w:r>
+          </w:p>
+        </w:tc>
+        <w:tc>
+          <w:tcPr>
+            <w:tcW w:w="0" w:type="auto"/>
+            <w:hideMark/>
+          </w:tcPr>
+          <w:p>
+            <w:pPr>
+              <w:spacing w:before="100" w:beforeAutospacing="1" w:after="100" w:afterAutospacing="1"/>
+              <w:ind w:firstLine="0"/>
+              <w:jc w:val="left"/>
+              <w:rPr>
+                <w:sz w:val="24"/>
+              </w:rPr>
+            </w:pPr>
+            <w:proofErr w:type="gramStart"/>
+            <w:r>
+              <w:rPr>
+                <w:sz w:val="24"/>
+              </w:rPr>
+              <w:t>Ревизия продукции и активов по документальным данным либо в электронном виде, либо в печатном.</w:t>
+            </w:r>
+            <w:proofErr w:type="gramEnd"/>
+          </w:p>
+        </w:tc>
+      </w:tr>
+    </w:tbl>
+    <w:p>
+      <w:pPr>
+        <w:rPr>
+          <w:rStyle w:val="3"/>
+          <w:b w:val="0"/>
+          <w:bCs w:val="0"/>
+          <w:color w:val="000000"/>
+        </w:rPr>
+      </w:pPr>
+    </w:p>
+    <w:p>
+      <w:pPr>
+        <w:rPr>
+          <w:szCs w:val="28"/>
+        </w:rPr>
+      </w:pPr>
+      <w:r>
+        <w:rPr>
+          <w:szCs w:val="28"/>
+        </w:rPr>
+        <w:t>Полную материальную ответственность несут:</w:t>
+      </w:r>
+    </w:p>
+    <w:p>
+      <w:pPr>
+        <w:pStyle w:val="a4"/>
+        <w:numPr>
+          <w:ilvl w:val="0"/>
+          <w:numId w:val="22"/>
+        </w:numPr>
+        <w:ind w:left="426"/>
+        <w:rPr>
+          <w:szCs w:val="28"/>
+        </w:rPr>
+      </w:pPr>
+      <w:r>
+        <w:rPr>
+          <w:szCs w:val="28"/>
+        </w:rPr>
+        <w:t>кассиры и контролеры;</w:t>
+      </w:r>
+    </w:p>
+    <w:p>
+      <w:pPr>
+        <w:pStyle w:val="a4"/>
+        <w:numPr>
+          <w:ilvl w:val="0"/>
+          <w:numId w:val="22"/>
+        </w:numPr>
+        <w:ind w:left="426"/>
+        <w:rPr>
+          <w:szCs w:val="28"/>
+        </w:rPr>
+      </w:pPr>
+      <w:r>
+        <w:rPr>
+          <w:szCs w:val="28"/>
+        </w:rPr>
+        <w:t>продавцы;</w:t>
+      </w:r>
+    </w:p>
+    <w:p>
+      <w:pPr>
+        <w:pStyle w:val="a4"/>
+        <w:numPr>
+          <w:ilvl w:val="0"/>
+          <w:numId w:val="22"/>
+        </w:numPr>
+        <w:ind w:left="426"/>
+        <w:rPr>
+          <w:szCs w:val="28"/>
+        </w:rPr>
+      </w:pPr>
+      <w:r>
+        <w:rPr>
+          <w:szCs w:val="28"/>
+        </w:rPr>
+        <w:t>кладовщики;</w:t>
+      </w:r>
+    </w:p>
+    <w:p>
+      <w:pPr>
+        <w:pStyle w:val="a4"/>
+        <w:numPr>
+          <w:ilvl w:val="0"/>
+          <w:numId w:val="22"/>
+        </w:numPr>
+        <w:ind w:left="426"/>
+        <w:rPr>
+          <w:szCs w:val="28"/>
+        </w:rPr>
+      </w:pPr>
+      <w:r>
+        <w:rPr>
+          <w:szCs w:val="28"/>
+        </w:rPr>
+        <w:t>курьеры;</w:t>
+      </w:r>
+    </w:p>
+    <w:p>
+      <w:pPr>
+        <w:pStyle w:val="a4"/>
+        <w:numPr>
+          <w:ilvl w:val="0"/>
+          <w:numId w:val="22"/>
+        </w:numPr>
+        <w:ind w:left="426"/>
+        <w:rPr>
+          <w:szCs w:val="28"/>
+        </w:rPr>
+      </w:pPr>
+      <w:r>
+        <w:rPr>
+          <w:szCs w:val="28"/>
+        </w:rPr>
+        <w:t>руководители и их заместители;</w:t>
+      </w:r>
+    </w:p>
+    <w:p>
+      <w:pPr>
+        <w:pStyle w:val="a4"/>
+        <w:numPr>
+          <w:ilvl w:val="0"/>
+          <w:numId w:val="22"/>
+        </w:numPr>
+        <w:ind w:left="426"/>
+        <w:rPr>
+          <w:szCs w:val="28"/>
+        </w:rPr>
+      </w:pPr>
+      <w:r>
+        <w:rPr>
+          <w:szCs w:val="28"/>
+        </w:rPr>
+        <w:t>директоры, заведующие и администраторы организации и подразделений.</w:t>
+      </w:r>
+    </w:p>
+    <w:p>
+      <w:pPr>
+        <w:rPr>
+          <w:szCs w:val="28"/>
+        </w:rPr>
+      </w:pPr>
+      <w:r>
+        <w:rPr>
+          <w:szCs w:val="28"/>
+        </w:rPr>
+        <w:t>Это условие прописано в трудовом договоре.</w:t>
+      </w:r>
+    </w:p>
+    <w:p>
+      <w:pPr>
+        <w:rPr>
+          <w:rStyle w:val="3"/>
+          <w:b w:val="0"/>
+          <w:bCs w:val="0"/>
+          <w:color w:val="000000"/>
+        </w:rPr>
+      </w:pPr>
+      <w:r>
+        <w:rPr>
+          <w:rStyle w:val="3"/>
+          <w:b w:val="0"/>
+          <w:bCs w:val="0"/>
+          <w:color w:val="000000"/>
+        </w:rPr>
+        <w:t xml:space="preserve">При инвентаризации комиссия проверяет не только количество товара, но и его качество, сроки хранения и годности. Для фиксирования результатов обязательно формируются документ </w:t>
+      </w:r>
+      <w:r>
+        <w:rPr>
+          <w:rStyle w:val="3"/>
+          <w:b w:val="0"/>
+          <w:bCs w:val="0"/>
+          <w:color w:val="000000"/>
+        </w:rPr>
+        <w:t>о фактическом наличии ценностей</w:t>
+      </w:r>
+      <w:r>
+        <w:rPr>
+          <w:rStyle w:val="3"/>
+          <w:b w:val="0"/>
+          <w:bCs w:val="0"/>
+          <w:color w:val="000000"/>
+        </w:rPr>
+        <w:t>, в котором перечисляются по группам все товары с указанием сорта, артикула и других характеристик, повышающих точность учета.</w:t>
+      </w:r>
+    </w:p>
+    <w:p>
+      <w:pPr>
+        <w:rPr>
+          <w:rStyle w:val="3"/>
+          <w:b w:val="0"/>
+          <w:bCs w:val="0"/>
+          <w:color w:val="000000"/>
+        </w:rPr>
+      </w:pPr>
+    </w:p>
+    <w:p>
+      <w:pPr>
+        <w:rPr>
+          <w:rStyle w:val="3"/>
+          <w:b w:val="0"/>
+          <w:bCs w:val="0"/>
+          <w:color w:val="000000"/>
+        </w:rPr>
+      </w:pPr>
+      <w:r>
+        <w:rPr>
+          <w:rStyle w:val="3"/>
+          <w:b w:val="0"/>
+          <w:bCs w:val="0"/>
+          <w:color w:val="000000"/>
+        </w:rPr>
+        <w:lastRenderedPageBreak/>
+        <w:t xml:space="preserve">В зависимости от видов продукции, представленной в </w:t>
+      </w:r>
+      <w:r>
+        <w:rPr>
+          <w:rStyle w:val="3"/>
+          <w:b w:val="0"/>
+          <w:bCs w:val="0"/>
+          <w:color w:val="000000"/>
+        </w:rPr>
+        <w:t>наличии у персонала</w:t>
+      </w:r>
+      <w:r>
+        <w:rPr>
+          <w:rStyle w:val="3"/>
+          <w:b w:val="0"/>
+          <w:bCs w:val="0"/>
+          <w:color w:val="000000"/>
+        </w:rPr>
+        <w:t xml:space="preserve"> и лежащей на складе, в процедуру помимо пересчета вводятся процессы контрольного взвешивания, измерения и прочие.</w:t>
+      </w:r>
+    </w:p>
+    <w:p>
+      <w:pPr>
+        <w:rPr>
+          <w:rStyle w:val="3"/>
+          <w:b w:val="0"/>
+          <w:bCs w:val="0"/>
+          <w:color w:val="000000"/>
+        </w:rPr>
+      </w:pPr>
+      <w:r>
+        <w:rPr>
+          <w:rStyle w:val="3"/>
+          <w:b w:val="0"/>
+          <w:bCs w:val="0"/>
+          <w:color w:val="000000"/>
+        </w:rPr>
+        <w:t>Если учетные процессы в вашей организации автоматизированы, то проверка проходит быстрее — из системы распечатываются остатки товаров и сверяются с тем, что есть на полках и на складе.</w:t>
+      </w:r>
+    </w:p>
+    <w:p>
+      <w:pPr>
+        <w:rPr>
+          <w:rStyle w:val="3"/>
+          <w:b w:val="0"/>
+          <w:bCs w:val="0"/>
+          <w:color w:val="000000"/>
+        </w:rPr>
+      </w:pPr>
+      <w:r>
+        <w:rPr>
+          <w:rStyle w:val="3"/>
+          <w:b w:val="0"/>
+          <w:bCs w:val="0"/>
+          <w:color w:val="000000"/>
+        </w:rPr>
+        <w:t>Так вы можете быстро обнаружить недостачу или излишки при инвентаризации.</w:t>
+      </w:r>
+    </w:p>
+    <w:p>
+      <w:r>
+        <w:t>В большинстве случаев ответственность за недостачу несут виновные сотрудники — недостающую сумму могут вычесть из зарплаты. Но решение по результатам проверки принимает руководитель, и на практике часто недостача списывается на издержки, тем более, если она не превышает установленных в организации норм. Незначительные расхождения — норма для любого предприятия.</w:t>
+      </w:r>
+    </w:p>
+    <w:p>
+      <w:r>
+        <w:t>Излишки могут отнести к результатам работы предприятия. В случае их возникновения нужно выяснить, кто является виновным, так как излишки также приводят к расхождениям.</w:t>
+      </w:r>
+    </w:p>
+    <w:p>
+      <w:r>
+        <w:t>Любые результаты проверки — и положительные, и отрицательные — фиксируются в отчетах, затем по ним подбивают итоги по остаткам.</w:t>
+      </w:r>
+    </w:p>
+    <w:p>
+      <w:pPr>
+        <w:rPr>
+          <w:rStyle w:val="3"/>
+          <w:b w:val="0"/>
+          <w:bCs w:val="0"/>
+          <w:color w:val="000000"/>
+        </w:rPr>
+      </w:pPr>
     </w:p>
     <w:p>
       <w:pPr>
@@ -2829,6 +4301,7 @@
     </w:p>
     <w:p>
       <w:r>
+        <w:lastRenderedPageBreak/>
         <w:t xml:space="preserve">Целью создания АСОИ является снижение трудоемкости при </w:t>
       </w:r>
       <w:r>
@@ -2895,7 +4368,6 @@
     </w:p>
     <w:p>
       <w:r>
-        <w:lastRenderedPageBreak/>
         <w:t xml:space="preserve">Заказчик располагает локальной вычислительной сетью, состоящей из сервера и </w:t>
       </w:r>
       <w:r>
@@ -3094,6 +4566,42 @@
       </w:r>
       <w:r>
         <w:t>.</w:t>
+      </w:r>
+    </w:p>
+    <w:p/>
+    <w:p>
+      <w:pPr>
+        <w:jc w:val="right"/>
+        <w:rPr>
+          <w:szCs w:val="28"/>
+        </w:rPr>
+      </w:pPr>
+      <w:r>
+        <w:t xml:space="preserve">Рисунок </w:t>
+      </w:r>
+      <w:r>
+        <w:t>1</w:t>
+      </w:r>
+      <w:r>
+        <w:t>.1</w:t>
+      </w:r>
+      <w:r>
+        <w:rPr>
+          <w:szCs w:val="28"/>
+        </w:rPr>
+        <w:t xml:space="preserve"> </w:t>
+      </w:r>
+      <w:r>
+        <w:rPr>
+          <w:szCs w:val="28"/>
+        </w:rPr>
+        <w:t xml:space="preserve">- Диаграмма </w:t>
+      </w:r>
+      <w:r>
+        <w:rPr>
+          <w:szCs w:val="28"/>
+        </w:rPr>
+        <w:t>вариантов использования</w:t>
       </w:r>
     </w:p>
     <w:p/>
@@ -3156,6 +4664,7 @@
         <w:rPr>
           <w:b/>
         </w:rPr>
+        <w:lastRenderedPageBreak/>
         <w:t>1.2.5 Требования к составу и содержанию работ по подготовке объекта автоматизации к вводу АСОИ в действие.</w:t>
       </w:r>
     </w:p>
@@ -3323,6 +4832,29 @@
       </w:r>
       <w:r>
         <w:t xml:space="preserve">. </w:t>
+      </w:r>
+    </w:p>
+    <w:p>
+      <w:pPr>
+        <w:jc w:val="right"/>
+        <w:rPr>
+          <w:szCs w:val="28"/>
+        </w:rPr>
+      </w:pPr>
+      <w:r>
+        <w:t>Рисунок 2.1</w:t>
+      </w:r>
+      <w:r>
+        <w:rPr>
+          <w:szCs w:val="28"/>
+        </w:rPr>
+        <w:t xml:space="preserve"> </w:t>
+      </w:r>
+      <w:r>
+        <w:rPr>
+          <w:szCs w:val="28"/>
+        </w:rPr>
+        <w:t>- Диаграмма классов</w:t>
       </w:r>
     </w:p>
     <w:p/>
@@ -3382,7 +4914,6 @@
     <w:p/>
     <w:p/>
     <w:p/>
-    <w:p/>
     <w:p>
       <w:r>
         <w:t>Выводы по разделу:</w:t>
@@ -3589,7 +5120,6 @@
         </w:rPr>
         <w:t xml:space="preserve">Функционально приложение представляет собой окно </w:t>
       </w:r>
-      <w:proofErr w:type="gramStart"/>
       <w:r>
         <w:rPr>
           <w:rFonts w:eastAsia="Times New Roman" w:cs="Times New Roman"/>
@@ -3598,9 +5128,8 @@
           <w:iCs w:val="0"/>
           <w:szCs w:val="24"/>
         </w:rPr>
-        <w:t>со</w:t>
-      </w:r>
-      <w:proofErr w:type="gramEnd"/>
+        <w:t>с</w:t>
+      </w:r>
       <w:r>
         <w:rPr>
           <w:rFonts w:eastAsia="Times New Roman" w:cs="Times New Roman"/>
@@ -3611,12 +5140,7 @@
         </w:rPr>
         <w:t xml:space="preserve"> вкладками, каждая из которых отвечает за выполнение определенных действий с базой данных.</w:t>
       </w:r>
-    </w:p>
-    <w:p/>
-    <w:p>
-      <w:pPr>
-        <w:pStyle w:val="2"/>
-        <w:jc w:val="center"/>
+      <w:r>
         <w:rPr>
           <w:rFonts w:eastAsia="Times New Roman" w:cs="Times New Roman"/>
           <w:b w:val="0"/>
@@ -3624,15 +5148,59 @@
           <w:iCs w:val="0"/>
           <w:szCs w:val="24"/>
         </w:rPr>
+        <w:t xml:space="preserve"> Вкладка Организации представлена на рисунке 3.1.</w:t>
+      </w:r>
+    </w:p>
+    <w:p/>
+    <w:p>
+      <w:pPr>
+        <w:jc w:val="right"/>
+        <w:rPr>
+          <w:szCs w:val="28"/>
+        </w:rPr>
+      </w:pPr>
+      <w:r>
+        <w:t xml:space="preserve">Рисунок </w:t>
+      </w:r>
+      <w:r>
+        <w:t>3</w:t>
+      </w:r>
+      <w:r>
+        <w:t>.1</w:t>
+      </w:r>
+      <w:r>
+        <w:rPr>
+          <w:szCs w:val="28"/>
+        </w:rPr>
+        <w:t xml:space="preserve"> </w:t>
+      </w:r>
+      <w:r>
+        <w:rPr>
+          <w:szCs w:val="28"/>
+        </w:rPr>
+        <w:t xml:space="preserve">- </w:t>
+      </w:r>
+      <w:r>
+        <w:rPr>
+          <w:bCs/>
+          <w:iCs/>
+        </w:rPr>
+        <w:t>Вкладка Организации</w:t>
+      </w:r>
+    </w:p>
+    <w:p>
+      <w:pPr>
+        <w:pStyle w:val="2"/>
+        <w:jc w:val="center"/>
       </w:pPr>
       <w:r>
         <w:rPr>
           <w:noProof/>
         </w:rPr>
         <w:drawing>
-          <wp:inline distT="0" distB="0" distL="0" distR="0" wp14:anchorId="2BD69559" wp14:editId="622C3140">
-            <wp:extent cx="5288254" cy="3233318"/>
-            <wp:effectExtent l="0" t="0" r="8255" b="5715"/>
+          <wp:inline distT="0" distB="0" distL="0" distR="0" wp14:anchorId="1BB02003" wp14:editId="4EC8C451">
+            <wp:extent cx="4857293" cy="2969822"/>
+            <wp:effectExtent l="0" t="0" r="635" b="2540"/>
             <wp:docPr id="4" name="Рисунок 4"/>
             <wp:cNvGraphicFramePr>
               <a:graphicFrameLocks xmlns:a="http://schemas.openxmlformats.org/drawingml/2006/main" noChangeAspect="1"/>
@@ -3653,7 +5221,7 @@
                   <pic:spPr>
                     <a:xfrm>
                       <a:off x="0" y="0"/>
-                      <a:ext cx="5293685" cy="3236638"/>
+                      <a:ext cx="4864047" cy="2973951"/>
                     </a:xfrm>
                     <a:prstGeom prst="rect">
                       <a:avLst/>
@@ -3667,23 +5235,100 @@
       </w:r>
     </w:p>
     <w:p/>
-    <w:p/>
+    <w:p>
+      <w:r>
+        <w:rPr>
+          <w:bCs/>
+          <w:iCs/>
+        </w:rPr>
+        <w:t xml:space="preserve">Вкладка </w:t>
+      </w:r>
+      <w:r>
+        <w:rPr>
+          <w:bCs/>
+          <w:iCs/>
+        </w:rPr>
+        <w:t>Службы</w:t>
+      </w:r>
+      <w:r>
+        <w:rPr>
+          <w:bCs/>
+          <w:iCs/>
+        </w:rPr>
+        <w:t xml:space="preserve"> представлена на рисунке 3.</w:t>
+      </w:r>
+      <w:r>
+        <w:rPr>
+          <w:bCs/>
+          <w:iCs/>
+        </w:rPr>
+        <w:t>2</w:t>
+      </w:r>
+      <w:r>
+        <w:rPr>
+          <w:bCs/>
+          <w:iCs/>
+        </w:rPr>
+        <w:t>.</w:t>
+      </w:r>
+    </w:p>
+    <w:p>
+      <w:pPr>
+        <w:jc w:val="right"/>
+      </w:pPr>
+      <w:r>
+        <w:t xml:space="preserve">Рисунок </w:t>
+      </w:r>
+      <w:r>
+        <w:t>3</w:t>
+      </w:r>
+      <w:r>
+        <w:t>.</w:t>
+      </w:r>
+      <w:r>
+        <w:t>2</w:t>
+      </w:r>
+      <w:r>
+        <w:rPr>
+          <w:szCs w:val="28"/>
+        </w:rPr>
+        <w:t xml:space="preserve"> </w:t>
+      </w:r>
+      <w:r>
+        <w:rPr>
+          <w:szCs w:val="28"/>
+        </w:rPr>
+        <w:t xml:space="preserve">- </w:t>
+      </w:r>
+      <w:r>
+        <w:rPr>
+          <w:bCs/>
+          <w:iCs/>
+        </w:rPr>
+        <w:t xml:space="preserve">Вкладка </w:t>
+      </w:r>
+      <w:r>
+        <w:rPr>
+          <w:bCs/>
+          <w:iCs/>
+        </w:rPr>
+        <w:t>Службы</w:t>
+      </w:r>
+    </w:p>
     <w:p>
       <w:pPr>
         <w:spacing w:after="200" w:line="276" w:lineRule="auto"/>
-        <w:ind w:firstLine="0"/>
         <w:jc w:val="center"/>
       </w:pPr>
       <w:r>
         <w:rPr>
           <w:noProof/>
         </w:rPr>
-        <w:lastRenderedPageBreak/>
         <w:drawing>
-          <wp:inline distT="0" distB="0" distL="0" distR="0" wp14:anchorId="546A4DC0" wp14:editId="0D358F00">
-            <wp:extent cx="5749747" cy="3515481"/>
-            <wp:effectExtent l="0" t="0" r="3810" b="8890"/>
-            <wp:docPr id="5" name="Рисунок 5"/>
+          <wp:inline distT="0" distB="0" distL="0" distR="0" wp14:anchorId="03C9B912" wp14:editId="743666D1">
+            <wp:extent cx="4842662" cy="2960875"/>
+            <wp:effectExtent l="0" t="0" r="0" b="0"/>
+            <wp:docPr id="13" name="Рисунок 13"/>
             <wp:cNvGraphicFramePr>
               <a:graphicFrameLocks xmlns:a="http://schemas.openxmlformats.org/drawingml/2006/main" noChangeAspect="1"/>
             </wp:cNvGraphicFramePr>
@@ -3703,7 +5348,7 @@
                   <pic:spPr>
                     <a:xfrm>
                       <a:off x="0" y="0"/>
-                      <a:ext cx="5752389" cy="3517097"/>
+                      <a:ext cx="4849298" cy="2964932"/>
                     </a:xfrm>
                     <a:prstGeom prst="rect">
                       <a:avLst/>
@@ -3717,31 +5362,39 @@
       </w:r>
     </w:p>
     <w:p>
-      <w:pPr>
-        <w:spacing w:after="200" w:line="276" w:lineRule="auto"/>
+      <w:r>
+        <w:lastRenderedPageBreak/>
+        <w:t>Вкладка Сотрудники и должности представлена на рисунке 3.3.</w:t>
+      </w:r>
+    </w:p>
+    <w:p>
+      <w:pPr>
+        <w:jc w:val="right"/>
+        <w:rPr>
+          <w:szCs w:val="28"/>
+        </w:rPr>
+      </w:pPr>
+      <w:r>
+        <w:t xml:space="preserve">Рисунок </w:t>
+      </w:r>
+      <w:r>
+        <w:t>3.3</w:t>
+      </w:r>
+      <w:r>
+        <w:rPr>
+          <w:szCs w:val="28"/>
+        </w:rPr>
+        <w:t xml:space="preserve">- </w:t>
+      </w:r>
+      <w:r>
+        <w:t>Вкладка Сотрудники и должности</w:t>
+      </w:r>
+    </w:p>
+    <w:p>
+      <w:pPr>
+        <w:spacing w:line="276" w:lineRule="auto"/>
         <w:ind w:firstLine="0"/>
         <w:jc w:val="center"/>
-      </w:pPr>
-    </w:p>
-    <w:p>
-      <w:pPr>
-        <w:spacing w:after="200" w:line="276" w:lineRule="auto"/>
-        <w:ind w:firstLine="0"/>
-        <w:jc w:val="center"/>
-      </w:pPr>
-    </w:p>
-    <w:p>
-      <w:pPr>
-        <w:spacing w:after="200" w:line="276" w:lineRule="auto"/>
-        <w:ind w:firstLine="0"/>
-        <w:jc w:val="left"/>
-      </w:pPr>
-    </w:p>
-    <w:p>
-      <w:pPr>
-        <w:spacing w:after="200" w:line="276" w:lineRule="auto"/>
-        <w:ind w:firstLine="0"/>
-        <w:jc w:val="center"/>
         <w:rPr>
           <w:noProof/>
         </w:rPr>
@@ -3751,7 +5404,7 @@
           <w:noProof/>
         </w:rPr>
         <w:drawing>
-          <wp:inline distT="0" distB="0" distL="0" distR="0" wp14:anchorId="5ABBBB14" wp14:editId="6F04E46D">
+          <wp:inline distT="0" distB="0" distL="0" distR="0" wp14:anchorId="48DDDCE9" wp14:editId="0270A7F2">
             <wp:extent cx="5866790" cy="3587044"/>
             <wp:effectExtent l="0" t="0" r="635" b="0"/>
             <wp:docPr id="6" name="Рисунок 6"/>
@@ -3789,6 +5442,61 @@
     </w:p>
     <w:p>
       <w:pPr>
+        <w:spacing w:line="276" w:lineRule="auto"/>
+        <w:ind w:firstLine="0"/>
+        <w:jc w:val="center"/>
+        <w:rPr>
+          <w:noProof/>
+        </w:rPr>
+      </w:pPr>
+    </w:p>
+    <w:p>
+      <w:pPr>
+        <w:spacing w:line="276" w:lineRule="auto"/>
+        <w:ind w:firstLine="0"/>
+        <w:jc w:val="center"/>
+        <w:rPr>
+          <w:noProof/>
+        </w:rPr>
+      </w:pPr>
+      <w:r>
+        <w:rPr>
+          <w:noProof/>
+        </w:rPr>
+        <w:t>Вкладка Поступление и распределение представлена на рисунке 3.4.</w:t>
+      </w:r>
+    </w:p>
+    <w:p>
+      <w:pPr>
+        <w:jc w:val="right"/>
+        <w:rPr>
+          <w:noProof/>
+        </w:rPr>
+      </w:pPr>
+      <w:r>
+        <w:t>Рисунок 3.</w:t>
+      </w:r>
+      <w:r>
+        <w:t>4</w:t>
+      </w:r>
+      <w:r>
+        <w:rPr>
+          <w:szCs w:val="28"/>
+        </w:rPr>
+        <w:t xml:space="preserve">- </w:t>
+      </w:r>
+      <w:r>
+        <w:t xml:space="preserve">Вкладка </w:t>
+      </w:r>
+      <w:r>
+        <w:rPr>
+          <w:noProof/>
+        </w:rPr>
+        <w:t>Поступление и распределение</w:t>
+      </w:r>
+    </w:p>
+    <w:p>
+      <w:pPr>
         <w:spacing w:after="200" w:line="276" w:lineRule="auto"/>
         <w:ind w:firstLine="0"/>
         <w:jc w:val="center"/>
@@ -3796,21 +5504,10 @@
           <w:noProof/>
         </w:rPr>
       </w:pPr>
-    </w:p>
-    <w:p>
-      <w:pPr>
-        <w:spacing w:after="200" w:line="276" w:lineRule="auto"/>
-        <w:ind w:firstLine="0"/>
-        <w:jc w:val="center"/>
+      <w:r>
         <w:rPr>
           <w:noProof/>
         </w:rPr>
-      </w:pPr>
-      <w:r>
-        <w:rPr>
-          <w:noProof/>
-        </w:rPr>
-        <w:lastRenderedPageBreak/>
         <w:drawing>
           <wp:inline distT="0" distB="0" distL="0" distR="0" wp14:anchorId="29BC1499" wp14:editId="2F6EF3BF">
             <wp:extent cx="5940425" cy="3632065"/>
@@ -3850,13 +5547,103 @@
     </w:p>
     <w:p>
       <w:pPr>
-        <w:spacing w:after="200" w:line="276" w:lineRule="auto"/>
+        <w:spacing w:line="276" w:lineRule="auto"/>
         <w:ind w:firstLine="0"/>
         <w:jc w:val="center"/>
         <w:rPr>
           <w:noProof/>
         </w:rPr>
       </w:pPr>
+    </w:p>
+    <w:p>
+      <w:pPr>
+        <w:spacing w:line="276" w:lineRule="auto"/>
+        <w:ind w:firstLine="0"/>
+        <w:jc w:val="center"/>
+        <w:rPr>
+          <w:noProof/>
+        </w:rPr>
+      </w:pPr>
+    </w:p>
+    <w:p>
+      <w:pPr>
+        <w:spacing w:line="276" w:lineRule="auto"/>
+        <w:ind w:firstLine="0"/>
+        <w:jc w:val="center"/>
+        <w:rPr>
+          <w:noProof/>
+        </w:rPr>
+      </w:pPr>
+    </w:p>
+    <w:p>
+      <w:pPr>
+        <w:spacing w:line="276" w:lineRule="auto"/>
+        <w:ind w:firstLine="0"/>
+        <w:jc w:val="center"/>
+        <w:rPr>
+          <w:noProof/>
+        </w:rPr>
+      </w:pPr>
+      <w:r>
+        <w:rPr>
+          <w:noProof/>
+        </w:rPr>
+        <w:lastRenderedPageBreak/>
+        <w:t xml:space="preserve">Вкладка </w:t>
+      </w:r>
+      <w:r>
+        <w:rPr>
+          <w:noProof/>
+        </w:rPr>
+        <w:t>Материалы и инструменты</w:t>
+      </w:r>
+      <w:r>
+        <w:rPr>
+          <w:noProof/>
+        </w:rPr>
+        <w:t xml:space="preserve"> представлена на рисунке 3.</w:t>
+      </w:r>
+      <w:r>
+        <w:rPr>
+          <w:noProof/>
+        </w:rPr>
+        <w:t>5</w:t>
+      </w:r>
+      <w:r>
+        <w:rPr>
+          <w:noProof/>
+        </w:rPr>
+        <w:t>.</w:t>
+      </w:r>
+    </w:p>
+    <w:p>
+      <w:pPr>
+        <w:jc w:val="right"/>
+        <w:rPr>
+          <w:noProof/>
+        </w:rPr>
+      </w:pPr>
+      <w:r>
+        <w:t>Рисунок 3.</w:t>
+      </w:r>
+      <w:r>
+        <w:t>5</w:t>
+      </w:r>
+      <w:r>
+        <w:rPr>
+          <w:szCs w:val="28"/>
+        </w:rPr>
+        <w:t xml:space="preserve">- </w:t>
+      </w:r>
+      <w:r>
+        <w:t xml:space="preserve">Вкладка </w:t>
+      </w:r>
+      <w:r>
+        <w:rPr>
+          <w:noProof/>
+        </w:rPr>
+        <w:t>Материалы и инструменты</w:t>
+      </w:r>
     </w:p>
     <w:p>
       <w:pPr>
@@ -3920,23 +5707,81 @@
     </w:p>
     <w:p>
       <w:pPr>
+        <w:spacing w:line="276" w:lineRule="auto"/>
+        <w:rPr>
+          <w:noProof/>
+        </w:rPr>
+      </w:pPr>
+      <w:r>
+        <w:rPr>
+          <w:noProof/>
+        </w:rPr>
+        <w:t xml:space="preserve">Вкладка </w:t>
+      </w:r>
+      <w:r>
+        <w:rPr>
+          <w:noProof/>
+        </w:rPr>
+        <w:t>Склады</w:t>
+      </w:r>
+      <w:r>
+        <w:rPr>
+          <w:noProof/>
+        </w:rPr>
+        <w:t xml:space="preserve"> представлена на рисунке 3.</w:t>
+      </w:r>
+      <w:r>
+        <w:rPr>
+          <w:noProof/>
+        </w:rPr>
+        <w:t>6</w:t>
+      </w:r>
+      <w:r>
+        <w:rPr>
+          <w:noProof/>
+        </w:rPr>
+        <w:t>.</w:t>
+      </w:r>
+    </w:p>
+    <w:p>
+      <w:pPr>
         <w:spacing w:after="200" w:line="276" w:lineRule="auto"/>
         <w:ind w:firstLine="0"/>
-        <w:jc w:val="center"/>
+        <w:jc w:val="right"/>
         <w:rPr>
           <w:noProof/>
         </w:rPr>
       </w:pPr>
       <w:r>
+        <w:t>Рисунок 3.</w:t>
+      </w:r>
+      <w:r>
+        <w:t>6</w:t>
+      </w:r>
+      <w:r>
+        <w:rPr>
+          <w:szCs w:val="28"/>
+        </w:rPr>
+        <w:t xml:space="preserve">- </w:t>
+      </w:r>
+      <w:r>
+        <w:t xml:space="preserve">Вкладка </w:t>
+      </w:r>
+      <w:r>
         <w:rPr>
           <w:noProof/>
         </w:rPr>
-        <w:lastRenderedPageBreak/>
+        <w:t>Склады</w:t>
+      </w:r>
+      <w:r>
+        <w:rPr>
+          <w:noProof/>
+        </w:rPr>
         <w:drawing>
-          <wp:inline distT="0" distB="0" distL="0" distR="0" wp14:anchorId="4776833E" wp14:editId="4EB1F982">
-            <wp:extent cx="5940425" cy="3632065"/>
+          <wp:inline distT="0" distB="0" distL="0" distR="0" wp14:anchorId="6377B2AA" wp14:editId="020E0731">
+            <wp:extent cx="5940425" cy="3631565"/>
             <wp:effectExtent l="0" t="0" r="3175" b="6985"/>
-            <wp:docPr id="3" name="Рисунок 3"/>
+            <wp:docPr id="15" name="Рисунок 15"/>
             <wp:cNvGraphicFramePr>
               <a:graphicFrameLocks xmlns:a="http://schemas.openxmlformats.org/drawingml/2006/main" noChangeAspect="1"/>
             </wp:cNvGraphicFramePr>
@@ -3956,7 +5801,7 @@
                   <pic:spPr>
                     <a:xfrm>
                       <a:off x="0" y="0"/>
-                      <a:ext cx="5940425" cy="3632065"/>
+                      <a:ext cx="5940425" cy="3631565"/>
                     </a:xfrm>
                     <a:prstGeom prst="rect">
                       <a:avLst/>
@@ -3968,8 +5813,6 @@
           </wp:inline>
         </w:drawing>
       </w:r>
-      <w:bookmarkStart w:id="10" w:name="_GoBack"/>
-      <w:bookmarkEnd w:id="10"/>
     </w:p>
     <w:p>
       <w:pPr>
@@ -3983,6 +5826,76 @@
     </w:p>
     <w:p>
       <w:pPr>
+        <w:spacing w:line="276" w:lineRule="auto"/>
+        <w:rPr>
+          <w:noProof/>
+        </w:rPr>
+      </w:pPr>
+      <w:r>
+        <w:rPr>
+          <w:noProof/>
+        </w:rPr>
+        <w:lastRenderedPageBreak/>
+        <w:t xml:space="preserve">Вкладка </w:t>
+      </w:r>
+      <w:r>
+        <w:rPr>
+          <w:noProof/>
+        </w:rPr>
+        <w:t>Отчеты</w:t>
+      </w:r>
+      <w:r>
+        <w:rPr>
+          <w:noProof/>
+        </w:rPr>
+        <w:t xml:space="preserve"> представлена на рисунке 3.</w:t>
+      </w:r>
+      <w:r>
+        <w:rPr>
+          <w:noProof/>
+        </w:rPr>
+        <w:t>7</w:t>
+      </w:r>
+      <w:r>
+        <w:rPr>
+          <w:noProof/>
+        </w:rPr>
+        <w:t>.</w:t>
+      </w:r>
+    </w:p>
+    <w:p>
+      <w:pPr>
+        <w:spacing w:after="200" w:line="276" w:lineRule="auto"/>
+        <w:ind w:firstLine="0"/>
+        <w:jc w:val="right"/>
+        <w:rPr>
+          <w:noProof/>
+        </w:rPr>
+      </w:pPr>
+      <w:r>
+        <w:t>Рисунок 3.</w:t>
+      </w:r>
+      <w:r>
+        <w:t>7</w:t>
+      </w:r>
+      <w:r>
+        <w:rPr>
+          <w:szCs w:val="28"/>
+        </w:rPr>
+        <w:t xml:space="preserve">- </w:t>
+      </w:r>
+      <w:r>
+        <w:t xml:space="preserve">Вкладка </w:t>
+      </w:r>
+      <w:r>
+        <w:rPr>
+          <w:noProof/>
+        </w:rPr>
+        <w:t xml:space="preserve">Отчеты </w:t>
+      </w:r>
+    </w:p>
+    <w:p>
+      <w:pPr>
         <w:spacing w:after="200" w:line="276" w:lineRule="auto"/>
         <w:ind w:firstLine="0"/>
         <w:jc w:val="center"/>
@@ -3995,10 +5908,10 @@
           <w:noProof/>
         </w:rPr>
         <w:drawing>
-          <wp:inline distT="0" distB="0" distL="0" distR="0" wp14:anchorId="6967B43D" wp14:editId="23D969CD">
-            <wp:extent cx="5940425" cy="3725258"/>
-            <wp:effectExtent l="0" t="0" r="3175" b="8890"/>
-            <wp:docPr id="11" name="Рисунок 11"/>
+          <wp:inline distT="0" distB="0" distL="0" distR="0" wp14:anchorId="401530FF" wp14:editId="5534E3DF">
+            <wp:extent cx="5940425" cy="3632065"/>
+            <wp:effectExtent l="0" t="0" r="3175" b="6985"/>
+            <wp:docPr id="16" name="Рисунок 16"/>
             <wp:cNvGraphicFramePr>
               <a:graphicFrameLocks xmlns:a="http://schemas.openxmlformats.org/drawingml/2006/main" noChangeAspect="1"/>
             </wp:cNvGraphicFramePr>
@@ -4018,6 +5931,113 @@
                   <pic:spPr>
                     <a:xfrm>
                       <a:off x="0" y="0"/>
+                      <a:ext cx="5940425" cy="3632065"/>
+                    </a:xfrm>
+                    <a:prstGeom prst="rect">
+                      <a:avLst/>
+                    </a:prstGeom>
+                  </pic:spPr>
+                </pic:pic>
+              </a:graphicData>
+            </a:graphic>
+          </wp:inline>
+        </w:drawing>
+      </w:r>
+    </w:p>
+    <w:p>
+      <w:pPr>
+        <w:spacing w:line="276" w:lineRule="auto"/>
+        <w:rPr>
+          <w:noProof/>
+        </w:rPr>
+      </w:pPr>
+      <w:r>
+        <w:rPr>
+          <w:noProof/>
+        </w:rPr>
+        <w:t>Окно выбора отчета</w:t>
+      </w:r>
+      <w:r>
+        <w:rPr>
+          <w:noProof/>
+        </w:rPr>
+        <w:t xml:space="preserve"> представлена на рисунке 3.</w:t>
+      </w:r>
+      <w:r>
+        <w:rPr>
+          <w:noProof/>
+        </w:rPr>
+        <w:t>8</w:t>
+      </w:r>
+      <w:r>
+        <w:rPr>
+          <w:noProof/>
+        </w:rPr>
+        <w:t>.</w:t>
+      </w:r>
+    </w:p>
+    <w:p>
+      <w:pPr>
+        <w:spacing w:after="200" w:line="276" w:lineRule="auto"/>
+        <w:ind w:firstLine="0"/>
+        <w:jc w:val="right"/>
+        <w:rPr>
+          <w:noProof/>
+        </w:rPr>
+      </w:pPr>
+      <w:r>
+        <w:t>Рисунок 3.</w:t>
+      </w:r>
+      <w:r>
+        <w:t>8</w:t>
+      </w:r>
+      <w:r>
+        <w:rPr>
+          <w:szCs w:val="28"/>
+        </w:rPr>
+        <w:t xml:space="preserve">- </w:t>
+      </w:r>
+      <w:r>
+        <w:rPr>
+          <w:noProof/>
+        </w:rPr>
+        <w:t>Окно выбора отчета</w:t>
+      </w:r>
+    </w:p>
+    <w:p>
+      <w:pPr>
+        <w:spacing w:after="200" w:line="276" w:lineRule="auto"/>
+        <w:ind w:firstLine="0"/>
+        <w:jc w:val="center"/>
+      </w:pPr>
+      <w:r>
+        <w:rPr>
+          <w:noProof/>
+        </w:rPr>
+        <w:drawing>
+          <wp:inline distT="0" distB="0" distL="0" distR="0" wp14:anchorId="18F51FC2" wp14:editId="0ED023A1">
+            <wp:extent cx="5940425" cy="3725258"/>
+            <wp:effectExtent l="0" t="0" r="3175" b="8890"/>
+            <wp:docPr id="11" name="Рисунок 11"/>
+            <wp:cNvGraphicFramePr>
+              <a:graphicFrameLocks xmlns:a="http://schemas.openxmlformats.org/drawingml/2006/main" noChangeAspect="1"/>
+            </wp:cNvGraphicFramePr>
+            <a:graphic xmlns:a="http://schemas.openxmlformats.org/drawingml/2006/main">
+              <a:graphicData uri="http://schemas.openxmlformats.org/drawingml/2006/picture">
+                <pic:pic xmlns:pic="http://schemas.openxmlformats.org/drawingml/2006/picture">
+                  <pic:nvPicPr>
+                    <pic:cNvPr id="0" name=""/>
+                    <pic:cNvPicPr/>
+                  </pic:nvPicPr>
+                  <pic:blipFill>
+                    <a:blip r:embed="rId16"/>
+                    <a:stretch>
+                      <a:fillRect/>
+                    </a:stretch>
+                  </pic:blipFill>
+                  <pic:spPr>
+                    <a:xfrm>
+                      <a:off x="0" y="0"/>
                       <a:ext cx="5940425" cy="3725258"/>
                     </a:xfrm>
                     <a:prstGeom prst="rect">
@@ -4036,26 +6056,6 @@
         <w:spacing w:after="200" w:line="276" w:lineRule="auto"/>
         <w:ind w:firstLine="0"/>
         <w:jc w:val="left"/>
-        <w:rPr>
-          <w:noProof/>
-        </w:rPr>
-      </w:pPr>
-    </w:p>
-    <w:p>
-      <w:pPr>
-        <w:spacing w:after="200" w:line="276" w:lineRule="auto"/>
-        <w:ind w:firstLine="0"/>
-        <w:jc w:val="left"/>
-      </w:pPr>
-      <w:r>
-        <w:t xml:space="preserve"> </w:t>
-      </w:r>
-    </w:p>
-    <w:p>
-      <w:pPr>
-        <w:spacing w:after="200" w:line="276" w:lineRule="auto"/>
-        <w:ind w:firstLine="0"/>
-        <w:jc w:val="left"/>
       </w:pPr>
       <w:r>
         <w:br w:type="page"/>
@@ -4122,8 +6122,10 @@
         <w:spacing w:after="200" w:line="276" w:lineRule="auto"/>
       </w:pPr>
       <w:r>
-        <w:t>В данном проекте запросы используются формирования документов «Задание на резку» и «Карта резки».</w:t>
-      </w:r>
+        <w:t xml:space="preserve">В данном проекте запросы используются формирования документов </w:t>
+      </w:r>
+      <w:bookmarkStart w:id="10" w:name="_GoBack"/>
+      <w:bookmarkEnd w:id="10"/>
     </w:p>
     <w:p>
       <w:pPr>
@@ -4362,7 +6364,7 @@
                     <pic:cNvPicPr/>
                   </pic:nvPicPr>
                   <pic:blipFill>
-                    <a:blip r:embed="rId16">
+                    <a:blip r:embed="rId17">
                       <a:extLst>
                         <a:ext uri="{28A0092B-C50C-407E-A947-70E740481C1C}">
                           <a14:useLocalDpi xmlns:a14="http://schemas.microsoft.com/office/drawing/2010/main" val="0"/>
@@ -4467,7 +6469,7 @@
                     <pic:cNvPicPr/>
                   </pic:nvPicPr>
                   <pic:blipFill>
-                    <a:blip r:embed="rId17">
+                    <a:blip r:embed="rId18">
                       <a:extLst>
                         <a:ext uri="{28A0092B-C50C-407E-A947-70E740481C1C}">
                           <a14:useLocalDpi xmlns:a14="http://schemas.microsoft.com/office/drawing/2010/main" val="0"/>
@@ -4572,7 +6574,7 @@
                     <pic:cNvPicPr/>
                   </pic:nvPicPr>
                   <pic:blipFill>
-                    <a:blip r:embed="rId18">
+                    <a:blip r:embed="rId19">
                       <a:extLst>
                         <a:ext uri="{28A0092B-C50C-407E-A947-70E740481C1C}">
                           <a14:useLocalDpi xmlns:a14="http://schemas.microsoft.com/office/drawing/2010/main" val="0"/>
@@ -4678,7 +6680,7 @@
                     <pic:cNvPicPr/>
                   </pic:nvPicPr>
                   <pic:blipFill>
-                    <a:blip r:embed="rId19">
+                    <a:blip r:embed="rId20">
                       <a:extLst>
                         <a:ext uri="{28A0092B-C50C-407E-A947-70E740481C1C}">
                           <a14:useLocalDpi xmlns:a14="http://schemas.microsoft.com/office/drawing/2010/main" val="0"/>
@@ -4783,7 +6785,7 @@
                     <pic:cNvPicPr/>
                   </pic:nvPicPr>
                   <pic:blipFill>
-                    <a:blip r:embed="rId20">
+                    <a:blip r:embed="rId21">
                       <a:extLst>
                         <a:ext uri="{28A0092B-C50C-407E-A947-70E740481C1C}">
                           <a14:useLocalDpi xmlns:a14="http://schemas.microsoft.com/office/drawing/2010/main" val="0"/>
@@ -4888,7 +6890,7 @@
                     <pic:cNvPicPr/>
                   </pic:nvPicPr>
                   <pic:blipFill>
-                    <a:blip r:embed="rId21">
+                    <a:blip r:embed="rId22">
                       <a:extLst>
                         <a:ext uri="{28A0092B-C50C-407E-A947-70E740481C1C}">
                           <a14:useLocalDpi xmlns:a14="http://schemas.microsoft.com/office/drawing/2010/main" val="0"/>
@@ -5000,7 +7002,7 @@
                     <pic:cNvPicPr/>
                   </pic:nvPicPr>
                   <pic:blipFill>
-                    <a:blip r:embed="rId22">
+                    <a:blip r:embed="rId23">
                       <a:extLst>
                         <a:ext uri="{28A0092B-C50C-407E-A947-70E740481C1C}">
                           <a14:useLocalDpi xmlns:a14="http://schemas.microsoft.com/office/drawing/2010/main" val="0"/>
@@ -5106,7 +7108,7 @@
                     <pic:cNvPicPr/>
                   </pic:nvPicPr>
                   <pic:blipFill>
-                    <a:blip r:embed="rId23">
+                    <a:blip r:embed="rId24">
                       <a:extLst>
                         <a:ext uri="{28A0092B-C50C-407E-A947-70E740481C1C}">
                           <a14:useLocalDpi xmlns:a14="http://schemas.microsoft.com/office/drawing/2010/main" val="0"/>
@@ -5189,7 +7191,7 @@
                     <pic:cNvPicPr/>
                   </pic:nvPicPr>
                   <pic:blipFill>
-                    <a:blip r:embed="rId24">
+                    <a:blip r:embed="rId25">
                       <a:extLst>
                         <a:ext uri="{28A0092B-C50C-407E-A947-70E740481C1C}">
                           <a14:useLocalDpi xmlns:a14="http://schemas.microsoft.com/office/drawing/2010/main" val="0"/>
@@ -8535,9 +10537,9 @@
             <o:lock v:ext="edit" aspectratio="t"/>
           </v:shapetype>
           <v:shape id="_x0000_i1025" type="#_x0000_t75" style="width:99.05pt;height:19pt" o:ole="">
-            <v:imagedata r:id="rId25" o:title=""/>
+            <v:imagedata r:id="rId26" o:title=""/>
           </v:shape>
-          <o:OLEObject Type="Embed" ProgID="Equation.3" ShapeID="_x0000_i1025" DrawAspect="Content" ObjectID="_1769281467" r:id="rId26"/>
+          <o:OLEObject Type="Embed" ProgID="Equation.3" ShapeID="_x0000_i1025" DrawAspect="Content" ObjectID="_1769285834" r:id="rId27"/>
         </w:object>
       </w:r>
       <w:r>
@@ -8745,9 +10747,9 @@
         </w:rPr>
         <w:object w:dxaOrig="2310" w:dyaOrig="375">
           <v:shape id="_x0000_i1026" type="#_x0000_t75" style="width:116.35pt;height:18.45pt" o:ole="">
-            <v:imagedata r:id="rId27" o:title=""/>
+            <v:imagedata r:id="rId28" o:title=""/>
           </v:shape>
-          <o:OLEObject Type="Embed" ProgID="Equation.3" ShapeID="_x0000_i1026" DrawAspect="Content" ObjectID="_1769281468" r:id="rId28"/>
+          <o:OLEObject Type="Embed" ProgID="Equation.3" ShapeID="_x0000_i1026" DrawAspect="Content" ObjectID="_1769285835" r:id="rId29"/>
         </w:object>
       </w:r>
       <w:r>
@@ -8927,9 +10929,9 @@
         </w:rPr>
         <w:object w:dxaOrig="1425" w:dyaOrig="345">
           <v:shape id="_x0000_i1027" type="#_x0000_t75" style="width:71.4pt;height:16.7pt" o:ole="">
-            <v:imagedata r:id="rId29" o:title=""/>
+            <v:imagedata r:id="rId30" o:title=""/>
           </v:shape>
-          <o:OLEObject Type="Embed" ProgID="Equation.3" ShapeID="_x0000_i1027" DrawAspect="Content" ObjectID="_1769281469" r:id="rId30"/>
+          <o:OLEObject Type="Embed" ProgID="Equation.3" ShapeID="_x0000_i1027" DrawAspect="Content" ObjectID="_1769285836" r:id="rId31"/>
         </w:object>
       </w:r>
       <w:r>
@@ -9096,9 +11098,9 @@
         </w:rPr>
         <w:object w:dxaOrig="3510" w:dyaOrig="705">
           <v:shape id="_x0000_i1028" type="#_x0000_t75" style="width:175.7pt;height:35.15pt" o:ole="">
-            <v:imagedata r:id="rId31" o:title=""/>
+            <v:imagedata r:id="rId32" o:title=""/>
           </v:shape>
-          <o:OLEObject Type="Embed" ProgID="Equation.3" ShapeID="_x0000_i1028" DrawAspect="Content" ObjectID="_1769281470" r:id="rId32"/>
+          <o:OLEObject Type="Embed" ProgID="Equation.3" ShapeID="_x0000_i1028" DrawAspect="Content" ObjectID="_1769285837" r:id="rId33"/>
         </w:object>
       </w:r>
     </w:p>
@@ -9118,9 +11120,9 @@
         </w:rPr>
         <w:object w:dxaOrig="3420" w:dyaOrig="705">
           <v:shape id="_x0000_i1029" type="#_x0000_t75" style="width:171.05pt;height:35.15pt" o:ole="">
-            <v:imagedata r:id="rId33" o:title=""/>
+            <v:imagedata r:id="rId34" o:title=""/>
           </v:shape>
-          <o:OLEObject Type="Embed" ProgID="Equation.3" ShapeID="_x0000_i1029" DrawAspect="Content" ObjectID="_1769281471" r:id="rId34"/>
+          <o:OLEObject Type="Embed" ProgID="Equation.3" ShapeID="_x0000_i1029" DrawAspect="Content" ObjectID="_1769285838" r:id="rId35"/>
         </w:object>
       </w:r>
     </w:p>
@@ -9176,9 +11178,9 @@
         </w:rPr>
         <w:object w:dxaOrig="1575" w:dyaOrig="375">
           <v:shape id="_x0000_i1030" type="#_x0000_t75" style="width:78.9pt;height:18.45pt" o:ole="">
-            <v:imagedata r:id="rId35" o:title=""/>
+            <v:imagedata r:id="rId36" o:title=""/>
           </v:shape>
-          <o:OLEObject Type="Embed" ProgID="Equation.3" ShapeID="_x0000_i1030" DrawAspect="Content" ObjectID="_1769281472" r:id="rId36"/>
+          <o:OLEObject Type="Embed" ProgID="Equation.3" ShapeID="_x0000_i1030" DrawAspect="Content" ObjectID="_1769285839" r:id="rId37"/>
         </w:object>
       </w:r>
       <w:r>
@@ -9338,9 +11340,9 @@
         </w:rPr>
         <w:object w:dxaOrig="2445" w:dyaOrig="360">
           <v:shape id="_x0000_i1031" type="#_x0000_t75" style="width:122.1pt;height:17.85pt" o:ole="">
-            <v:imagedata r:id="rId37" o:title=""/>
+            <v:imagedata r:id="rId38" o:title=""/>
           </v:shape>
-          <o:OLEObject Type="Embed" ProgID="Equation.3" ShapeID="_x0000_i1031" DrawAspect="Content" ObjectID="_1769281473" r:id="rId38"/>
+          <o:OLEObject Type="Embed" ProgID="Equation.3" ShapeID="_x0000_i1031" DrawAspect="Content" ObjectID="_1769285840" r:id="rId39"/>
         </w:object>
       </w:r>
     </w:p>
@@ -9390,9 +11392,9 @@
         </w:rPr>
         <w:object w:dxaOrig="4845" w:dyaOrig="420">
           <v:shape id="_x0000_i1032" type="#_x0000_t75" style="width:241.9pt;height:20.75pt" o:ole="">
-            <v:imagedata r:id="rId39" o:title=""/>
+            <v:imagedata r:id="rId40" o:title=""/>
           </v:shape>
-          <o:OLEObject Type="Embed" ProgID="Equation.3" ShapeID="_x0000_i1032" DrawAspect="Content" ObjectID="_1769281474" r:id="rId40"/>
+          <o:OLEObject Type="Embed" ProgID="Equation.3" ShapeID="_x0000_i1032" DrawAspect="Content" ObjectID="_1769285841" r:id="rId41"/>
         </w:object>
       </w:r>
     </w:p>
@@ -9412,9 +11414,9 @@
         </w:rPr>
         <w:object w:dxaOrig="4770" w:dyaOrig="405">
           <v:shape id="_x0000_i1033" type="#_x0000_t75" style="width:238.45pt;height:20.75pt" o:ole="">
-            <v:imagedata r:id="rId41" o:title=""/>
+            <v:imagedata r:id="rId42" o:title=""/>
           </v:shape>
-          <o:OLEObject Type="Embed" ProgID="Equation.3" ShapeID="_x0000_i1033" DrawAspect="Content" ObjectID="_1769281475" r:id="rId42"/>
+          <o:OLEObject Type="Embed" ProgID="Equation.3" ShapeID="_x0000_i1033" DrawAspect="Content" ObjectID="_1769285842" r:id="rId43"/>
         </w:object>
       </w:r>
     </w:p>
@@ -9901,9 +11903,9 @@
         </w:rPr>
         <w:object w:dxaOrig="5835" w:dyaOrig="360">
           <v:shape id="_x0000_i1034" type="#_x0000_t75" style="width:291.45pt;height:18.45pt" o:ole="">
-            <v:imagedata r:id="rId43" o:title=""/>
+            <v:imagedata r:id="rId44" o:title=""/>
           </v:shape>
-          <o:OLEObject Type="Embed" ProgID="Equation.3" ShapeID="_x0000_i1034" DrawAspect="Content" ObjectID="_1769281476" r:id="rId44"/>
+          <o:OLEObject Type="Embed" ProgID="Equation.3" ShapeID="_x0000_i1034" DrawAspect="Content" ObjectID="_1769285843" r:id="rId45"/>
         </w:object>
       </w:r>
     </w:p>
@@ -9957,9 +11959,9 @@
         </w:rPr>
         <w:object w:dxaOrig="4020" w:dyaOrig="435">
           <v:shape id="_x0000_i1035" type="#_x0000_t75" style="width:201pt;height:21.9pt" o:ole="">
-            <v:imagedata r:id="rId45" o:title=""/>
+            <v:imagedata r:id="rId46" o:title=""/>
           </v:shape>
-          <o:OLEObject Type="Embed" ProgID="Equation.3" ShapeID="_x0000_i1035" DrawAspect="Content" ObjectID="_1769281477" r:id="rId46"/>
+          <o:OLEObject Type="Embed" ProgID="Equation.3" ShapeID="_x0000_i1035" DrawAspect="Content" ObjectID="_1769285844" r:id="rId47"/>
         </w:object>
       </w:r>
     </w:p>
@@ -9979,9 +11981,9 @@
         </w:rPr>
         <w:object w:dxaOrig="4005" w:dyaOrig="420">
           <v:shape id="_x0000_i1036" type="#_x0000_t75" style="width:199.85pt;height:20.75pt" o:ole="">
-            <v:imagedata r:id="rId47" o:title=""/>
+            <v:imagedata r:id="rId48" o:title=""/>
           </v:shape>
-          <o:OLEObject Type="Embed" ProgID="Equation.3" ShapeID="_x0000_i1036" DrawAspect="Content" ObjectID="_1769281478" r:id="rId48"/>
+          <o:OLEObject Type="Embed" ProgID="Equation.3" ShapeID="_x0000_i1036" DrawAspect="Content" ObjectID="_1769285845" r:id="rId49"/>
         </w:object>
       </w:r>
     </w:p>
@@ -11430,9 +13432,9 @@
         </w:rPr>
         <w:object w:dxaOrig="4410" w:dyaOrig="405">
           <v:shape id="_x0000_i1037" type="#_x0000_t75" style="width:220.05pt;height:20.15pt" o:ole="">
-            <v:imagedata r:id="rId49" o:title=""/>
+            <v:imagedata r:id="rId50" o:title=""/>
           </v:shape>
-          <o:OLEObject Type="Embed" ProgID="Equation.3" ShapeID="_x0000_i1037" DrawAspect="Content" ObjectID="_1769281479" r:id="rId50"/>
+          <o:OLEObject Type="Embed" ProgID="Equation.3" ShapeID="_x0000_i1037" DrawAspect="Content" ObjectID="_1769285846" r:id="rId51"/>
         </w:object>
       </w:r>
       <w:r>
@@ -11650,9 +13652,9 @@
         </w:rPr>
         <w:object w:dxaOrig="1410" w:dyaOrig="735">
           <v:shape id="_x0000_i1038" type="#_x0000_t75" style="width:70.25pt;height:36.85pt" o:ole="">
-            <v:imagedata r:id="rId51" o:title=""/>
+            <v:imagedata r:id="rId52" o:title=""/>
           </v:shape>
-          <o:OLEObject Type="Embed" ProgID="Equation.3" ShapeID="_x0000_i1038" DrawAspect="Content" ObjectID="_1769281480" r:id="rId52"/>
+          <o:OLEObject Type="Embed" ProgID="Equation.3" ShapeID="_x0000_i1038" DrawAspect="Content" ObjectID="_1769285847" r:id="rId53"/>
         </w:object>
       </w:r>
       <w:r>
@@ -11728,9 +13730,9 @@
         </w:rPr>
         <w:object w:dxaOrig="825" w:dyaOrig="765">
           <v:shape id="_x0000_i1039" type="#_x0000_t75" style="width:40.9pt;height:38.6pt" o:ole="">
-            <v:imagedata r:id="rId53" o:title=""/>
+            <v:imagedata r:id="rId54" o:title=""/>
           </v:shape>
-          <o:OLEObject Type="Embed" ProgID="Equation.3" ShapeID="_x0000_i1039" DrawAspect="Content" ObjectID="_1769281481" r:id="rId54"/>
+          <o:OLEObject Type="Embed" ProgID="Equation.3" ShapeID="_x0000_i1039" DrawAspect="Content" ObjectID="_1769285848" r:id="rId55"/>
         </w:object>
       </w:r>
       <w:r>
@@ -11797,9 +13799,9 @@
         </w:rPr>
         <w:object w:dxaOrig="2265" w:dyaOrig="810">
           <v:shape id="_x0000_i1040" type="#_x0000_t75" style="width:112.9pt;height:40.3pt" o:ole="">
-            <v:imagedata r:id="rId55" o:title=""/>
+            <v:imagedata r:id="rId56" o:title=""/>
           </v:shape>
-          <o:OLEObject Type="Embed" ProgID="Equation.3" ShapeID="_x0000_i1040" DrawAspect="Content" ObjectID="_1769281482" r:id="rId56"/>
+          <o:OLEObject Type="Embed" ProgID="Equation.3" ShapeID="_x0000_i1040" DrawAspect="Content" ObjectID="_1769285849" r:id="rId57"/>
         </w:object>
       </w:r>
       <w:r>
@@ -12086,9 +14088,9 @@
         </w:rPr>
         <w:object w:dxaOrig="3945" w:dyaOrig="690">
           <v:shape id="_x0000_i1041" type="#_x0000_t75" style="width:197.55pt;height:34.55pt" o:ole="">
-            <v:imagedata r:id="rId57" o:title=""/>
+            <v:imagedata r:id="rId58" o:title=""/>
           </v:shape>
-          <o:OLEObject Type="Embed" ProgID="Equation.3" ShapeID="_x0000_i1041" DrawAspect="Content" ObjectID="_1769281483" r:id="rId58"/>
+          <o:OLEObject Type="Embed" ProgID="Equation.3" ShapeID="_x0000_i1041" DrawAspect="Content" ObjectID="_1769285850" r:id="rId59"/>
         </w:object>
       </w:r>
     </w:p>
@@ -12158,9 +14160,9 @@
         </w:rPr>
         <w:object w:dxaOrig="2280" w:dyaOrig="660">
           <v:shape id="_x0000_i1042" type="#_x0000_t75" style="width:114.05pt;height:32.85pt" o:ole="">
-            <v:imagedata r:id="rId59" o:title=""/>
+            <v:imagedata r:id="rId60" o:title=""/>
           </v:shape>
-          <o:OLEObject Type="Embed" ProgID="Equation.3" ShapeID="_x0000_i1042" DrawAspect="Content" ObjectID="_1769281484" r:id="rId60"/>
+          <o:OLEObject Type="Embed" ProgID="Equation.3" ShapeID="_x0000_i1042" DrawAspect="Content" ObjectID="_1769285851" r:id="rId61"/>
         </w:object>
       </w:r>
     </w:p>
@@ -12215,9 +14217,9 @@
         </w:rPr>
         <w:object w:dxaOrig="3795" w:dyaOrig="630">
           <v:shape id="_x0000_i1043" type="#_x0000_t75" style="width:190.1pt;height:31.7pt" o:ole="">
-            <v:imagedata r:id="rId61" o:title=""/>
+            <v:imagedata r:id="rId62" o:title=""/>
           </v:shape>
-          <o:OLEObject Type="Embed" ProgID="Equation.3" ShapeID="_x0000_i1043" DrawAspect="Content" ObjectID="_1769281485" r:id="rId62"/>
+          <o:OLEObject Type="Embed" ProgID="Equation.3" ShapeID="_x0000_i1043" DrawAspect="Content" ObjectID="_1769285852" r:id="rId63"/>
         </w:object>
       </w:r>
     </w:p>
@@ -12292,9 +14294,9 @@
         </w:rPr>
         <w:object w:dxaOrig="2145" w:dyaOrig="780">
           <v:shape id="_x0000_i1044" type="#_x0000_t75" style="width:107.15pt;height:39.15pt" o:ole="">
-            <v:imagedata r:id="rId63" o:title=""/>
+            <v:imagedata r:id="rId64" o:title=""/>
           </v:shape>
-          <o:OLEObject Type="Embed" ProgID="Equation.3" ShapeID="_x0000_i1044" DrawAspect="Content" ObjectID="_1769281486" r:id="rId64"/>
+          <o:OLEObject Type="Embed" ProgID="Equation.3" ShapeID="_x0000_i1044" DrawAspect="Content" ObjectID="_1769285853" r:id="rId65"/>
         </w:object>
       </w:r>
       <w:r>
@@ -12431,9 +14433,9 @@
         </w:rPr>
         <w:object w:dxaOrig="4080" w:dyaOrig="675">
           <v:shape id="_x0000_i1045" type="#_x0000_t75" style="width:204.5pt;height:33.4pt" o:ole="">
-            <v:imagedata r:id="rId65" o:title=""/>
+            <v:imagedata r:id="rId66" o:title=""/>
           </v:shape>
-          <o:OLEObject Type="Embed" ProgID="Equation.3" ShapeID="_x0000_i1045" DrawAspect="Content" ObjectID="_1769281487" r:id="rId66"/>
+          <o:OLEObject Type="Embed" ProgID="Equation.3" ShapeID="_x0000_i1045" DrawAspect="Content" ObjectID="_1769285854" r:id="rId67"/>
         </w:object>
       </w:r>
     </w:p>
@@ -12451,10 +14453,10 @@
         </w:rPr>
         <w:pict>
           <v:shape id="_x0000_s1029" type="#_x0000_t75" style="position:absolute;left:0;text-align:left;margin-left:148.5pt;margin-top:.3pt;width:213.4pt;height:34.5pt;z-index:251659264">
-            <v:imagedata r:id="rId67" o:title=""/>
+            <v:imagedata r:id="rId68" o:title=""/>
             <w10:wrap type="square" side="right"/>
           </v:shape>
-          <o:OLEObject Type="Embed" ProgID="Equation.3" ShapeID="_x0000_s1029" DrawAspect="Content" ObjectID="_1769281510" r:id="rId68"/>
+          <o:OLEObject Type="Embed" ProgID="Equation.3" ShapeID="_x0000_s1029" DrawAspect="Content" ObjectID="_1769285877" r:id="rId69"/>
         </w:pict>
       </w:r>
       <w:r>
@@ -12509,9 +14511,9 @@
         </w:rPr>
         <w:object w:dxaOrig="8055" w:dyaOrig="555">
           <v:shape id="_x0000_i1046" type="#_x0000_t75" style="width:402.6pt;height:27.65pt" o:ole="">
-            <v:imagedata r:id="rId69" o:title=""/>
+            <v:imagedata r:id="rId70" o:title=""/>
           </v:shape>
-          <o:OLEObject Type="Embed" ProgID="Equation.3" ShapeID="_x0000_i1046" DrawAspect="Content" ObjectID="_1769281488" r:id="rId70"/>
+          <o:OLEObject Type="Embed" ProgID="Equation.3" ShapeID="_x0000_i1046" DrawAspect="Content" ObjectID="_1769285855" r:id="rId71"/>
         </w:object>
       </w:r>
     </w:p>
@@ -12540,9 +14542,9 @@
         </w:rPr>
         <w:object w:dxaOrig="7125" w:dyaOrig="510">
           <v:shape id="_x0000_i1047" type="#_x0000_t75" style="width:356.55pt;height:25.35pt" o:ole="">
-            <v:imagedata r:id="rId71" o:title=""/>
+            <v:imagedata r:id="rId72" o:title=""/>
           </v:shape>
-          <o:OLEObject Type="Embed" ProgID="Equation.3" ShapeID="_x0000_i1047" DrawAspect="Content" ObjectID="_1769281489" r:id="rId72"/>
+          <o:OLEObject Type="Embed" ProgID="Equation.3" ShapeID="_x0000_i1047" DrawAspect="Content" ObjectID="_1769285856" r:id="rId73"/>
         </w:object>
       </w:r>
     </w:p>
@@ -14026,9 +16028,9 @@
         </w:rPr>
         <w:object w:dxaOrig="1725" w:dyaOrig="390">
           <v:shape id="_x0000_i1048" type="#_x0000_t75" style="width:86.4pt;height:19pt" o:ole="">
-            <v:imagedata r:id="rId73" o:title=""/>
+            <v:imagedata r:id="rId74" o:title=""/>
           </v:shape>
-          <o:OLEObject Type="Embed" ProgID="Equation.3" ShapeID="_x0000_i1048" DrawAspect="Content" ObjectID="_1769281490" r:id="rId74"/>
+          <o:OLEObject Type="Embed" ProgID="Equation.3" ShapeID="_x0000_i1048" DrawAspect="Content" ObjectID="_1769285857" r:id="rId75"/>
         </w:object>
       </w:r>
       <w:r>
@@ -14130,9 +16132,9 @@
         </w:rPr>
         <w:object w:dxaOrig="2070" w:dyaOrig="750">
           <v:shape id="_x0000_i1049" type="#_x0000_t75" style="width:103.7pt;height:37.45pt" o:ole="">
-            <v:imagedata r:id="rId75" o:title=""/>
+            <v:imagedata r:id="rId76" o:title=""/>
           </v:shape>
-          <o:OLEObject Type="Embed" ProgID="Equation.3" ShapeID="_x0000_i1049" DrawAspect="Content" ObjectID="_1769281491" r:id="rId76"/>
+          <o:OLEObject Type="Embed" ProgID="Equation.3" ShapeID="_x0000_i1049" DrawAspect="Content" ObjectID="_1769285858" r:id="rId77"/>
         </w:object>
       </w:r>
       <w:r>
@@ -14237,9 +16239,9 @@
         </w:rPr>
         <w:object w:dxaOrig="3990" w:dyaOrig="555">
           <v:shape id="_x0000_i1050" type="#_x0000_t75" style="width:199.3pt;height:27.65pt" o:ole="">
-            <v:imagedata r:id="rId77" o:title=""/>
+            <v:imagedata r:id="rId78" o:title=""/>
           </v:shape>
-          <o:OLEObject Type="Embed" ProgID="Equation.3" ShapeID="_x0000_i1050" DrawAspect="Content" ObjectID="_1769281492" r:id="rId78"/>
+          <o:OLEObject Type="Embed" ProgID="Equation.3" ShapeID="_x0000_i1050" DrawAspect="Content" ObjectID="_1769285859" r:id="rId79"/>
         </w:object>
       </w:r>
     </w:p>
@@ -14294,9 +16296,9 @@
         </w:rPr>
         <w:object w:dxaOrig="3960" w:dyaOrig="375">
           <v:shape id="_x0000_i1051" type="#_x0000_t75" style="width:198.15pt;height:18.45pt" o:ole="">
-            <v:imagedata r:id="rId79" o:title=""/>
+            <v:imagedata r:id="rId80" o:title=""/>
           </v:shape>
-          <o:OLEObject Type="Embed" ProgID="Equation.3" ShapeID="_x0000_i1051" DrawAspect="Content" ObjectID="_1769281493" r:id="rId80"/>
+          <o:OLEObject Type="Embed" ProgID="Equation.3" ShapeID="_x0000_i1051" DrawAspect="Content" ObjectID="_1769285860" r:id="rId81"/>
         </w:object>
       </w:r>
     </w:p>
@@ -14375,9 +16377,9 @@
         </w:rPr>
         <w:object w:dxaOrig="2220" w:dyaOrig="360">
           <v:shape id="_x0000_i1052" type="#_x0000_t75" style="width:111.15pt;height:18.45pt" o:ole="">
-            <v:imagedata r:id="rId81" o:title=""/>
+            <v:imagedata r:id="rId82" o:title=""/>
           </v:shape>
-          <o:OLEObject Type="Embed" ProgID="Equation.3" ShapeID="_x0000_i1052" DrawAspect="Content" ObjectID="_1769281494" r:id="rId82"/>
+          <o:OLEObject Type="Embed" ProgID="Equation.3" ShapeID="_x0000_i1052" DrawAspect="Content" ObjectID="_1769285861" r:id="rId83"/>
         </w:object>
       </w:r>
       <w:r>
@@ -14427,9 +16429,9 @@
         </w:rPr>
         <w:object w:dxaOrig="1725" w:dyaOrig="765">
           <v:shape id="_x0000_i1053" type="#_x0000_t75" style="width:86.4pt;height:38.6pt" o:ole="">
-            <v:imagedata r:id="rId83" o:title=""/>
+            <v:imagedata r:id="rId84" o:title=""/>
           </v:shape>
-          <o:OLEObject Type="Embed" ProgID="Equation.3" ShapeID="_x0000_i1053" DrawAspect="Content" ObjectID="_1769281495" r:id="rId84"/>
+          <o:OLEObject Type="Embed" ProgID="Equation.3" ShapeID="_x0000_i1053" DrawAspect="Content" ObjectID="_1769285862" r:id="rId85"/>
         </w:object>
       </w:r>
       <w:r>
@@ -14544,9 +16546,9 @@
         </w:rPr>
         <w:object w:dxaOrig="3870" w:dyaOrig="690">
           <v:shape id="_x0000_i1054" type="#_x0000_t75" style="width:193.55pt;height:34.55pt" o:ole="">
-            <v:imagedata r:id="rId85" o:title=""/>
+            <v:imagedata r:id="rId86" o:title=""/>
           </v:shape>
-          <o:OLEObject Type="Embed" ProgID="Equation.3" ShapeID="_x0000_i1054" DrawAspect="Content" ObjectID="_1769281496" r:id="rId86"/>
+          <o:OLEObject Type="Embed" ProgID="Equation.3" ShapeID="_x0000_i1054" DrawAspect="Content" ObjectID="_1769285863" r:id="rId87"/>
         </w:object>
       </w:r>
     </w:p>
@@ -14565,9 +16567,9 @@
         </w:rPr>
         <w:object w:dxaOrig="4545" w:dyaOrig="375">
           <v:shape id="_x0000_i1055" type="#_x0000_t75" style="width:226.95pt;height:18.45pt" o:ole="">
-            <v:imagedata r:id="rId87" o:title=""/>
+            <v:imagedata r:id="rId88" o:title=""/>
           </v:shape>
-          <o:OLEObject Type="Embed" ProgID="Equation.3" ShapeID="_x0000_i1055" DrawAspect="Content" ObjectID="_1769281497" r:id="rId88"/>
+          <o:OLEObject Type="Embed" ProgID="Equation.3" ShapeID="_x0000_i1055" DrawAspect="Content" ObjectID="_1769285864" r:id="rId89"/>
         </w:object>
       </w:r>
     </w:p>
@@ -15648,9 +17650,9 @@
         </w:rPr>
         <w:object w:dxaOrig="7065" w:dyaOrig="600">
           <v:shape id="_x0000_i1056" type="#_x0000_t75" style="width:353.1pt;height:29.95pt" o:ole="">
-            <v:imagedata r:id="rId89" o:title=""/>
+            <v:imagedata r:id="rId90" o:title=""/>
           </v:shape>
-          <o:OLEObject Type="Embed" ProgID="Equation.3" ShapeID="_x0000_i1056" DrawAspect="Content" ObjectID="_1769281498" r:id="rId90"/>
+          <o:OLEObject Type="Embed" ProgID="Equation.3" ShapeID="_x0000_i1056" DrawAspect="Content" ObjectID="_1769285865" r:id="rId91"/>
         </w:object>
       </w:r>
       <w:r>
@@ -15819,9 +17821,9 @@
         </w:rPr>
         <w:object w:dxaOrig="3615" w:dyaOrig="795">
           <v:shape id="_x0000_i1057" type="#_x0000_t75" style="width:180.85pt;height:39.15pt" o:ole="">
-            <v:imagedata r:id="rId91" o:title=""/>
+            <v:imagedata r:id="rId92" o:title=""/>
           </v:shape>
-          <o:OLEObject Type="Embed" ProgID="Equation.3" ShapeID="_x0000_i1057" DrawAspect="Content" ObjectID="_1769281499" r:id="rId92"/>
+          <o:OLEObject Type="Embed" ProgID="Equation.3" ShapeID="_x0000_i1057" DrawAspect="Content" ObjectID="_1769285866" r:id="rId93"/>
         </w:object>
       </w:r>
     </w:p>
@@ -15957,9 +17959,9 @@
         </w:rPr>
         <w:object w:dxaOrig="180" w:dyaOrig="180">
           <v:shape id="_x0000_i1058" type="#_x0000_t75" style="width:9.2pt;height:9.2pt" o:ole="">
-            <v:imagedata r:id="rId93" o:title=""/>
+            <v:imagedata r:id="rId94" o:title=""/>
           </v:shape>
-          <o:OLEObject Type="Embed" ProgID="Equation.3" ShapeID="_x0000_i1058" DrawAspect="Content" ObjectID="_1769281500" r:id="rId94"/>
+          <o:OLEObject Type="Embed" ProgID="Equation.3" ShapeID="_x0000_i1058" DrawAspect="Content" ObjectID="_1769285867" r:id="rId95"/>
         </w:object>
       </w:r>
       <w:r>
@@ -16192,9 +18194,9 @@
         </w:rPr>
         <w:object w:dxaOrig="180" w:dyaOrig="180">
           <v:shape id="_x0000_i1059" type="#_x0000_t75" style="width:9.2pt;height:9.2pt" o:ole="">
-            <v:imagedata r:id="rId95" o:title=""/>
+            <v:imagedata r:id="rId96" o:title=""/>
           </v:shape>
-          <o:OLEObject Type="Embed" ProgID="Equation.3" ShapeID="_x0000_i1059" DrawAspect="Content" ObjectID="_1769281501" r:id="rId96"/>
+          <o:OLEObject Type="Embed" ProgID="Equation.3" ShapeID="_x0000_i1059" DrawAspect="Content" ObjectID="_1769285868" r:id="rId97"/>
         </w:object>
       </w:r>
       <w:r>
@@ -16513,9 +18515,9 @@
         </w:rPr>
         <w:object w:dxaOrig="1500" w:dyaOrig="580">
           <v:shape id="_x0000_i1060" type="#_x0000_t75" style="width:75.45pt;height:29.4pt" o:ole="">
-            <v:imagedata r:id="rId97" o:title=""/>
+            <v:imagedata r:id="rId98" o:title=""/>
           </v:shape>
-          <o:OLEObject Type="Embed" ProgID="Equation.3" ShapeID="_x0000_i1060" DrawAspect="Content" ObjectID="_1769281502" r:id="rId98"/>
+          <o:OLEObject Type="Embed" ProgID="Equation.3" ShapeID="_x0000_i1060" DrawAspect="Content" ObjectID="_1769285869" r:id="rId99"/>
         </w:object>
       </w:r>
       <w:r>
@@ -16575,9 +18577,9 @@
         </w:rPr>
         <w:object w:dxaOrig="2560" w:dyaOrig="660">
           <v:shape id="_x0000_i1061" type="#_x0000_t75" style="width:127.85pt;height:32.85pt" o:ole="">
-            <v:imagedata r:id="rId99" o:title=""/>
+            <v:imagedata r:id="rId100" o:title=""/>
           </v:shape>
-          <o:OLEObject Type="Embed" ProgID="Equation.3" ShapeID="_x0000_i1061" DrawAspect="Content" ObjectID="_1769281503" r:id="rId100"/>
+          <o:OLEObject Type="Embed" ProgID="Equation.3" ShapeID="_x0000_i1061" DrawAspect="Content" ObjectID="_1769285870" r:id="rId101"/>
         </w:object>
       </w:r>
     </w:p>
@@ -16654,9 +18656,9 @@
         </w:rPr>
         <w:object w:dxaOrig="1320" w:dyaOrig="840">
           <v:shape id="_x0000_i1062" type="#_x0000_t75" style="width:66.25pt;height:42.05pt" o:ole="">
-            <v:imagedata r:id="rId101" o:title=""/>
+            <v:imagedata r:id="rId102" o:title=""/>
           </v:shape>
-          <o:OLEObject Type="Embed" ProgID="Equation.3" ShapeID="_x0000_i1062" DrawAspect="Content" ObjectID="_1769281504" r:id="rId102"/>
+          <o:OLEObject Type="Embed" ProgID="Equation.3" ShapeID="_x0000_i1062" DrawAspect="Content" ObjectID="_1769285871" r:id="rId103"/>
         </w:object>
       </w:r>
       <w:r>
@@ -16726,9 +18728,9 @@
         </w:rPr>
         <w:object w:dxaOrig="3255" w:dyaOrig="645">
           <v:shape id="_x0000_i1063" type="#_x0000_t75" style="width:162.45pt;height:32.85pt" o:ole="">
-            <v:imagedata r:id="rId103" o:title=""/>
+            <v:imagedata r:id="rId104" o:title=""/>
           </v:shape>
-          <o:OLEObject Type="Embed" ProgID="Equation.3" ShapeID="_x0000_i1063" DrawAspect="Content" ObjectID="_1769281505" r:id="rId104"/>
+          <o:OLEObject Type="Embed" ProgID="Equation.3" ShapeID="_x0000_i1063" DrawAspect="Content" ObjectID="_1769285872" r:id="rId105"/>
         </w:object>
       </w:r>
     </w:p>
@@ -16802,9 +18804,9 @@
         </w:rPr>
         <w:object w:dxaOrig="2460" w:dyaOrig="675">
           <v:shape id="_x0000_i1064" type="#_x0000_t75" style="width:123.25pt;height:33.4pt" o:ole="">
-            <v:imagedata r:id="rId105" o:title=""/>
+            <v:imagedata r:id="rId106" o:title=""/>
           </v:shape>
-          <o:OLEObject Type="Embed" ProgID="Equation.3" ShapeID="_x0000_i1064" DrawAspect="Content" ObjectID="_1769281506" r:id="rId106"/>
+          <o:OLEObject Type="Embed" ProgID="Equation.3" ShapeID="_x0000_i1064" DrawAspect="Content" ObjectID="_1769285873" r:id="rId107"/>
         </w:object>
       </w:r>
       <w:r>
@@ -16848,9 +18850,9 @@
         </w:rPr>
         <w:object w:dxaOrig="3375" w:dyaOrig="750">
           <v:shape id="_x0000_i1065" type="#_x0000_t75" style="width:169.35pt;height:37.45pt" o:ole="">
-            <v:imagedata r:id="rId107" o:title=""/>
+            <v:imagedata r:id="rId108" o:title=""/>
           </v:shape>
-          <o:OLEObject Type="Embed" ProgID="Equation.3" ShapeID="_x0000_i1065" DrawAspect="Content" ObjectID="_1769281507" r:id="rId108"/>
+          <o:OLEObject Type="Embed" ProgID="Equation.3" ShapeID="_x0000_i1065" DrawAspect="Content" ObjectID="_1769285874" r:id="rId109"/>
         </w:object>
       </w:r>
     </w:p>
@@ -16922,9 +18924,9 @@
         </w:rPr>
         <w:object w:dxaOrig="1830" w:dyaOrig="825">
           <v:shape id="_x0000_i1066" type="#_x0000_t75" style="width:91pt;height:40.9pt" o:ole="">
-            <v:imagedata r:id="rId109" o:title=""/>
+            <v:imagedata r:id="rId110" o:title=""/>
           </v:shape>
-          <o:OLEObject Type="Embed" ProgID="Equation.3" ShapeID="_x0000_i1066" DrawAspect="Content" ObjectID="_1769281508" r:id="rId110"/>
+          <o:OLEObject Type="Embed" ProgID="Equation.3" ShapeID="_x0000_i1066" DrawAspect="Content" ObjectID="_1769285875" r:id="rId111"/>
         </w:object>
       </w:r>
       <w:r>
@@ -16977,9 +18979,9 @@
         </w:rPr>
         <w:object w:dxaOrig="4125" w:dyaOrig="750">
           <v:shape id="_x0000_i1067" type="#_x0000_t75" style="width:206.2pt;height:37.45pt" o:ole="">
-            <v:imagedata r:id="rId111" o:title=""/>
+            <v:imagedata r:id="rId112" o:title=""/>
           </v:shape>
-          <o:OLEObject Type="Embed" ProgID="Equation.3" ShapeID="_x0000_i1067" DrawAspect="Content" ObjectID="_1769281509" r:id="rId112"/>
+          <o:OLEObject Type="Embed" ProgID="Equation.3" ShapeID="_x0000_i1067" DrawAspect="Content" ObjectID="_1769285876" r:id="rId113"/>
         </w:object>
       </w:r>
     </w:p>
@@ -22395,6 +24397,119 @@
     </w:lvl>
   </w:abstractNum>
   <w:abstractNum w:abstractNumId="6">
+    <w:nsid w:val="0F6969EE"/>
+    <w:multiLevelType w:val="hybridMultilevel"/>
+    <w:tmpl w:val="33D837DE"/>
+    <w:lvl w:ilvl="0" w:tplc="9F54D662">
+      <w:start w:val="1"/>
+      <w:numFmt w:val="bullet"/>
+      <w:lvlText w:val="−"/>
+      <w:lvlJc w:val="left"/>
+      <w:pPr>
+        <w:ind w:left="1571" w:hanging="360"/>
+      </w:pPr>
+      <w:rPr>
+        <w:rFonts w:ascii="Times New Roman" w:hAnsi="Times New Roman" w:cs="Times New Roman" w:hint="default"/>
+      </w:rPr>
+    </w:lvl>
+    <w:lvl w:ilvl="1" w:tplc="04190003" w:tentative="1">
+      <w:start w:val="1"/>
+      <w:numFmt w:val="bullet"/>
+      <w:lvlText w:val="o"/>
+      <w:lvlJc w:val="left"/>
+      <w:pPr>
+        <w:ind w:left="2291" w:hanging="360"/>
+      </w:pPr>
+      <w:rPr>
+        <w:rFonts w:ascii="Courier New" w:hAnsi="Courier New" w:cs="Courier New" w:hint="default"/>
+      </w:rPr>
+    </w:lvl>
+    <w:lvl w:ilvl="2" w:tplc="04190005" w:tentative="1">
+      <w:start w:val="1"/>
+      <w:numFmt w:val="bullet"/>
+      <w:lvlText w:val=""/>
+      <w:lvlJc w:val="left"/>
+      <w:pPr>
+        <w:ind w:left="3011" w:hanging="360"/>
+      </w:pPr>
+      <w:rPr>
+        <w:rFonts w:ascii="Wingdings" w:hAnsi="Wingdings" w:hint="default"/>
+      </w:rPr>
+    </w:lvl>
+    <w:lvl w:ilvl="3" w:tplc="04190001" w:tentative="1">
+      <w:start w:val="1"/>
+      <w:numFmt w:val="bullet"/>
+      <w:lvlText w:val=""/>
+      <w:lvlJc w:val="left"/>
+      <w:pPr>
+        <w:ind w:left="3731" w:hanging="360"/>
+      </w:pPr>
+      <w:rPr>
+        <w:rFonts w:ascii="Symbol" w:hAnsi="Symbol" w:hint="default"/>
+      </w:rPr>
+    </w:lvl>
+    <w:lvl w:ilvl="4" w:tplc="04190003" w:tentative="1">
+      <w:start w:val="1"/>
+      <w:numFmt w:val="bullet"/>
+      <w:lvlText w:val="o"/>
+      <w:lvlJc w:val="left"/>
+      <w:pPr>
+        <w:ind w:left="4451" w:hanging="360"/>
+      </w:pPr>
+      <w:rPr>
+        <w:rFonts w:ascii="Courier New" w:hAnsi="Courier New" w:cs="Courier New" w:hint="default"/>
+      </w:rPr>
+    </w:lvl>
+    <w:lvl w:ilvl="5" w:tplc="04190005" w:tentative="1">
+      <w:start w:val="1"/>
+      <w:numFmt w:val="bullet"/>
+      <w:lvlText w:val=""/>
+      <w:lvlJc w:val="left"/>
+      <w:pPr>
+        <w:ind w:left="5171" w:hanging="360"/>
+      </w:pPr>
+      <w:rPr>
+        <w:rFonts w:ascii="Wingdings" w:hAnsi="Wingdings" w:hint="default"/>
+      </w:rPr>
+    </w:lvl>
+    <w:lvl w:ilvl="6" w:tplc="04190001" w:tentative="1">
+      <w:start w:val="1"/>
+      <w:numFmt w:val="bullet"/>
+      <w:lvlText w:val=""/>
+      <w:lvlJc w:val="left"/>
+      <w:pPr>
+        <w:ind w:left="5891" w:hanging="360"/>
+      </w:pPr>
+      <w:rPr>
+        <w:rFonts w:ascii="Symbol" w:hAnsi="Symbol" w:hint="default"/>
+      </w:rPr>
+    </w:lvl>
+    <w:lvl w:ilvl="7" w:tplc="04190003" w:tentative="1">
+      <w:start w:val="1"/>
+      <w:numFmt w:val="bullet"/>
+      <w:lvlText w:val="o"/>
+      <w:lvlJc w:val="left"/>
+      <w:pPr>
+        <w:ind w:left="6611" w:hanging="360"/>
+      </w:pPr>
+      <w:rPr>
+        <w:rFonts w:ascii="Courier New" w:hAnsi="Courier New" w:cs="Courier New" w:hint="default"/>
+      </w:rPr>
+    </w:lvl>
+    <w:lvl w:ilvl="8" w:tplc="04190005" w:tentative="1">
+      <w:start w:val="1"/>
+      <w:numFmt w:val="bullet"/>
+      <w:lvlText w:val=""/>
+      <w:lvlJc w:val="left"/>
+      <w:pPr>
+        <w:ind w:left="7331" w:hanging="360"/>
+      </w:pPr>
+      <w:rPr>
+        <w:rFonts w:ascii="Wingdings" w:hAnsi="Wingdings" w:hint="default"/>
+      </w:rPr>
+    </w:lvl>
+  </w:abstractNum>
+  <w:abstractNum w:abstractNumId="7">
     <w:nsid w:val="14053259"/>
     <w:multiLevelType w:val="multilevel"/>
     <w:tmpl w:val="9EC689F6"/>
@@ -22516,7 +24631,120 @@
       </w:rPr>
     </w:lvl>
   </w:abstractNum>
-  <w:abstractNum w:abstractNumId="7">
+  <w:abstractNum w:abstractNumId="8">
+    <w:nsid w:val="14C57382"/>
+    <w:multiLevelType w:val="hybridMultilevel"/>
+    <w:tmpl w:val="04B00FE0"/>
+    <w:lvl w:ilvl="0" w:tplc="9F54D662">
+      <w:start w:val="1"/>
+      <w:numFmt w:val="bullet"/>
+      <w:lvlText w:val="−"/>
+      <w:lvlJc w:val="left"/>
+      <w:pPr>
+        <w:ind w:left="1571" w:hanging="360"/>
+      </w:pPr>
+      <w:rPr>
+        <w:rFonts w:ascii="Times New Roman" w:hAnsi="Times New Roman" w:cs="Times New Roman" w:hint="default"/>
+      </w:rPr>
+    </w:lvl>
+    <w:lvl w:ilvl="1" w:tplc="04190003" w:tentative="1">
+      <w:start w:val="1"/>
+      <w:numFmt w:val="bullet"/>
+      <w:lvlText w:val="o"/>
+      <w:lvlJc w:val="left"/>
+      <w:pPr>
+        <w:ind w:left="2291" w:hanging="360"/>
+      </w:pPr>
+      <w:rPr>
+        <w:rFonts w:ascii="Courier New" w:hAnsi="Courier New" w:cs="Courier New" w:hint="default"/>
+      </w:rPr>
+    </w:lvl>
+    <w:lvl w:ilvl="2" w:tplc="04190005" w:tentative="1">
+      <w:start w:val="1"/>
+      <w:numFmt w:val="bullet"/>
+      <w:lvlText w:val=""/>
+      <w:lvlJc w:val="left"/>
+      <w:pPr>
+        <w:ind w:left="3011" w:hanging="360"/>
+      </w:pPr>
+      <w:rPr>
+        <w:rFonts w:ascii="Wingdings" w:hAnsi="Wingdings" w:hint="default"/>
+      </w:rPr>
+    </w:lvl>
+    <w:lvl w:ilvl="3" w:tplc="04190001" w:tentative="1">
+      <w:start w:val="1"/>
+      <w:numFmt w:val="bullet"/>
+      <w:lvlText w:val=""/>
+      <w:lvlJc w:val="left"/>
+      <w:pPr>
+        <w:ind w:left="3731" w:hanging="360"/>
+      </w:pPr>
+      <w:rPr>
+        <w:rFonts w:ascii="Symbol" w:hAnsi="Symbol" w:hint="default"/>
+      </w:rPr>
+    </w:lvl>
+    <w:lvl w:ilvl="4" w:tplc="04190003" w:tentative="1">
+      <w:start w:val="1"/>
+      <w:numFmt w:val="bullet"/>
+      <w:lvlText w:val="o"/>
+      <w:lvlJc w:val="left"/>
+      <w:pPr>
+        <w:ind w:left="4451" w:hanging="360"/>
+      </w:pPr>
+      <w:rPr>
+        <w:rFonts w:ascii="Courier New" w:hAnsi="Courier New" w:cs="Courier New" w:hint="default"/>
+      </w:rPr>
+    </w:lvl>
+    <w:lvl w:ilvl="5" w:tplc="04190005" w:tentative="1">
+      <w:start w:val="1"/>
+      <w:numFmt w:val="bullet"/>
+      <w:lvlText w:val=""/>
+      <w:lvlJc w:val="left"/>
+      <w:pPr>
+        <w:ind w:left="5171" w:hanging="360"/>
+      </w:pPr>
+      <w:rPr>
+        <w:rFonts w:ascii="Wingdings" w:hAnsi="Wingdings" w:hint="default"/>
+      </w:rPr>
+    </w:lvl>
+    <w:lvl w:ilvl="6" w:tplc="04190001" w:tentative="1">
+      <w:start w:val="1"/>
+      <w:numFmt w:val="bullet"/>
+      <w:lvlText w:val=""/>
+      <w:lvlJc w:val="left"/>
+      <w:pPr>
+        <w:ind w:left="5891" w:hanging="360"/>
+      </w:pPr>
+      <w:rPr>
+        <w:rFonts w:ascii="Symbol" w:hAnsi="Symbol" w:hint="default"/>
+      </w:rPr>
+    </w:lvl>
+    <w:lvl w:ilvl="7" w:tplc="04190003" w:tentative="1">
+      <w:start w:val="1"/>
+      <w:numFmt w:val="bullet"/>
+      <w:lvlText w:val="o"/>
+      <w:lvlJc w:val="left"/>
+      <w:pPr>
+        <w:ind w:left="6611" w:hanging="360"/>
+      </w:pPr>
+      <w:rPr>
+        <w:rFonts w:ascii="Courier New" w:hAnsi="Courier New" w:cs="Courier New" w:hint="default"/>
+      </w:rPr>
+    </w:lvl>
+    <w:lvl w:ilvl="8" w:tplc="04190005" w:tentative="1">
+      <w:start w:val="1"/>
+      <w:numFmt w:val="bullet"/>
+      <w:lvlText w:val=""/>
+      <w:lvlJc w:val="left"/>
+      <w:pPr>
+        <w:ind w:left="7331" w:hanging="360"/>
+      </w:pPr>
+      <w:rPr>
+        <w:rFonts w:ascii="Wingdings" w:hAnsi="Wingdings" w:hint="default"/>
+      </w:rPr>
+    </w:lvl>
+  </w:abstractNum>
+  <w:abstractNum w:abstractNumId="9">
     <w:nsid w:val="20535988"/>
     <w:multiLevelType w:val="multilevel"/>
     <w:tmpl w:val="E13C5334"/>
@@ -22638,7 +24866,7 @@
       </w:rPr>
     </w:lvl>
   </w:abstractNum>
-  <w:abstractNum w:abstractNumId="8">
+  <w:abstractNum w:abstractNumId="10">
     <w:nsid w:val="20730395"/>
     <w:multiLevelType w:val="multilevel"/>
     <w:tmpl w:val="5246BA28"/>
@@ -22760,7 +24988,7 @@
       </w:rPr>
     </w:lvl>
   </w:abstractNum>
-  <w:abstractNum w:abstractNumId="9">
+  <w:abstractNum w:abstractNumId="11">
     <w:nsid w:val="277446CB"/>
     <w:multiLevelType w:val="multilevel"/>
     <w:tmpl w:val="3C7241D8"/>
@@ -22882,7 +25110,7 @@
       </w:rPr>
     </w:lvl>
   </w:abstractNum>
-  <w:abstractNum w:abstractNumId="10">
+  <w:abstractNum w:abstractNumId="12">
     <w:nsid w:val="2A2047C9"/>
     <w:multiLevelType w:val="hybridMultilevel"/>
     <w:tmpl w:val="73785680"/>
@@ -22972,7 +25200,7 @@
       </w:pPr>
     </w:lvl>
   </w:abstractNum>
-  <w:abstractNum w:abstractNumId="11">
+  <w:abstractNum w:abstractNumId="13">
     <w:nsid w:val="3DE7113F"/>
     <w:multiLevelType w:val="multilevel"/>
     <w:tmpl w:val="B8947950"/>
@@ -23094,7 +25322,7 @@
       </w:rPr>
     </w:lvl>
   </w:abstractNum>
-  <w:abstractNum w:abstractNumId="12">
+  <w:abstractNum w:abstractNumId="14">
     <w:nsid w:val="3EE352B3"/>
     <w:multiLevelType w:val="multilevel"/>
     <w:tmpl w:val="D03ADFCA"/>
@@ -23207,7 +25435,7 @@
       </w:rPr>
     </w:lvl>
   </w:abstractNum>
-  <w:abstractNum w:abstractNumId="13">
+  <w:abstractNum w:abstractNumId="15">
     <w:nsid w:val="4DE75DCE"/>
     <w:multiLevelType w:val="multilevel"/>
     <w:tmpl w:val="CF86EDBA"/>
@@ -23329,7 +25557,7 @@
       </w:rPr>
     </w:lvl>
   </w:abstractNum>
-  <w:abstractNum w:abstractNumId="14">
+  <w:abstractNum w:abstractNumId="16">
     <w:nsid w:val="5D391B99"/>
     <w:multiLevelType w:val="multilevel"/>
     <w:tmpl w:val="D24653D6"/>
@@ -23451,7 +25679,7 @@
       </w:rPr>
     </w:lvl>
   </w:abstractNum>
-  <w:abstractNum w:abstractNumId="15">
+  <w:abstractNum w:abstractNumId="17">
     <w:nsid w:val="5EA77F4A"/>
     <w:multiLevelType w:val="multilevel"/>
     <w:tmpl w:val="11204442"/>
@@ -23573,7 +25801,7 @@
       </w:rPr>
     </w:lvl>
   </w:abstractNum>
-  <w:abstractNum w:abstractNumId="16">
+  <w:abstractNum w:abstractNumId="18">
     <w:nsid w:val="62576429"/>
     <w:multiLevelType w:val="multilevel"/>
     <w:tmpl w:val="7CA2B32E"/>
@@ -23686,7 +25914,156 @@
       </w:rPr>
     </w:lvl>
   </w:abstractNum>
-  <w:abstractNum w:abstractNumId="17">
+  <w:abstractNum w:abstractNumId="19">
+    <w:nsid w:val="660D593C"/>
+    <w:multiLevelType w:val="multilevel"/>
+    <w:tmpl w:val="1C52BD0E"/>
+    <w:lvl w:ilvl="0">
+      <w:start w:val="1"/>
+      <w:numFmt w:val="bullet"/>
+      <w:lvlText w:val=""/>
+      <w:lvlJc w:val="left"/>
+      <w:pPr>
+        <w:tabs>
+          <w:tab w:val="num" w:pos="720"/>
+        </w:tabs>
+        <w:ind w:left="720" w:hanging="360"/>
+      </w:pPr>
+      <w:rPr>
+        <w:rFonts w:ascii="Symbol" w:hAnsi="Symbol" w:hint="default"/>
+        <w:sz w:val="20"/>
+      </w:rPr>
+    </w:lvl>
+    <w:lvl w:ilvl="1" w:tentative="1">
+      <w:start w:val="1"/>
+      <w:numFmt w:val="bullet"/>
+      <w:lvlText w:val="o"/>
+      <w:lvlJc w:val="left"/>
+      <w:pPr>
+        <w:tabs>
+          <w:tab w:val="num" w:pos="1440"/>
+        </w:tabs>
+        <w:ind w:left="1440" w:hanging="360"/>
+      </w:pPr>
+      <w:rPr>
+        <w:rFonts w:ascii="Courier New" w:hAnsi="Courier New" w:hint="default"/>
+        <w:sz w:val="20"/>
+      </w:rPr>
+    </w:lvl>
+    <w:lvl w:ilvl="2" w:tentative="1">
+      <w:start w:val="1"/>
+      <w:numFmt w:val="bullet"/>
+      <w:lvlText w:val=""/>
+      <w:lvlJc w:val="left"/>
+      <w:pPr>
+        <w:tabs>
+          <w:tab w:val="num" w:pos="2160"/>
+        </w:tabs>
+        <w:ind w:left="2160" w:hanging="360"/>
+      </w:pPr>
+      <w:rPr>
+        <w:rFonts w:ascii="Wingdings" w:hAnsi="Wingdings" w:hint="default"/>
+        <w:sz w:val="20"/>
+      </w:rPr>
+    </w:lvl>
+    <w:lvl w:ilvl="3" w:tentative="1">
+      <w:start w:val="1"/>
+      <w:numFmt w:val="bullet"/>
+      <w:lvlText w:val=""/>
+      <w:lvlJc w:val="left"/>
+      <w:pPr>
+        <w:tabs>
+          <w:tab w:val="num" w:pos="2880"/>
+        </w:tabs>
+        <w:ind w:left="2880" w:hanging="360"/>
+      </w:pPr>
+      <w:rPr>
+        <w:rFonts w:ascii="Wingdings" w:hAnsi="Wingdings" w:hint="default"/>
+        <w:sz w:val="20"/>
+      </w:rPr>
+    </w:lvl>
+    <w:lvl w:ilvl="4" w:tentative="1">
+      <w:start w:val="1"/>
+      <w:numFmt w:val="bullet"/>
+      <w:lvlText w:val=""/>
+      <w:lvlJc w:val="left"/>
+      <w:pPr>
+        <w:tabs>
+          <w:tab w:val="num" w:pos="3600"/>
+        </w:tabs>
+        <w:ind w:left="3600" w:hanging="360"/>
+      </w:pPr>
+      <w:rPr>
+        <w:rFonts w:ascii="Wingdings" w:hAnsi="Wingdings" w:hint="default"/>
+        <w:sz w:val="20"/>
+      </w:rPr>
+    </w:lvl>
+    <w:lvl w:ilvl="5" w:tentative="1">
+      <w:start w:val="1"/>
+      <w:numFmt w:val="bullet"/>
+      <w:lvlText w:val=""/>
+      <w:lvlJc w:val="left"/>
+      <w:pPr>
+        <w:tabs>
+          <w:tab w:val="num" w:pos="4320"/>
+        </w:tabs>
+        <w:ind w:left="4320" w:hanging="360"/>
+      </w:pPr>
+      <w:rPr>
+        <w:rFonts w:ascii="Wingdings" w:hAnsi="Wingdings" w:hint="default"/>
+        <w:sz w:val="20"/>
+      </w:rPr>
+    </w:lvl>
+    <w:lvl w:ilvl="6" w:tentative="1">
+      <w:start w:val="1"/>
+      <w:numFmt w:val="bullet"/>
+      <w:lvlText w:val=""/>
+      <w:lvlJc w:val="left"/>
+      <w:pPr>
+        <w:tabs>
+          <w:tab w:val="num" w:pos="5040"/>
+        </w:tabs>
+        <w:ind w:left="5040" w:hanging="360"/>
+      </w:pPr>
+      <w:rPr>
+        <w:rFonts w:ascii="Wingdings" w:hAnsi="Wingdings" w:hint="default"/>
+        <w:sz w:val="20"/>
+      </w:rPr>
+    </w:lvl>
+    <w:lvl w:ilvl="7" w:tentative="1">
+      <w:start w:val="1"/>
+      <w:numFmt w:val="bullet"/>
+      <w:lvlText w:val=""/>
+      <w:lvlJc w:val="left"/>
+      <w:pPr>
+        <w:tabs>
+          <w:tab w:val="num" w:pos="5760"/>
+        </w:tabs>
+        <w:ind w:left="5760" w:hanging="360"/>
+      </w:pPr>
+      <w:rPr>
+        <w:rFonts w:ascii="Wingdings" w:hAnsi="Wingdings" w:hint="default"/>
+        <w:sz w:val="20"/>
+      </w:rPr>
+    </w:lvl>
+    <w:lvl w:ilvl="8" w:tentative="1">
+      <w:start w:val="1"/>
+      <w:numFmt w:val="bullet"/>
+      <w:lvlText w:val=""/>
+      <w:lvlJc w:val="left"/>
+      <w:pPr>
+        <w:tabs>
+          <w:tab w:val="num" w:pos="6480"/>
+        </w:tabs>
+        <w:ind w:left="6480" w:hanging="360"/>
+      </w:pPr>
+      <w:rPr>
+        <w:rFonts w:ascii="Wingdings" w:hAnsi="Wingdings" w:hint="default"/>
+        <w:sz w:val="20"/>
+      </w:rPr>
+    </w:lvl>
+  </w:abstractNum>
+  <w:abstractNum w:abstractNumId="20">
     <w:nsid w:val="7D700691"/>
     <w:multiLevelType w:val="multilevel"/>
     <w:tmpl w:val="9D94B810"/>
@@ -23822,40 +26199,40 @@
     <w:abstractNumId w:val="1"/>
   </w:num>
   <w:num w:numId="3">
+    <w:abstractNumId w:val="20"/>
+  </w:num>
+  <w:num w:numId="4">
     <w:abstractNumId w:val="17"/>
   </w:num>
-  <w:num w:numId="4">
-    <w:abstractNumId w:val="15"/>
-  </w:num>
   <w:num w:numId="5">
-    <w:abstractNumId w:val="8"/>
+    <w:abstractNumId w:val="10"/>
   </w:num>
   <w:num w:numId="6">
+    <w:abstractNumId w:val="13"/>
+  </w:num>
+  <w:num w:numId="7">
+    <w:abstractNumId w:val="7"/>
+  </w:num>
+  <w:num w:numId="8">
+    <w:abstractNumId w:val="18"/>
+  </w:num>
+  <w:num w:numId="9">
     <w:abstractNumId w:val="11"/>
   </w:num>
-  <w:num w:numId="7">
-    <w:abstractNumId w:val="6"/>
-  </w:num>
-  <w:num w:numId="8">
+  <w:num w:numId="10">
     <w:abstractNumId w:val="16"/>
   </w:num>
-  <w:num w:numId="9">
+  <w:num w:numId="11">
+    <w:abstractNumId w:val="12"/>
+  </w:num>
+  <w:num w:numId="12">
+    <w:abstractNumId w:val="14"/>
+  </w:num>
+  <w:num w:numId="13">
     <w:abstractNumId w:val="9"/>
   </w:num>
-  <w:num w:numId="10">
-    <w:abstractNumId w:val="14"/>
-  </w:num>
-  <w:num w:numId="11">
-    <w:abstractNumId w:val="10"/>
-  </w:num>
-  <w:num w:numId="12">
-    <w:abstractNumId w:val="12"/>
-  </w:num>
-  <w:num w:numId="13">
-    <w:abstractNumId w:val="7"/>
-  </w:num>
   <w:num w:numId="14">
-    <w:abstractNumId w:val="13"/>
+    <w:abstractNumId w:val="15"/>
   </w:num>
   <w:num w:numId="15">
     <w:abstractNumId w:val="2"/>
@@ -23895,6 +26272,18 @@
   </w:num>
   <w:num w:numId="18">
     <w:abstractNumId w:val="5"/>
+  </w:num>
+  <w:num w:numId="19">
+    <w:abstractNumId w:val="19"/>
+  </w:num>
+  <w:num w:numId="20">
+    <w:abstractNumId w:val="4"/>
+  </w:num>
+  <w:num w:numId="21">
+    <w:abstractNumId w:val="8"/>
+  </w:num>
+  <w:num w:numId="22">
+    <w:abstractNumId w:val="6"/>
   </w:num>
 </w:numbering>
 </file>
@@ -24804,6 +27193,135 @@
       <w:lang w:eastAsia="ru-RU"/>
     </w:rPr>
   </w:style>
+  <w:style w:type="table" w:styleId="af">
+    <w:name w:val="Table Grid"/>
+    <w:basedOn w:val="a1"/>
+    <w:uiPriority w:val="59"/>
+    <w:rsid w:val="00984928"/>
+    <w:pPr>
+      <w:spacing w:after="0" w:line="240" w:lineRule="auto"/>
+    </w:pPr>
+    <w:tblPr>
+      <w:tblInd w:w="0" w:type="dxa"/>
+      <w:tblBorders>
+        <w:top w:val="single" w:sz="4" w:space="0" w:color="auto"/>
+        <w:left w:val="single" w:sz="4" w:space="0" w:color="auto"/>
+        <w:bottom w:val="single" w:sz="4" w:space="0" w:color="auto"/>
+        <w:right w:val="single" w:sz="4" w:space="0" w:color="auto"/>
+        <w:insideH w:val="single" w:sz="4" w:space="0" w:color="auto"/>
+        <w:insideV w:val="single" w:sz="4" w:space="0" w:color="auto"/>
+      </w:tblBorders>
+      <w:tblCellMar>
+        <w:top w:w="0" w:type="dxa"/>
+        <w:left w:w="108" w:type="dxa"/>
+        <w:bottom w:w="0" w:type="dxa"/>
+        <w:right w:w="108" w:type="dxa"/>
+      </w:tblCellMar>
+    </w:tblPr>
+  </w:style>
+  <w:style w:type="table" w:styleId="af0">
+    <w:name w:val="Light Shading"/>
+    <w:basedOn w:val="a1"/>
+    <w:uiPriority w:val="60"/>
+    <w:rsid w:val="00984928"/>
+    <w:pPr>
+      <w:spacing w:after="0" w:line="240" w:lineRule="auto"/>
+    </w:pPr>
+    <w:rPr>
+      <w:color w:val="000000" w:themeColor="text1" w:themeShade="BF"/>
+    </w:rPr>
+    <w:tblPr>
+      <w:tblStyleRowBandSize w:val="1"/>
+      <w:tblStyleColBandSize w:val="1"/>
+      <w:tblInd w:w="0" w:type="dxa"/>
+      <w:tblBorders>
+        <w:top w:val="single" w:sz="8" w:space="0" w:color="000000" w:themeColor="text1"/>
+        <w:bottom w:val="single" w:sz="8" w:space="0" w:color="000000" w:themeColor="text1"/>
+      </w:tblBorders>
+      <w:tblCellMar>
+        <w:top w:w="0" w:type="dxa"/>
+        <w:left w:w="108" w:type="dxa"/>
+        <w:bottom w:w="0" w:type="dxa"/>
+        <w:right w:w="108" w:type="dxa"/>
+      </w:tblCellMar>
+    </w:tblPr>
+    <w:tblStylePr w:type="firstRow">
+      <w:pPr>
+        <w:spacing w:before="0" w:after="0" w:line="240" w:lineRule="auto"/>
+      </w:pPr>
+      <w:rPr>
+        <w:b/>
+        <w:bCs/>
+      </w:rPr>
+      <w:tblPr/>
+      <w:tcPr>
+        <w:tcBorders>
+          <w:top w:val="single" w:sz="8" w:space="0" w:color="000000" w:themeColor="text1"/>
+          <w:left w:val="nil"/>
+          <w:bottom w:val="single" w:sz="8" w:space="0" w:color="000000" w:themeColor="text1"/>
+          <w:right w:val="nil"/>
+          <w:insideH w:val="nil"/>
+          <w:insideV w:val="nil"/>
+        </w:tcBorders>
+      </w:tcPr>
+    </w:tblStylePr>
+    <w:tblStylePr w:type="lastRow">
+      <w:pPr>
+        <w:spacing w:before="0" w:after="0" w:line="240" w:lineRule="auto"/>
+      </w:pPr>
+      <w:rPr>
+        <w:b/>
+        <w:bCs/>
+      </w:rPr>
+      <w:tblPr/>
+      <w:tcPr>
+        <w:tcBorders>
+          <w:top w:val="single" w:sz="8" w:space="0" w:color="000000" w:themeColor="text1"/>
+          <w:left w:val="nil"/>
+          <w:bottom w:val="single" w:sz="8" w:space="0" w:color="000000" w:themeColor="text1"/>
+          <w:right w:val="nil"/>
+          <w:insideH w:val="nil"/>
+          <w:insideV w:val="nil"/>
+        </w:tcBorders>
+      </w:tcPr>
+    </w:tblStylePr>
+    <w:tblStylePr w:type="firstCol">
+      <w:rPr>
+        <w:b/>
+        <w:bCs/>
+      </w:rPr>
+    </w:tblStylePr>
+    <w:tblStylePr w:type="lastCol">
+      <w:rPr>
+        <w:b/>
+        <w:bCs/>
+      </w:rPr>
+    </w:tblStylePr>
+    <w:tblStylePr w:type="band1Vert">
+      <w:tblPr/>
+      <w:tcPr>
+        <w:tcBorders>
+          <w:left w:val="nil"/>
+          <w:right w:val="nil"/>
+          <w:insideH w:val="nil"/>
+          <w:insideV w:val="nil"/>
+        </w:tcBorders>
+        <w:shd w:val="clear" w:color="auto" w:fill="C0C0C0" w:themeFill="text1" w:themeFillTint="3F"/>
+      </w:tcPr>
+    </w:tblStylePr>
+    <w:tblStylePr w:type="band1Horz">
+      <w:tblPr/>
+      <w:tcPr>
+        <w:tcBorders>
+          <w:left w:val="nil"/>
+          <w:right w:val="nil"/>
+          <w:insideH w:val="nil"/>
+          <w:insideV w:val="nil"/>
+        </w:tcBorders>
+        <w:shd w:val="clear" w:color="auto" w:fill="C0C0C0" w:themeFill="text1" w:themeFillTint="3F"/>
+      </w:tcPr>
+    </w:tblStylePr>
+  </w:style>
 </w:styles>
 </file>
 
@@ -25712,6 +28230,135 @@
       <w:lang w:eastAsia="ru-RU"/>
     </w:rPr>
   </w:style>
+  <w:style w:type="table" w:styleId="af">
+    <w:name w:val="Table Grid"/>
+    <w:basedOn w:val="a1"/>
+    <w:uiPriority w:val="59"/>
+    <w:rsid w:val="00984928"/>
+    <w:pPr>
+      <w:spacing w:after="0" w:line="240" w:lineRule="auto"/>
+    </w:pPr>
+    <w:tblPr>
+      <w:tblInd w:w="0" w:type="dxa"/>
+      <w:tblBorders>
+        <w:top w:val="single" w:sz="4" w:space="0" w:color="auto"/>
+        <w:left w:val="single" w:sz="4" w:space="0" w:color="auto"/>
+        <w:bottom w:val="single" w:sz="4" w:space="0" w:color="auto"/>
+        <w:right w:val="single" w:sz="4" w:space="0" w:color="auto"/>
+        <w:insideH w:val="single" w:sz="4" w:space="0" w:color="auto"/>
+        <w:insideV w:val="single" w:sz="4" w:space="0" w:color="auto"/>
+      </w:tblBorders>
+      <w:tblCellMar>
+        <w:top w:w="0" w:type="dxa"/>
+        <w:left w:w="108" w:type="dxa"/>
+        <w:bottom w:w="0" w:type="dxa"/>
+        <w:right w:w="108" w:type="dxa"/>
+      </w:tblCellMar>
+    </w:tblPr>
+  </w:style>
+  <w:style w:type="table" w:styleId="af0">
+    <w:name w:val="Light Shading"/>
+    <w:basedOn w:val="a1"/>
+    <w:uiPriority w:val="60"/>
+    <w:rsid w:val="00984928"/>
+    <w:pPr>
+      <w:spacing w:after="0" w:line="240" w:lineRule="auto"/>
+    </w:pPr>
+    <w:rPr>
+      <w:color w:val="000000" w:themeColor="text1" w:themeShade="BF"/>
+    </w:rPr>
+    <w:tblPr>
+      <w:tblStyleRowBandSize w:val="1"/>
+      <w:tblStyleColBandSize w:val="1"/>
+      <w:tblInd w:w="0" w:type="dxa"/>
+      <w:tblBorders>
+        <w:top w:val="single" w:sz="8" w:space="0" w:color="000000" w:themeColor="text1"/>
+        <w:bottom w:val="single" w:sz="8" w:space="0" w:color="000000" w:themeColor="text1"/>
+      </w:tblBorders>
+      <w:tblCellMar>
+        <w:top w:w="0" w:type="dxa"/>
+        <w:left w:w="108" w:type="dxa"/>
+        <w:bottom w:w="0" w:type="dxa"/>
+        <w:right w:w="108" w:type="dxa"/>
+      </w:tblCellMar>
+    </w:tblPr>
+    <w:tblStylePr w:type="firstRow">
+      <w:pPr>
+        <w:spacing w:before="0" w:after="0" w:line="240" w:lineRule="auto"/>
+      </w:pPr>
+      <w:rPr>
+        <w:b/>
+        <w:bCs/>
+      </w:rPr>
+      <w:tblPr/>
+      <w:tcPr>
+        <w:tcBorders>
+          <w:top w:val="single" w:sz="8" w:space="0" w:color="000000" w:themeColor="text1"/>
+          <w:left w:val="nil"/>
+          <w:bottom w:val="single" w:sz="8" w:space="0" w:color="000000" w:themeColor="text1"/>
+          <w:right w:val="nil"/>
+          <w:insideH w:val="nil"/>
+          <w:insideV w:val="nil"/>
+        </w:tcBorders>
+      </w:tcPr>
+    </w:tblStylePr>
+    <w:tblStylePr w:type="lastRow">
+      <w:pPr>
+        <w:spacing w:before="0" w:after="0" w:line="240" w:lineRule="auto"/>
+      </w:pPr>
+      <w:rPr>
+        <w:b/>
+        <w:bCs/>
+      </w:rPr>
+      <w:tblPr/>
+      <w:tcPr>
+        <w:tcBorders>
+          <w:top w:val="single" w:sz="8" w:space="0" w:color="000000" w:themeColor="text1"/>
+          <w:left w:val="nil"/>
+          <w:bottom w:val="single" w:sz="8" w:space="0" w:color="000000" w:themeColor="text1"/>
+          <w:right w:val="nil"/>
+          <w:insideH w:val="nil"/>
+          <w:insideV w:val="nil"/>
+        </w:tcBorders>
+      </w:tcPr>
+    </w:tblStylePr>
+    <w:tblStylePr w:type="firstCol">
+      <w:rPr>
+        <w:b/>
+        <w:bCs/>
+      </w:rPr>
+    </w:tblStylePr>
+    <w:tblStylePr w:type="lastCol">
+      <w:rPr>
+        <w:b/>
+        <w:bCs/>
+      </w:rPr>
+    </w:tblStylePr>
+    <w:tblStylePr w:type="band1Vert">
+      <w:tblPr/>
+      <w:tcPr>
+        <w:tcBorders>
+          <w:left w:val="nil"/>
+          <w:right w:val="nil"/>
+          <w:insideH w:val="nil"/>
+          <w:insideV w:val="nil"/>
+        </w:tcBorders>
+        <w:shd w:val="clear" w:color="auto" w:fill="C0C0C0" w:themeFill="text1" w:themeFillTint="3F"/>
+      </w:tcPr>
+    </w:tblStylePr>
+    <w:tblStylePr w:type="band1Horz">
+      <w:tblPr/>
+      <w:tcPr>
+        <w:tcBorders>
+          <w:left w:val="nil"/>
+          <w:right w:val="nil"/>
+          <w:insideH w:val="nil"/>
+          <w:insideV w:val="nil"/>
+        </w:tcBorders>
+        <w:shd w:val="clear" w:color="auto" w:fill="C0C0C0" w:themeFill="text1" w:themeFillTint="3F"/>
+      </w:tcPr>
+    </w:tblStylePr>
+  </w:style>
 </w:styles>
 </file>
 
@@ -26005,7 +28652,7 @@
 </file>
 
 <file path=customXml/itemProps1.xml><?xml version="1.0" encoding="utf-8"?>
-<ds:datastoreItem xmlns:ds="http://schemas.openxmlformats.org/officeDocument/2006/customXml" ds:itemID="{BD36089D-43AC-4A55-8528-37FAA62E8D64}">
+<ds:datastoreItem xmlns:ds="http://schemas.openxmlformats.org/officeDocument/2006/customXml" ds:itemID="{D1D0FC27-A55E-48AC-9407-005BD630D570}">
   <ds:schemaRefs>
     <ds:schemaRef ds:uri="http://schemas.openxmlformats.org/officeDocument/2006/bibliography"/>
   </ds:schemaRefs>

</xml_diff>

<commit_message>
AUTO FROM work 13.02.2024 10:18:11,98
</commit_message>
<xml_diff>
--- a/poluyanov/пояснительная записька.docx
+++ b/poluyanov/пояснительная записька.docx
@@ -4577,13 +4577,7 @@
         </w:rPr>
       </w:pPr>
       <w:r>
-        <w:t xml:space="preserve">Рисунок </w:t>
-      </w:r>
-      <w:r>
-        <w:t>1</w:t>
-      </w:r>
-      <w:r>
-        <w:t>.1</w:t>
+        <w:t>Рисунок 1.1</w:t>
       </w:r>
       <w:r>
         <w:rPr>
@@ -4911,297 +4905,13 @@
       </w:r>
       <w:proofErr w:type="spellEnd"/>
     </w:p>
-    <w:p/>
-    <w:p/>
-    <w:p/>
-    <w:p>
-      <w:r>
-        <w:t>Выводы по разделу:</w:t>
-      </w:r>
-    </w:p>
-    <w:p>
-      <w:r>
-        <w:t>1)</w:t>
-      </w:r>
-      <w:r>
-        <w:tab/>
-        <w:t>имеется возможность определить значения всех полей разрабатываемых документов и отчетов.</w:t>
-      </w:r>
-    </w:p>
-    <w:p>
-      <w:r>
-        <w:t>2)</w:t>
-      </w:r>
-      <w:r>
-        <w:tab/>
-        <w:t>в базе данных отсутствуют поля, значение которых нигде не используется.</w:t>
-      </w:r>
-    </w:p>
-    <w:p>
-      <w:r>
-        <w:t>3)</w:t>
-      </w:r>
-      <w:r>
-        <w:tab/>
-        <w:t>структура базы данных соответствует третьей нормальной форме т.к. отсутствует дублирование информации, все таблицы имеют первичный ключ и связаны с другими таблицами через отношение один ко многим.</w:t>
-      </w:r>
-    </w:p>
-    <w:p>
-      <w:pPr>
-        <w:spacing w:after="200" w:line="276" w:lineRule="auto"/>
-        <w:rPr>
-          <w:rStyle w:val="3"/>
-          <w:color w:val="000000"/>
-          <w:sz w:val="22"/>
-          <w:szCs w:val="22"/>
-          <w:lang w:eastAsia="en-US"/>
-        </w:rPr>
-      </w:pPr>
-      <w:r>
-        <w:rPr>
-          <w:rStyle w:val="3"/>
-          <w:b w:val="0"/>
-          <w:bCs w:val="0"/>
-          <w:color w:val="000000"/>
-        </w:rPr>
-        <w:br w:type="page"/>
-      </w:r>
-    </w:p>
-    <w:p>
-      <w:pPr>
-        <w:pStyle w:val="1"/>
-        <w:rPr>
-          <w:rStyle w:val="3"/>
-          <w:b/>
-          <w:bCs/>
-          <w:shd w:val="clear" w:color="auto" w:fill="auto"/>
-        </w:rPr>
-      </w:pPr>
-      <w:bookmarkStart w:id="7" w:name="_Toc158641831"/>
-      <w:r>
-        <w:rPr>
-          <w:rStyle w:val="3"/>
-          <w:b/>
-          <w:bCs/>
-          <w:color w:val="000000"/>
-          <w:lang w:val="ru-RU"/>
-        </w:rPr>
-        <w:lastRenderedPageBreak/>
-        <w:t xml:space="preserve">ГЛАВА </w:t>
-      </w:r>
-      <w:r>
-        <w:rPr>
-          <w:rStyle w:val="3"/>
-          <w:b/>
-          <w:bCs/>
-          <w:color w:val="000000"/>
-        </w:rPr>
-        <w:t>3</w:t>
-      </w:r>
-      <w:r>
-        <w:rPr>
-          <w:rStyle w:val="3"/>
-          <w:b/>
-          <w:bCs/>
-          <w:color w:val="000000"/>
-          <w:lang w:val="ru-RU"/>
-        </w:rPr>
-        <w:br/>
-      </w:r>
-      <w:r>
-        <w:rPr>
-          <w:rStyle w:val="3"/>
-          <w:b/>
-          <w:bCs/>
-          <w:shd w:val="clear" w:color="auto" w:fill="auto"/>
-        </w:rPr>
-        <w:t>Проектирование</w:t>
-      </w:r>
-      <w:r>
-        <w:rPr>
-          <w:rStyle w:val="3"/>
-          <w:b/>
-          <w:bCs/>
-          <w:color w:val="000000"/>
-        </w:rPr>
-        <w:t xml:space="preserve"> архитектуры проекта.</w:t>
-      </w:r>
-      <w:bookmarkEnd w:id="7"/>
-    </w:p>
-    <w:p>
-      <w:pPr>
-        <w:pStyle w:val="30"/>
-        <w:shd w:val="clear" w:color="auto" w:fill="auto"/>
-        <w:tabs>
-          <w:tab w:val="left" w:pos="1034"/>
-          <w:tab w:val="right" w:pos="8912"/>
-        </w:tabs>
-        <w:spacing w:before="0"/>
-        <w:ind w:left="360"/>
-        <w:rPr>
-          <w:rStyle w:val="3"/>
-          <w:b/>
-          <w:bCs/>
-          <w:color w:val="000000"/>
-        </w:rPr>
-      </w:pPr>
-    </w:p>
-    <w:p>
-      <w:pPr>
-        <w:pStyle w:val="2"/>
-        <w:rPr>
-          <w:rStyle w:val="3"/>
-          <w:b/>
-          <w:bCs/>
-          <w:color w:val="000000"/>
-        </w:rPr>
-      </w:pPr>
-      <w:bookmarkStart w:id="8" w:name="_Toc158641832"/>
-      <w:r>
-        <w:rPr>
-          <w:rStyle w:val="3"/>
-          <w:rFonts w:cstheme="majorBidi"/>
-          <w:b/>
-          <w:bCs/>
-          <w:shd w:val="clear" w:color="auto" w:fill="auto"/>
-        </w:rPr>
-        <w:t xml:space="preserve">3.1 </w:t>
-      </w:r>
-      <w:r>
-        <w:rPr>
-          <w:rStyle w:val="3"/>
-          <w:rFonts w:cstheme="majorBidi"/>
-          <w:b/>
-          <w:bCs/>
-          <w:shd w:val="clear" w:color="auto" w:fill="auto"/>
-        </w:rPr>
-        <w:t>Архитектура</w:t>
-      </w:r>
-      <w:r>
-        <w:rPr>
-          <w:rStyle w:val="3"/>
-          <w:b/>
-          <w:bCs/>
-          <w:color w:val="000000"/>
-        </w:rPr>
-        <w:t xml:space="preserve"> АСОИ</w:t>
-      </w:r>
-      <w:bookmarkEnd w:id="8"/>
-    </w:p>
-    <w:p>
-      <w:pPr>
-        <w:pStyle w:val="2"/>
-        <w:rPr>
-          <w:rFonts w:eastAsia="Times New Roman" w:cs="Times New Roman"/>
-          <w:b w:val="0"/>
-          <w:bCs w:val="0"/>
-          <w:iCs w:val="0"/>
-          <w:szCs w:val="24"/>
-        </w:rPr>
-      </w:pPr>
-      <w:bookmarkStart w:id="9" w:name="_Toc158641833"/>
-      <w:r>
-        <w:rPr>
-          <w:rFonts w:eastAsia="Times New Roman" w:cs="Times New Roman"/>
-          <w:b w:val="0"/>
-          <w:bCs w:val="0"/>
-          <w:iCs w:val="0"/>
-          <w:szCs w:val="24"/>
-        </w:rPr>
-        <w:t xml:space="preserve">Диалоговые формы служат для взаимодействия АСОИ с пользователями. </w:t>
-      </w:r>
-      <w:r>
-        <w:rPr>
-          <w:rFonts w:eastAsia="Times New Roman" w:cs="Times New Roman"/>
-          <w:b w:val="0"/>
-          <w:bCs w:val="0"/>
-          <w:iCs w:val="0"/>
-          <w:szCs w:val="24"/>
-        </w:rPr>
-        <w:t xml:space="preserve">Функционально приложение представляет собой окно </w:t>
-      </w:r>
-      <w:r>
-        <w:rPr>
-          <w:rFonts w:eastAsia="Times New Roman" w:cs="Times New Roman"/>
-          <w:b w:val="0"/>
-          <w:bCs w:val="0"/>
-          <w:iCs w:val="0"/>
-          <w:szCs w:val="24"/>
-        </w:rPr>
-        <w:t>с</w:t>
-      </w:r>
-      <w:r>
-        <w:rPr>
-          <w:rFonts w:eastAsia="Times New Roman" w:cs="Times New Roman"/>
-          <w:b w:val="0"/>
-          <w:bCs w:val="0"/>
-          <w:iCs w:val="0"/>
-          <w:szCs w:val="24"/>
-        </w:rPr>
-        <w:t xml:space="preserve"> вкладками, каждая из которых отвечает за выполнение определенных действий с базой данных.</w:t>
-      </w:r>
-      <w:r>
-        <w:rPr>
-          <w:rFonts w:eastAsia="Times New Roman" w:cs="Times New Roman"/>
-          <w:b w:val="0"/>
-          <w:bCs w:val="0"/>
-          <w:iCs w:val="0"/>
-          <w:szCs w:val="24"/>
-        </w:rPr>
-        <w:t xml:space="preserve"> Вкладка Организации представлена на рисунке 3.1.</w:t>
-      </w:r>
-    </w:p>
-    <w:p/>
-    <w:p>
-      <w:pPr>
-        <w:jc w:val="right"/>
-        <w:rPr>
-          <w:szCs w:val="28"/>
-        </w:rPr>
-      </w:pPr>
-      <w:r>
-        <w:t xml:space="preserve">Рисунок </w:t>
-      </w:r>
-      <w:r>
-        <w:t>3</w:t>
-      </w:r>
-      <w:r>
-        <w:t>.1</w:t>
-      </w:r>
-      <w:r>
-        <w:rPr>
-          <w:szCs w:val="28"/>
-        </w:rPr>
-        <w:t xml:space="preserve"> </w:t>
-      </w:r>
-      <w:r>
-        <w:rPr>
-          <w:szCs w:val="28"/>
-        </w:rPr>
-        <w:t xml:space="preserve">- </w:t>
-      </w:r>
-      <w:r>
-        <w:rPr>
-          <w:bCs/>
-          <w:iCs/>
-        </w:rPr>
-        <w:t>Вкладка Организации</w:t>
-      </w:r>
-    </w:p>
-    <w:p>
-      <w:pPr>
-        <w:pStyle w:val="2"/>
-        <w:jc w:val="center"/>
-      </w:pPr>
-      <w:r>
-        <w:rPr>
-          <w:noProof/>
-        </w:rPr>
+    <w:p>
+      <w:r>
         <w:drawing>
-          <wp:inline distT="0" distB="0" distL="0" distR="0" wp14:anchorId="1BB02003" wp14:editId="4EC8C451">
-            <wp:extent cx="4857293" cy="2969822"/>
-            <wp:effectExtent l="0" t="0" r="635" b="2540"/>
-            <wp:docPr id="4" name="Рисунок 4"/>
+          <wp:inline distT="0" distB="0" distL="0" distR="0" wp14:anchorId="07CE482B" wp14:editId="6F30EC44">
+            <wp:extent cx="3524742" cy="1762371"/>
+            <wp:effectExtent l="0" t="0" r="0" b="9525"/>
+            <wp:docPr id="3" name="Рисунок 3"/>
             <wp:cNvGraphicFramePr>
               <a:graphicFrameLocks xmlns:a="http://schemas.openxmlformats.org/drawingml/2006/main" noChangeAspect="1"/>
             </wp:cNvGraphicFramePr>
@@ -5221,7 +4931,7 @@
                   <pic:spPr>
                     <a:xfrm>
                       <a:off x="0" y="0"/>
-                      <a:ext cx="4864047" cy="2973951"/>
+                      <a:ext cx="3524742" cy="1762371"/>
                     </a:xfrm>
                     <a:prstGeom prst="rect">
                       <a:avLst/>
@@ -5234,101 +4944,13 @@
         </w:drawing>
       </w:r>
     </w:p>
-    <w:p/>
-    <w:p>
-      <w:r>
-        <w:rPr>
-          <w:bCs/>
-          <w:iCs/>
-        </w:rPr>
-        <w:t xml:space="preserve">Вкладка </w:t>
-      </w:r>
-      <w:r>
-        <w:rPr>
-          <w:bCs/>
-          <w:iCs/>
-        </w:rPr>
-        <w:t>Службы</w:t>
-      </w:r>
-      <w:r>
-        <w:rPr>
-          <w:bCs/>
-          <w:iCs/>
-        </w:rPr>
-        <w:t xml:space="preserve"> представлена на рисунке 3.</w:t>
-      </w:r>
-      <w:r>
-        <w:rPr>
-          <w:bCs/>
-          <w:iCs/>
-        </w:rPr>
-        <w:t>2</w:t>
-      </w:r>
-      <w:r>
-        <w:rPr>
-          <w:bCs/>
-          <w:iCs/>
-        </w:rPr>
-        <w:t>.</w:t>
-      </w:r>
-    </w:p>
-    <w:p>
-      <w:pPr>
-        <w:jc w:val="right"/>
-      </w:pPr>
-      <w:r>
-        <w:t xml:space="preserve">Рисунок </w:t>
-      </w:r>
-      <w:r>
-        <w:t>3</w:t>
-      </w:r>
-      <w:r>
-        <w:t>.</w:t>
-      </w:r>
-      <w:r>
-        <w:t>2</w:t>
-      </w:r>
-      <w:r>
-        <w:rPr>
-          <w:szCs w:val="28"/>
-        </w:rPr>
-        <w:t xml:space="preserve"> </w:t>
-      </w:r>
-      <w:r>
-        <w:rPr>
-          <w:szCs w:val="28"/>
-        </w:rPr>
-        <w:t xml:space="preserve">- </w:t>
-      </w:r>
-      <w:r>
-        <w:rPr>
-          <w:bCs/>
-          <w:iCs/>
-        </w:rPr>
-        <w:t xml:space="preserve">Вкладка </w:t>
-      </w:r>
-      <w:r>
-        <w:rPr>
-          <w:bCs/>
-          <w:iCs/>
-        </w:rPr>
-        <w:t>Службы</w:t>
-      </w:r>
-    </w:p>
-    <w:p>
-      <w:pPr>
-        <w:spacing w:after="200" w:line="276" w:lineRule="auto"/>
-        <w:jc w:val="center"/>
-      </w:pPr>
-      <w:r>
-        <w:rPr>
-          <w:noProof/>
-        </w:rPr>
+    <w:p>
+      <w:r>
         <w:drawing>
-          <wp:inline distT="0" distB="0" distL="0" distR="0" wp14:anchorId="03C9B912" wp14:editId="743666D1">
-            <wp:extent cx="4842662" cy="2960875"/>
-            <wp:effectExtent l="0" t="0" r="0" b="0"/>
-            <wp:docPr id="13" name="Рисунок 13"/>
+          <wp:inline distT="0" distB="0" distL="0" distR="0" wp14:anchorId="6687114B" wp14:editId="6D1E8E4D">
+            <wp:extent cx="3486637" cy="1552792"/>
+            <wp:effectExtent l="0" t="0" r="0" b="9525"/>
+            <wp:docPr id="5" name="Рисунок 5"/>
             <wp:cNvGraphicFramePr>
               <a:graphicFrameLocks xmlns:a="http://schemas.openxmlformats.org/drawingml/2006/main" noChangeAspect="1"/>
             </wp:cNvGraphicFramePr>
@@ -5348,7 +4970,7 @@
                   <pic:spPr>
                     <a:xfrm>
                       <a:off x="0" y="0"/>
-                      <a:ext cx="4849298" cy="2964932"/>
+                      <a:ext cx="3486637" cy="1552792"/>
                     </a:xfrm>
                     <a:prstGeom prst="rect">
                       <a:avLst/>
@@ -5362,52 +4984,18 @@
       </w:r>
     </w:p>
     <w:p>
+      <w:pPr>
+        <w:rPr>
+          <w:lang w:val="en-US"/>
+        </w:rPr>
+      </w:pPr>
       <w:r>
         <w:lastRenderedPageBreak/>
-        <w:t>Вкладка Сотрудники и должности представлена на рисунке 3.3.</w:t>
-      </w:r>
-    </w:p>
-    <w:p>
-      <w:pPr>
-        <w:jc w:val="right"/>
-        <w:rPr>
-          <w:szCs w:val="28"/>
-        </w:rPr>
-      </w:pPr>
-      <w:r>
-        <w:t xml:space="preserve">Рисунок </w:t>
-      </w:r>
-      <w:r>
-        <w:t>3.3</w:t>
-      </w:r>
-      <w:r>
-        <w:rPr>
-          <w:szCs w:val="28"/>
-        </w:rPr>
-        <w:t xml:space="preserve">- </w:t>
-      </w:r>
-      <w:r>
-        <w:t>Вкладка Сотрудники и должности</w:t>
-      </w:r>
-    </w:p>
-    <w:p>
-      <w:pPr>
-        <w:spacing w:line="276" w:lineRule="auto"/>
-        <w:ind w:firstLine="0"/>
-        <w:jc w:val="center"/>
-        <w:rPr>
-          <w:noProof/>
-        </w:rPr>
-      </w:pPr>
-      <w:r>
-        <w:rPr>
-          <w:noProof/>
-        </w:rPr>
         <w:drawing>
-          <wp:inline distT="0" distB="0" distL="0" distR="0" wp14:anchorId="48DDDCE9" wp14:editId="0270A7F2">
-            <wp:extent cx="5866790" cy="3587044"/>
-            <wp:effectExtent l="0" t="0" r="635" b="0"/>
-            <wp:docPr id="6" name="Рисунок 6"/>
+          <wp:inline distT="0" distB="0" distL="0" distR="0" wp14:anchorId="493B5AD4" wp14:editId="138BF495">
+            <wp:extent cx="2105319" cy="1486107"/>
+            <wp:effectExtent l="0" t="0" r="9525" b="0"/>
+            <wp:docPr id="9" name="Рисунок 9"/>
             <wp:cNvGraphicFramePr>
               <a:graphicFrameLocks xmlns:a="http://schemas.openxmlformats.org/drawingml/2006/main" noChangeAspect="1"/>
             </wp:cNvGraphicFramePr>
@@ -5427,7 +5015,7 @@
                   <pic:spPr>
                     <a:xfrm>
                       <a:off x="0" y="0"/>
-                      <a:ext cx="5869485" cy="3588692"/>
+                      <a:ext cx="2105319" cy="1486107"/>
                     </a:xfrm>
                     <a:prstGeom prst="rect">
                       <a:avLst/>
@@ -5442,77 +5030,19 @@
     </w:p>
     <w:p>
       <w:pPr>
-        <w:spacing w:line="276" w:lineRule="auto"/>
-        <w:ind w:firstLine="0"/>
-        <w:jc w:val="center"/>
-        <w:rPr>
-          <w:noProof/>
-        </w:rPr>
-      </w:pPr>
-    </w:p>
-    <w:p>
-      <w:pPr>
-        <w:spacing w:line="276" w:lineRule="auto"/>
-        <w:ind w:firstLine="0"/>
-        <w:jc w:val="center"/>
-        <w:rPr>
-          <w:noProof/>
-        </w:rPr>
-      </w:pPr>
-      <w:r>
-        <w:rPr>
-          <w:noProof/>
-        </w:rPr>
-        <w:t>Вкладка Поступление и распределение представлена на рисунке 3.4.</w:t>
-      </w:r>
-    </w:p>
-    <w:p>
-      <w:pPr>
-        <w:jc w:val="right"/>
-        <w:rPr>
-          <w:noProof/>
-        </w:rPr>
-      </w:pPr>
-      <w:r>
-        <w:t>Рисунок 3.</w:t>
-      </w:r>
-      <w:r>
-        <w:t>4</w:t>
-      </w:r>
-      <w:r>
-        <w:rPr>
-          <w:szCs w:val="28"/>
-        </w:rPr>
-        <w:t xml:space="preserve">- </w:t>
-      </w:r>
-      <w:r>
-        <w:t xml:space="preserve">Вкладка </w:t>
-      </w:r>
-      <w:r>
-        <w:rPr>
-          <w:noProof/>
-        </w:rPr>
-        <w:t>Поступление и распределение</w:t>
-      </w:r>
-    </w:p>
-    <w:p>
-      <w:pPr>
-        <w:spacing w:after="200" w:line="276" w:lineRule="auto"/>
-        <w:ind w:firstLine="0"/>
-        <w:jc w:val="center"/>
-        <w:rPr>
-          <w:noProof/>
-        </w:rPr>
-      </w:pPr>
-      <w:r>
-        <w:rPr>
-          <w:noProof/>
+        <w:rPr>
+          <w:lang w:val="en-US"/>
+        </w:rPr>
+      </w:pPr>
+      <w:r>
+        <w:rPr>
+          <w:lang w:val="en-US"/>
         </w:rPr>
         <w:drawing>
-          <wp:inline distT="0" distB="0" distL="0" distR="0" wp14:anchorId="29BC1499" wp14:editId="2F6EF3BF">
-            <wp:extent cx="5940425" cy="3632065"/>
-            <wp:effectExtent l="0" t="0" r="3175" b="6985"/>
-            <wp:docPr id="7" name="Рисунок 7"/>
+          <wp:inline distT="0" distB="0" distL="0" distR="0" wp14:anchorId="53282C21" wp14:editId="4731CB59">
+            <wp:extent cx="2648320" cy="1743318"/>
+            <wp:effectExtent l="0" t="0" r="0" b="0"/>
+            <wp:docPr id="10" name="Рисунок 10"/>
             <wp:cNvGraphicFramePr>
               <a:graphicFrameLocks xmlns:a="http://schemas.openxmlformats.org/drawingml/2006/main" noChangeAspect="1"/>
             </wp:cNvGraphicFramePr>
@@ -5532,7 +5062,7 @@
                   <pic:spPr>
                     <a:xfrm>
                       <a:off x="0" y="0"/>
-                      <a:ext cx="5940425" cy="3632065"/>
+                      <a:ext cx="2648320" cy="1743318"/>
                     </a:xfrm>
                     <a:prstGeom prst="rect">
                       <a:avLst/>
@@ -5547,122 +5077,19 @@
     </w:p>
     <w:p>
       <w:pPr>
-        <w:spacing w:line="276" w:lineRule="auto"/>
-        <w:ind w:firstLine="0"/>
-        <w:jc w:val="center"/>
-        <w:rPr>
-          <w:noProof/>
-        </w:rPr>
-      </w:pPr>
-    </w:p>
-    <w:p>
-      <w:pPr>
-        <w:spacing w:line="276" w:lineRule="auto"/>
-        <w:ind w:firstLine="0"/>
-        <w:jc w:val="center"/>
-        <w:rPr>
-          <w:noProof/>
-        </w:rPr>
-      </w:pPr>
-    </w:p>
-    <w:p>
-      <w:pPr>
-        <w:spacing w:line="276" w:lineRule="auto"/>
-        <w:ind w:firstLine="0"/>
-        <w:jc w:val="center"/>
-        <w:rPr>
-          <w:noProof/>
-        </w:rPr>
-      </w:pPr>
-    </w:p>
-    <w:p>
-      <w:pPr>
-        <w:spacing w:line="276" w:lineRule="auto"/>
-        <w:ind w:firstLine="0"/>
-        <w:jc w:val="center"/>
-        <w:rPr>
-          <w:noProof/>
-        </w:rPr>
-      </w:pPr>
-      <w:r>
-        <w:rPr>
-          <w:noProof/>
-        </w:rPr>
-        <w:lastRenderedPageBreak/>
-        <w:t xml:space="preserve">Вкладка </w:t>
-      </w:r>
-      <w:r>
-        <w:rPr>
-          <w:noProof/>
-        </w:rPr>
-        <w:t>Материалы и инструменты</w:t>
-      </w:r>
-      <w:r>
-        <w:rPr>
-          <w:noProof/>
-        </w:rPr>
-        <w:t xml:space="preserve"> представлена на рисунке 3.</w:t>
-      </w:r>
-      <w:r>
-        <w:rPr>
-          <w:noProof/>
-        </w:rPr>
-        <w:t>5</w:t>
-      </w:r>
-      <w:r>
-        <w:rPr>
-          <w:noProof/>
-        </w:rPr>
-        <w:t>.</w:t>
-      </w:r>
-    </w:p>
-    <w:p>
-      <w:pPr>
-        <w:jc w:val="right"/>
-        <w:rPr>
-          <w:noProof/>
-        </w:rPr>
-      </w:pPr>
-      <w:r>
-        <w:t>Рисунок 3.</w:t>
-      </w:r>
-      <w:r>
-        <w:t>5</w:t>
-      </w:r>
-      <w:r>
-        <w:rPr>
-          <w:szCs w:val="28"/>
-        </w:rPr>
-        <w:t xml:space="preserve">- </w:t>
-      </w:r>
-      <w:r>
-        <w:t xml:space="preserve">Вкладка </w:t>
-      </w:r>
-      <w:r>
-        <w:rPr>
-          <w:noProof/>
-        </w:rPr>
-        <w:t>Материалы и инструменты</w:t>
-      </w:r>
-    </w:p>
-    <w:p>
-      <w:pPr>
-        <w:spacing w:after="200" w:line="276" w:lineRule="auto"/>
-        <w:ind w:firstLine="0"/>
-        <w:jc w:val="center"/>
-        <w:rPr>
-          <w:noProof/>
-        </w:rPr>
-      </w:pPr>
-      <w:r>
-        <w:rPr>
-          <w:noProof/>
+        <w:rPr>
+          <w:lang w:val="en-US"/>
+        </w:rPr>
+      </w:pPr>
+      <w:r>
+        <w:rPr>
+          <w:lang w:val="en-US"/>
         </w:rPr>
         <w:drawing>
-          <wp:inline distT="0" distB="0" distL="0" distR="0" wp14:anchorId="4E89A8C6" wp14:editId="121C8B39">
-            <wp:extent cx="5940425" cy="3632065"/>
-            <wp:effectExtent l="0" t="0" r="3175" b="6985"/>
-            <wp:docPr id="8" name="Рисунок 8"/>
+          <wp:inline distT="0" distB="0" distL="0" distR="0" wp14:anchorId="43664932" wp14:editId="5A457D19">
+            <wp:extent cx="2734057" cy="1524213"/>
+            <wp:effectExtent l="0" t="0" r="9525" b="0"/>
+            <wp:docPr id="24" name="Рисунок 24"/>
             <wp:cNvGraphicFramePr>
               <a:graphicFrameLocks xmlns:a="http://schemas.openxmlformats.org/drawingml/2006/main" noChangeAspect="1"/>
             </wp:cNvGraphicFramePr>
@@ -5682,7 +5109,7 @@
                   <pic:spPr>
                     <a:xfrm>
                       <a:off x="0" y="0"/>
-                      <a:ext cx="5940425" cy="3632065"/>
+                      <a:ext cx="2734057" cy="1524213"/>
                     </a:xfrm>
                     <a:prstGeom prst="rect">
                       <a:avLst/>
@@ -5697,91 +5124,19 @@
     </w:p>
     <w:p>
       <w:pPr>
-        <w:spacing w:after="200" w:line="276" w:lineRule="auto"/>
-        <w:ind w:firstLine="0"/>
-        <w:jc w:val="center"/>
-        <w:rPr>
-          <w:noProof/>
-        </w:rPr>
-      </w:pPr>
-    </w:p>
-    <w:p>
-      <w:pPr>
-        <w:spacing w:line="276" w:lineRule="auto"/>
-        <w:rPr>
-          <w:noProof/>
-        </w:rPr>
-      </w:pPr>
-      <w:r>
-        <w:rPr>
-          <w:noProof/>
-        </w:rPr>
-        <w:t xml:space="preserve">Вкладка </w:t>
-      </w:r>
-      <w:r>
-        <w:rPr>
-          <w:noProof/>
-        </w:rPr>
-        <w:t>Склады</w:t>
-      </w:r>
-      <w:r>
-        <w:rPr>
-          <w:noProof/>
-        </w:rPr>
-        <w:t xml:space="preserve"> представлена на рисунке 3.</w:t>
-      </w:r>
-      <w:r>
-        <w:rPr>
-          <w:noProof/>
-        </w:rPr>
-        <w:t>6</w:t>
-      </w:r>
-      <w:r>
-        <w:rPr>
-          <w:noProof/>
-        </w:rPr>
-        <w:t>.</w:t>
-      </w:r>
-    </w:p>
-    <w:p>
-      <w:pPr>
-        <w:spacing w:after="200" w:line="276" w:lineRule="auto"/>
-        <w:ind w:firstLine="0"/>
-        <w:jc w:val="right"/>
-        <w:rPr>
-          <w:noProof/>
-        </w:rPr>
-      </w:pPr>
-      <w:r>
-        <w:t>Рисунок 3.</w:t>
-      </w:r>
-      <w:r>
-        <w:t>6</w:t>
-      </w:r>
-      <w:r>
-        <w:rPr>
-          <w:szCs w:val="28"/>
-        </w:rPr>
-        <w:t xml:space="preserve">- </w:t>
-      </w:r>
-      <w:r>
-        <w:t xml:space="preserve">Вкладка </w:t>
-      </w:r>
-      <w:r>
-        <w:rPr>
-          <w:noProof/>
-        </w:rPr>
-        <w:t>Склады</w:t>
-      </w:r>
-      <w:r>
-        <w:rPr>
-          <w:noProof/>
+        <w:rPr>
+          <w:lang w:val="en-US"/>
+        </w:rPr>
+      </w:pPr>
+      <w:r>
+        <w:rPr>
+          <w:lang w:val="en-US"/>
         </w:rPr>
         <w:drawing>
-          <wp:inline distT="0" distB="0" distL="0" distR="0" wp14:anchorId="6377B2AA" wp14:editId="020E0731">
-            <wp:extent cx="5940425" cy="3631565"/>
-            <wp:effectExtent l="0" t="0" r="3175" b="6985"/>
-            <wp:docPr id="15" name="Рисунок 15"/>
+          <wp:inline distT="0" distB="0" distL="0" distR="0" wp14:anchorId="301E943C" wp14:editId="74E6092C">
+            <wp:extent cx="2181529" cy="1771897"/>
+            <wp:effectExtent l="0" t="0" r="9525" b="0"/>
+            <wp:docPr id="25" name="Рисунок 25"/>
             <wp:cNvGraphicFramePr>
               <a:graphicFrameLocks xmlns:a="http://schemas.openxmlformats.org/drawingml/2006/main" noChangeAspect="1"/>
             </wp:cNvGraphicFramePr>
@@ -5801,7 +5156,7 @@
                   <pic:spPr>
                     <a:xfrm>
                       <a:off x="0" y="0"/>
-                      <a:ext cx="5940425" cy="3631565"/>
+                      <a:ext cx="2181529" cy="1771897"/>
                     </a:xfrm>
                     <a:prstGeom prst="rect">
                       <a:avLst/>
@@ -5816,102 +5171,19 @@
     </w:p>
     <w:p>
       <w:pPr>
-        <w:spacing w:after="200" w:line="276" w:lineRule="auto"/>
-        <w:ind w:firstLine="0"/>
-        <w:jc w:val="center"/>
-        <w:rPr>
-          <w:noProof/>
-        </w:rPr>
-      </w:pPr>
-    </w:p>
-    <w:p>
-      <w:pPr>
-        <w:spacing w:line="276" w:lineRule="auto"/>
-        <w:rPr>
-          <w:noProof/>
-        </w:rPr>
-      </w:pPr>
-      <w:r>
-        <w:rPr>
-          <w:noProof/>
-        </w:rPr>
-        <w:lastRenderedPageBreak/>
-        <w:t xml:space="preserve">Вкладка </w:t>
-      </w:r>
-      <w:r>
-        <w:rPr>
-          <w:noProof/>
-        </w:rPr>
-        <w:t>Отчеты</w:t>
-      </w:r>
-      <w:r>
-        <w:rPr>
-          <w:noProof/>
-        </w:rPr>
-        <w:t xml:space="preserve"> представлена на рисунке 3.</w:t>
-      </w:r>
-      <w:r>
-        <w:rPr>
-          <w:noProof/>
-        </w:rPr>
-        <w:t>7</w:t>
-      </w:r>
-      <w:r>
-        <w:rPr>
-          <w:noProof/>
-        </w:rPr>
-        <w:t>.</w:t>
-      </w:r>
-    </w:p>
-    <w:p>
-      <w:pPr>
-        <w:spacing w:after="200" w:line="276" w:lineRule="auto"/>
-        <w:ind w:firstLine="0"/>
-        <w:jc w:val="right"/>
-        <w:rPr>
-          <w:noProof/>
-        </w:rPr>
-      </w:pPr>
-      <w:r>
-        <w:t>Рисунок 3.</w:t>
-      </w:r>
-      <w:r>
-        <w:t>7</w:t>
-      </w:r>
-      <w:r>
-        <w:rPr>
-          <w:szCs w:val="28"/>
-        </w:rPr>
-        <w:t xml:space="preserve">- </w:t>
-      </w:r>
-      <w:r>
-        <w:t xml:space="preserve">Вкладка </w:t>
-      </w:r>
-      <w:r>
-        <w:rPr>
-          <w:noProof/>
-        </w:rPr>
-        <w:t xml:space="preserve">Отчеты </w:t>
-      </w:r>
-    </w:p>
-    <w:p>
-      <w:pPr>
-        <w:spacing w:after="200" w:line="276" w:lineRule="auto"/>
-        <w:ind w:firstLine="0"/>
-        <w:jc w:val="center"/>
-        <w:rPr>
-          <w:noProof/>
-        </w:rPr>
-      </w:pPr>
-      <w:r>
-        <w:rPr>
-          <w:noProof/>
+        <w:rPr>
+          <w:lang w:val="en-US"/>
+        </w:rPr>
+      </w:pPr>
+      <w:r>
+        <w:rPr>
+          <w:lang w:val="en-US"/>
         </w:rPr>
         <w:drawing>
-          <wp:inline distT="0" distB="0" distL="0" distR="0" wp14:anchorId="401530FF" wp14:editId="5534E3DF">
-            <wp:extent cx="5940425" cy="3632065"/>
-            <wp:effectExtent l="0" t="0" r="3175" b="6985"/>
-            <wp:docPr id="16" name="Рисунок 16"/>
+          <wp:inline distT="0" distB="0" distL="0" distR="0" wp14:anchorId="31AD99A6" wp14:editId="62F5B800">
+            <wp:extent cx="2619741" cy="1352739"/>
+            <wp:effectExtent l="0" t="0" r="9525" b="0"/>
+            <wp:docPr id="26" name="Рисунок 26"/>
             <wp:cNvGraphicFramePr>
               <a:graphicFrameLocks xmlns:a="http://schemas.openxmlformats.org/drawingml/2006/main" noChangeAspect="1"/>
             </wp:cNvGraphicFramePr>
@@ -5931,7 +5203,7 @@
                   <pic:spPr>
                     <a:xfrm>
                       <a:off x="0" y="0"/>
-                      <a:ext cx="5940425" cy="3632065"/>
+                      <a:ext cx="2619741" cy="1352739"/>
                     </a:xfrm>
                     <a:prstGeom prst="rect">
                       <a:avLst/>
@@ -5943,82 +5215,299 @@
           </wp:inline>
         </w:drawing>
       </w:r>
-    </w:p>
-    <w:p>
-      <w:pPr>
-        <w:spacing w:line="276" w:lineRule="auto"/>
+      <w:bookmarkStart w:id="7" w:name="_GoBack"/>
+      <w:bookmarkEnd w:id="7"/>
+    </w:p>
+    <w:p>
+      <w:pPr>
+        <w:rPr>
+          <w:lang w:val="en-US"/>
+        </w:rPr>
+      </w:pPr>
+    </w:p>
+    <w:p>
+      <w:r>
+        <w:t>Выводы по разделу:</w:t>
+      </w:r>
+    </w:p>
+    <w:p>
+      <w:r>
+        <w:t>1)</w:t>
+      </w:r>
+      <w:r>
+        <w:tab/>
+        <w:t>имеется возможность определить значения всех полей разрабатываемых документов и отчетов.</w:t>
+      </w:r>
+    </w:p>
+    <w:p>
+      <w:r>
+        <w:t>2)</w:t>
+      </w:r>
+      <w:r>
+        <w:tab/>
+        <w:t>в базе данных отсутствуют поля, значение которых нигде не используется.</w:t>
+      </w:r>
+    </w:p>
+    <w:p>
+      <w:r>
+        <w:lastRenderedPageBreak/>
+        <w:t>3)</w:t>
+      </w:r>
+      <w:r>
+        <w:tab/>
+        <w:t>структура базы данных соответствует третьей нормальной форме т.к. отсутствует дублирование информации, все таблицы имеют первичный ключ и связаны с другими таблицами через отношение один ко многим.</w:t>
+      </w:r>
+    </w:p>
+    <w:p>
+      <w:pPr>
+        <w:spacing w:after="200" w:line="276" w:lineRule="auto"/>
+        <w:rPr>
+          <w:rStyle w:val="3"/>
+          <w:color w:val="000000"/>
+          <w:sz w:val="22"/>
+          <w:szCs w:val="22"/>
+          <w:lang w:eastAsia="en-US"/>
+        </w:rPr>
+      </w:pPr>
+      <w:r>
+        <w:rPr>
+          <w:rStyle w:val="3"/>
+          <w:b w:val="0"/>
+          <w:bCs w:val="0"/>
+          <w:color w:val="000000"/>
+        </w:rPr>
+        <w:br w:type="page"/>
+      </w:r>
+    </w:p>
+    <w:p>
+      <w:pPr>
+        <w:pStyle w:val="1"/>
+        <w:rPr>
+          <w:rStyle w:val="3"/>
+          <w:b/>
+          <w:bCs/>
+          <w:shd w:val="clear" w:color="auto" w:fill="auto"/>
+        </w:rPr>
+      </w:pPr>
+      <w:bookmarkStart w:id="8" w:name="_Toc158641831"/>
+      <w:r>
+        <w:rPr>
+          <w:rStyle w:val="3"/>
+          <w:b/>
+          <w:bCs/>
+          <w:color w:val="000000"/>
+          <w:lang w:val="ru-RU"/>
+        </w:rPr>
+        <w:lastRenderedPageBreak/>
+        <w:t xml:space="preserve">ГЛАВА </w:t>
+      </w:r>
+      <w:r>
+        <w:rPr>
+          <w:rStyle w:val="3"/>
+          <w:b/>
+          <w:bCs/>
+          <w:color w:val="000000"/>
+        </w:rPr>
+        <w:t>3</w:t>
+      </w:r>
+      <w:r>
+        <w:rPr>
+          <w:rStyle w:val="3"/>
+          <w:b/>
+          <w:bCs/>
+          <w:color w:val="000000"/>
+          <w:lang w:val="ru-RU"/>
+        </w:rPr>
+        <w:br/>
+      </w:r>
+      <w:r>
+        <w:rPr>
+          <w:rStyle w:val="3"/>
+          <w:b/>
+          <w:bCs/>
+          <w:shd w:val="clear" w:color="auto" w:fill="auto"/>
+        </w:rPr>
+        <w:t>Проектирование</w:t>
+      </w:r>
+      <w:r>
+        <w:rPr>
+          <w:rStyle w:val="3"/>
+          <w:b/>
+          <w:bCs/>
+          <w:color w:val="000000"/>
+        </w:rPr>
+        <w:t xml:space="preserve"> архитектуры проекта.</w:t>
+      </w:r>
+      <w:bookmarkEnd w:id="8"/>
+    </w:p>
+    <w:p>
+      <w:pPr>
+        <w:pStyle w:val="30"/>
+        <w:shd w:val="clear" w:color="auto" w:fill="auto"/>
+        <w:tabs>
+          <w:tab w:val="left" w:pos="1034"/>
+          <w:tab w:val="right" w:pos="8912"/>
+        </w:tabs>
+        <w:spacing w:before="0"/>
+        <w:ind w:left="360"/>
+        <w:rPr>
+          <w:rStyle w:val="3"/>
+          <w:b/>
+          <w:bCs/>
+          <w:color w:val="000000"/>
+        </w:rPr>
+      </w:pPr>
+    </w:p>
+    <w:p>
+      <w:pPr>
+        <w:pStyle w:val="2"/>
+        <w:rPr>
+          <w:rStyle w:val="3"/>
+          <w:b/>
+          <w:bCs/>
+          <w:color w:val="000000"/>
+        </w:rPr>
+      </w:pPr>
+      <w:bookmarkStart w:id="9" w:name="_Toc158641832"/>
+      <w:r>
+        <w:rPr>
+          <w:rStyle w:val="3"/>
+          <w:rFonts w:cstheme="majorBidi"/>
+          <w:b/>
+          <w:bCs/>
+          <w:shd w:val="clear" w:color="auto" w:fill="auto"/>
+        </w:rPr>
+        <w:t xml:space="preserve">3.1 </w:t>
+      </w:r>
+      <w:r>
+        <w:rPr>
+          <w:rStyle w:val="3"/>
+          <w:rFonts w:cstheme="majorBidi"/>
+          <w:b/>
+          <w:bCs/>
+          <w:shd w:val="clear" w:color="auto" w:fill="auto"/>
+        </w:rPr>
+        <w:t>Архитектура</w:t>
+      </w:r>
+      <w:r>
+        <w:rPr>
+          <w:rStyle w:val="3"/>
+          <w:b/>
+          <w:bCs/>
+          <w:color w:val="000000"/>
+        </w:rPr>
+        <w:t xml:space="preserve"> АСОИ</w:t>
+      </w:r>
+      <w:bookmarkEnd w:id="9"/>
+    </w:p>
+    <w:p>
+      <w:pPr>
+        <w:pStyle w:val="2"/>
+        <w:rPr>
+          <w:rFonts w:eastAsia="Times New Roman" w:cs="Times New Roman"/>
+          <w:b w:val="0"/>
+          <w:bCs w:val="0"/>
+          <w:iCs w:val="0"/>
+          <w:szCs w:val="24"/>
+        </w:rPr>
+      </w:pPr>
+      <w:bookmarkStart w:id="10" w:name="_Toc158641833"/>
+      <w:r>
+        <w:rPr>
+          <w:rFonts w:eastAsia="Times New Roman" w:cs="Times New Roman"/>
+          <w:b w:val="0"/>
+          <w:bCs w:val="0"/>
+          <w:iCs w:val="0"/>
+          <w:szCs w:val="24"/>
+        </w:rPr>
+        <w:t xml:space="preserve">Диалоговые формы служат для взаимодействия АСОИ с пользователями. </w:t>
+      </w:r>
+      <w:r>
+        <w:rPr>
+          <w:rFonts w:eastAsia="Times New Roman" w:cs="Times New Roman"/>
+          <w:b w:val="0"/>
+          <w:bCs w:val="0"/>
+          <w:iCs w:val="0"/>
+          <w:szCs w:val="24"/>
+        </w:rPr>
+        <w:t xml:space="preserve">Функционально приложение представляет собой окно </w:t>
+      </w:r>
+      <w:r>
+        <w:rPr>
+          <w:rFonts w:eastAsia="Times New Roman" w:cs="Times New Roman"/>
+          <w:b w:val="0"/>
+          <w:bCs w:val="0"/>
+          <w:iCs w:val="0"/>
+          <w:szCs w:val="24"/>
+        </w:rPr>
+        <w:t>с</w:t>
+      </w:r>
+      <w:r>
+        <w:rPr>
+          <w:rFonts w:eastAsia="Times New Roman" w:cs="Times New Roman"/>
+          <w:b w:val="0"/>
+          <w:bCs w:val="0"/>
+          <w:iCs w:val="0"/>
+          <w:szCs w:val="24"/>
+        </w:rPr>
+        <w:t xml:space="preserve"> вкладками, каждая из которых отвечает за выполнение определенных действий с базой данных.</w:t>
+      </w:r>
+      <w:r>
+        <w:rPr>
+          <w:rFonts w:eastAsia="Times New Roman" w:cs="Times New Roman"/>
+          <w:b w:val="0"/>
+          <w:bCs w:val="0"/>
+          <w:iCs w:val="0"/>
+          <w:szCs w:val="24"/>
+        </w:rPr>
+        <w:t xml:space="preserve"> Вкладка Организации представлена на рисунке 3.1.</w:t>
+      </w:r>
+    </w:p>
+    <w:p/>
+    <w:p>
+      <w:pPr>
+        <w:jc w:val="right"/>
+        <w:rPr>
+          <w:szCs w:val="28"/>
+        </w:rPr>
+      </w:pPr>
+      <w:r>
+        <w:t>Рисунок 3.1</w:t>
+      </w:r>
+      <w:r>
+        <w:rPr>
+          <w:szCs w:val="28"/>
+        </w:rPr>
+        <w:t xml:space="preserve"> </w:t>
+      </w:r>
+      <w:r>
+        <w:rPr>
+          <w:szCs w:val="28"/>
+        </w:rPr>
+        <w:t xml:space="preserve">- </w:t>
+      </w:r>
+      <w:r>
+        <w:rPr>
+          <w:bCs/>
+          <w:iCs/>
+        </w:rPr>
+        <w:t>Вкладка Организации</w:t>
+      </w:r>
+    </w:p>
+    <w:p>
+      <w:pPr>
+        <w:pStyle w:val="2"/>
+        <w:jc w:val="center"/>
+      </w:pPr>
+      <w:r>
         <w:rPr>
           <w:noProof/>
         </w:rPr>
-      </w:pPr>
-      <w:r>
-        <w:rPr>
-          <w:noProof/>
-        </w:rPr>
-        <w:t>Окно выбора отчета</w:t>
-      </w:r>
-      <w:r>
-        <w:rPr>
-          <w:noProof/>
-        </w:rPr>
-        <w:t xml:space="preserve"> представлена на рисунке 3.</w:t>
-      </w:r>
-      <w:r>
-        <w:rPr>
-          <w:noProof/>
-        </w:rPr>
-        <w:t>8</w:t>
-      </w:r>
-      <w:r>
-        <w:rPr>
-          <w:noProof/>
-        </w:rPr>
-        <w:t>.</w:t>
-      </w:r>
-    </w:p>
-    <w:p>
-      <w:pPr>
-        <w:spacing w:after="200" w:line="276" w:lineRule="auto"/>
-        <w:ind w:firstLine="0"/>
-        <w:jc w:val="right"/>
-        <w:rPr>
-          <w:noProof/>
-        </w:rPr>
-      </w:pPr>
-      <w:r>
-        <w:t>Рисунок 3.</w:t>
-      </w:r>
-      <w:r>
-        <w:t>8</w:t>
-      </w:r>
-      <w:r>
-        <w:rPr>
-          <w:szCs w:val="28"/>
-        </w:rPr>
-        <w:t xml:space="preserve">- </w:t>
-      </w:r>
-      <w:r>
-        <w:rPr>
-          <w:noProof/>
-        </w:rPr>
-        <w:t>Окно выбора отчета</w:t>
-      </w:r>
-    </w:p>
-    <w:p>
-      <w:pPr>
-        <w:spacing w:after="200" w:line="276" w:lineRule="auto"/>
-        <w:ind w:firstLine="0"/>
-        <w:jc w:val="center"/>
-      </w:pPr>
-      <w:r>
-        <w:rPr>
-          <w:noProof/>
-        </w:rPr>
         <w:drawing>
-          <wp:inline distT="0" distB="0" distL="0" distR="0" wp14:anchorId="18F51FC2" wp14:editId="0ED023A1">
-            <wp:extent cx="5940425" cy="3725258"/>
-            <wp:effectExtent l="0" t="0" r="3175" b="8890"/>
-            <wp:docPr id="11" name="Рисунок 11"/>
+          <wp:inline distT="0" distB="0" distL="0" distR="0" wp14:anchorId="1BB02003" wp14:editId="4EC8C451">
+            <wp:extent cx="4857293" cy="2969822"/>
+            <wp:effectExtent l="0" t="0" r="635" b="2540"/>
+            <wp:docPr id="4" name="Рисунок 4"/>
             <wp:cNvGraphicFramePr>
               <a:graphicFrameLocks xmlns:a="http://schemas.openxmlformats.org/drawingml/2006/main" noChangeAspect="1"/>
             </wp:cNvGraphicFramePr>
@@ -6038,6 +5527,733 @@
                   <pic:spPr>
                     <a:xfrm>
                       <a:off x="0" y="0"/>
+                      <a:ext cx="4864047" cy="2973951"/>
+                    </a:xfrm>
+                    <a:prstGeom prst="rect">
+                      <a:avLst/>
+                    </a:prstGeom>
+                  </pic:spPr>
+                </pic:pic>
+              </a:graphicData>
+            </a:graphic>
+          </wp:inline>
+        </w:drawing>
+      </w:r>
+    </w:p>
+    <w:p/>
+    <w:p>
+      <w:r>
+        <w:rPr>
+          <w:bCs/>
+          <w:iCs/>
+        </w:rPr>
+        <w:t xml:space="preserve">Вкладка </w:t>
+      </w:r>
+      <w:r>
+        <w:rPr>
+          <w:bCs/>
+          <w:iCs/>
+        </w:rPr>
+        <w:t>Службы</w:t>
+      </w:r>
+      <w:r>
+        <w:rPr>
+          <w:bCs/>
+          <w:iCs/>
+        </w:rPr>
+        <w:t xml:space="preserve"> представлена на рисунке 3.</w:t>
+      </w:r>
+      <w:r>
+        <w:rPr>
+          <w:bCs/>
+          <w:iCs/>
+        </w:rPr>
+        <w:t>2</w:t>
+      </w:r>
+      <w:r>
+        <w:rPr>
+          <w:bCs/>
+          <w:iCs/>
+        </w:rPr>
+        <w:t>.</w:t>
+      </w:r>
+    </w:p>
+    <w:p>
+      <w:pPr>
+        <w:jc w:val="right"/>
+      </w:pPr>
+      <w:r>
+        <w:t>Рисунок 3.2</w:t>
+      </w:r>
+      <w:r>
+        <w:rPr>
+          <w:szCs w:val="28"/>
+        </w:rPr>
+        <w:t xml:space="preserve"> </w:t>
+      </w:r>
+      <w:r>
+        <w:rPr>
+          <w:szCs w:val="28"/>
+        </w:rPr>
+        <w:t xml:space="preserve">- </w:t>
+      </w:r>
+      <w:r>
+        <w:rPr>
+          <w:bCs/>
+          <w:iCs/>
+        </w:rPr>
+        <w:t xml:space="preserve">Вкладка </w:t>
+      </w:r>
+      <w:r>
+        <w:rPr>
+          <w:bCs/>
+          <w:iCs/>
+        </w:rPr>
+        <w:t>Службы</w:t>
+      </w:r>
+    </w:p>
+    <w:p>
+      <w:pPr>
+        <w:spacing w:after="200" w:line="276" w:lineRule="auto"/>
+        <w:jc w:val="center"/>
+      </w:pPr>
+      <w:r>
+        <w:rPr>
+          <w:noProof/>
+        </w:rPr>
+        <w:drawing>
+          <wp:inline distT="0" distB="0" distL="0" distR="0" wp14:anchorId="03C9B912" wp14:editId="743666D1">
+            <wp:extent cx="4842662" cy="2960875"/>
+            <wp:effectExtent l="0" t="0" r="0" b="0"/>
+            <wp:docPr id="13" name="Рисунок 13"/>
+            <wp:cNvGraphicFramePr>
+              <a:graphicFrameLocks xmlns:a="http://schemas.openxmlformats.org/drawingml/2006/main" noChangeAspect="1"/>
+            </wp:cNvGraphicFramePr>
+            <a:graphic xmlns:a="http://schemas.openxmlformats.org/drawingml/2006/main">
+              <a:graphicData uri="http://schemas.openxmlformats.org/drawingml/2006/picture">
+                <pic:pic xmlns:pic="http://schemas.openxmlformats.org/drawingml/2006/picture">
+                  <pic:nvPicPr>
+                    <pic:cNvPr id="0" name=""/>
+                    <pic:cNvPicPr/>
+                  </pic:nvPicPr>
+                  <pic:blipFill>
+                    <a:blip r:embed="rId17"/>
+                    <a:stretch>
+                      <a:fillRect/>
+                    </a:stretch>
+                  </pic:blipFill>
+                  <pic:spPr>
+                    <a:xfrm>
+                      <a:off x="0" y="0"/>
+                      <a:ext cx="4849298" cy="2964932"/>
+                    </a:xfrm>
+                    <a:prstGeom prst="rect">
+                      <a:avLst/>
+                    </a:prstGeom>
+                  </pic:spPr>
+                </pic:pic>
+              </a:graphicData>
+            </a:graphic>
+          </wp:inline>
+        </w:drawing>
+      </w:r>
+    </w:p>
+    <w:p>
+      <w:r>
+        <w:lastRenderedPageBreak/>
+        <w:t>Вкладка Сотрудники и должности представлена на рисунке 3.3.</w:t>
+      </w:r>
+    </w:p>
+    <w:p>
+      <w:pPr>
+        <w:jc w:val="right"/>
+        <w:rPr>
+          <w:szCs w:val="28"/>
+        </w:rPr>
+      </w:pPr>
+      <w:r>
+        <w:t>Рисунок 3.3</w:t>
+      </w:r>
+      <w:r>
+        <w:rPr>
+          <w:szCs w:val="28"/>
+        </w:rPr>
+        <w:t xml:space="preserve">- </w:t>
+      </w:r>
+      <w:r>
+        <w:t>Вкладка Сотрудники и должности</w:t>
+      </w:r>
+    </w:p>
+    <w:p>
+      <w:pPr>
+        <w:spacing w:line="276" w:lineRule="auto"/>
+        <w:ind w:firstLine="0"/>
+        <w:jc w:val="center"/>
+        <w:rPr>
+          <w:noProof/>
+        </w:rPr>
+      </w:pPr>
+      <w:r>
+        <w:rPr>
+          <w:noProof/>
+        </w:rPr>
+        <w:drawing>
+          <wp:inline distT="0" distB="0" distL="0" distR="0" wp14:anchorId="48DDDCE9" wp14:editId="0270A7F2">
+            <wp:extent cx="5866790" cy="3587044"/>
+            <wp:effectExtent l="0" t="0" r="635" b="0"/>
+            <wp:docPr id="6" name="Рисунок 6"/>
+            <wp:cNvGraphicFramePr>
+              <a:graphicFrameLocks xmlns:a="http://schemas.openxmlformats.org/drawingml/2006/main" noChangeAspect="1"/>
+            </wp:cNvGraphicFramePr>
+            <a:graphic xmlns:a="http://schemas.openxmlformats.org/drawingml/2006/main">
+              <a:graphicData uri="http://schemas.openxmlformats.org/drawingml/2006/picture">
+                <pic:pic xmlns:pic="http://schemas.openxmlformats.org/drawingml/2006/picture">
+                  <pic:nvPicPr>
+                    <pic:cNvPr id="0" name=""/>
+                    <pic:cNvPicPr/>
+                  </pic:nvPicPr>
+                  <pic:blipFill>
+                    <a:blip r:embed="rId18"/>
+                    <a:stretch>
+                      <a:fillRect/>
+                    </a:stretch>
+                  </pic:blipFill>
+                  <pic:spPr>
+                    <a:xfrm>
+                      <a:off x="0" y="0"/>
+                      <a:ext cx="5869485" cy="3588692"/>
+                    </a:xfrm>
+                    <a:prstGeom prst="rect">
+                      <a:avLst/>
+                    </a:prstGeom>
+                  </pic:spPr>
+                </pic:pic>
+              </a:graphicData>
+            </a:graphic>
+          </wp:inline>
+        </w:drawing>
+      </w:r>
+    </w:p>
+    <w:p>
+      <w:pPr>
+        <w:spacing w:line="276" w:lineRule="auto"/>
+        <w:ind w:firstLine="0"/>
+        <w:jc w:val="center"/>
+        <w:rPr>
+          <w:noProof/>
+        </w:rPr>
+      </w:pPr>
+    </w:p>
+    <w:p>
+      <w:pPr>
+        <w:spacing w:line="276" w:lineRule="auto"/>
+        <w:ind w:firstLine="0"/>
+        <w:jc w:val="center"/>
+        <w:rPr>
+          <w:noProof/>
+        </w:rPr>
+      </w:pPr>
+      <w:r>
+        <w:rPr>
+          <w:noProof/>
+        </w:rPr>
+        <w:t>Вкладка Поступление и распределение представлена на рисунке 3.4.</w:t>
+      </w:r>
+    </w:p>
+    <w:p>
+      <w:pPr>
+        <w:jc w:val="right"/>
+        <w:rPr>
+          <w:noProof/>
+        </w:rPr>
+      </w:pPr>
+      <w:r>
+        <w:t>Рисунок 3.4</w:t>
+      </w:r>
+      <w:r>
+        <w:rPr>
+          <w:szCs w:val="28"/>
+        </w:rPr>
+        <w:t xml:space="preserve">- </w:t>
+      </w:r>
+      <w:r>
+        <w:t xml:space="preserve">Вкладка </w:t>
+      </w:r>
+      <w:r>
+        <w:rPr>
+          <w:noProof/>
+        </w:rPr>
+        <w:t>Поступление и распределение</w:t>
+      </w:r>
+    </w:p>
+    <w:p>
+      <w:pPr>
+        <w:spacing w:after="200" w:line="276" w:lineRule="auto"/>
+        <w:ind w:firstLine="0"/>
+        <w:jc w:val="center"/>
+        <w:rPr>
+          <w:noProof/>
+        </w:rPr>
+      </w:pPr>
+      <w:r>
+        <w:rPr>
+          <w:noProof/>
+        </w:rPr>
+        <w:drawing>
+          <wp:inline distT="0" distB="0" distL="0" distR="0" wp14:anchorId="29BC1499" wp14:editId="2F6EF3BF">
+            <wp:extent cx="5940425" cy="3632065"/>
+            <wp:effectExtent l="0" t="0" r="3175" b="6985"/>
+            <wp:docPr id="7" name="Рисунок 7"/>
+            <wp:cNvGraphicFramePr>
+              <a:graphicFrameLocks xmlns:a="http://schemas.openxmlformats.org/drawingml/2006/main" noChangeAspect="1"/>
+            </wp:cNvGraphicFramePr>
+            <a:graphic xmlns:a="http://schemas.openxmlformats.org/drawingml/2006/main">
+              <a:graphicData uri="http://schemas.openxmlformats.org/drawingml/2006/picture">
+                <pic:pic xmlns:pic="http://schemas.openxmlformats.org/drawingml/2006/picture">
+                  <pic:nvPicPr>
+                    <pic:cNvPr id="0" name=""/>
+                    <pic:cNvPicPr/>
+                  </pic:nvPicPr>
+                  <pic:blipFill>
+                    <a:blip r:embed="rId19"/>
+                    <a:stretch>
+                      <a:fillRect/>
+                    </a:stretch>
+                  </pic:blipFill>
+                  <pic:spPr>
+                    <a:xfrm>
+                      <a:off x="0" y="0"/>
+                      <a:ext cx="5940425" cy="3632065"/>
+                    </a:xfrm>
+                    <a:prstGeom prst="rect">
+                      <a:avLst/>
+                    </a:prstGeom>
+                  </pic:spPr>
+                </pic:pic>
+              </a:graphicData>
+            </a:graphic>
+          </wp:inline>
+        </w:drawing>
+      </w:r>
+    </w:p>
+    <w:p>
+      <w:pPr>
+        <w:spacing w:line="276" w:lineRule="auto"/>
+        <w:ind w:firstLine="0"/>
+        <w:jc w:val="center"/>
+        <w:rPr>
+          <w:noProof/>
+        </w:rPr>
+      </w:pPr>
+    </w:p>
+    <w:p>
+      <w:pPr>
+        <w:spacing w:line="276" w:lineRule="auto"/>
+        <w:ind w:firstLine="0"/>
+        <w:jc w:val="center"/>
+        <w:rPr>
+          <w:noProof/>
+        </w:rPr>
+      </w:pPr>
+    </w:p>
+    <w:p>
+      <w:pPr>
+        <w:spacing w:line="276" w:lineRule="auto"/>
+        <w:ind w:firstLine="0"/>
+        <w:jc w:val="center"/>
+        <w:rPr>
+          <w:noProof/>
+        </w:rPr>
+      </w:pPr>
+    </w:p>
+    <w:p>
+      <w:pPr>
+        <w:spacing w:line="276" w:lineRule="auto"/>
+        <w:ind w:firstLine="0"/>
+        <w:jc w:val="center"/>
+        <w:rPr>
+          <w:noProof/>
+        </w:rPr>
+      </w:pPr>
+      <w:r>
+        <w:rPr>
+          <w:noProof/>
+        </w:rPr>
+        <w:lastRenderedPageBreak/>
+        <w:t>Вкладка Материалы и инструменты представлена на рисунке 3.5.</w:t>
+      </w:r>
+    </w:p>
+    <w:p>
+      <w:pPr>
+        <w:jc w:val="right"/>
+        <w:rPr>
+          <w:noProof/>
+        </w:rPr>
+      </w:pPr>
+      <w:r>
+        <w:t>Рисунок 3.5</w:t>
+      </w:r>
+      <w:r>
+        <w:rPr>
+          <w:szCs w:val="28"/>
+        </w:rPr>
+        <w:t xml:space="preserve">- </w:t>
+      </w:r>
+      <w:r>
+        <w:t xml:space="preserve">Вкладка </w:t>
+      </w:r>
+      <w:r>
+        <w:rPr>
+          <w:noProof/>
+        </w:rPr>
+        <w:t>Материалы и инструменты</w:t>
+      </w:r>
+    </w:p>
+    <w:p>
+      <w:pPr>
+        <w:spacing w:after="200" w:line="276" w:lineRule="auto"/>
+        <w:ind w:firstLine="0"/>
+        <w:jc w:val="center"/>
+        <w:rPr>
+          <w:noProof/>
+        </w:rPr>
+      </w:pPr>
+      <w:r>
+        <w:rPr>
+          <w:noProof/>
+        </w:rPr>
+        <w:drawing>
+          <wp:inline distT="0" distB="0" distL="0" distR="0" wp14:anchorId="4E89A8C6" wp14:editId="121C8B39">
+            <wp:extent cx="5940425" cy="3632065"/>
+            <wp:effectExtent l="0" t="0" r="3175" b="6985"/>
+            <wp:docPr id="8" name="Рисунок 8"/>
+            <wp:cNvGraphicFramePr>
+              <a:graphicFrameLocks xmlns:a="http://schemas.openxmlformats.org/drawingml/2006/main" noChangeAspect="1"/>
+            </wp:cNvGraphicFramePr>
+            <a:graphic xmlns:a="http://schemas.openxmlformats.org/drawingml/2006/main">
+              <a:graphicData uri="http://schemas.openxmlformats.org/drawingml/2006/picture">
+                <pic:pic xmlns:pic="http://schemas.openxmlformats.org/drawingml/2006/picture">
+                  <pic:nvPicPr>
+                    <pic:cNvPr id="0" name=""/>
+                    <pic:cNvPicPr/>
+                  </pic:nvPicPr>
+                  <pic:blipFill>
+                    <a:blip r:embed="rId20"/>
+                    <a:stretch>
+                      <a:fillRect/>
+                    </a:stretch>
+                  </pic:blipFill>
+                  <pic:spPr>
+                    <a:xfrm>
+                      <a:off x="0" y="0"/>
+                      <a:ext cx="5940425" cy="3632065"/>
+                    </a:xfrm>
+                    <a:prstGeom prst="rect">
+                      <a:avLst/>
+                    </a:prstGeom>
+                  </pic:spPr>
+                </pic:pic>
+              </a:graphicData>
+            </a:graphic>
+          </wp:inline>
+        </w:drawing>
+      </w:r>
+    </w:p>
+    <w:p>
+      <w:pPr>
+        <w:spacing w:after="200" w:line="276" w:lineRule="auto"/>
+        <w:ind w:firstLine="0"/>
+        <w:jc w:val="center"/>
+        <w:rPr>
+          <w:noProof/>
+        </w:rPr>
+      </w:pPr>
+    </w:p>
+    <w:p>
+      <w:pPr>
+        <w:spacing w:line="276" w:lineRule="auto"/>
+        <w:rPr>
+          <w:noProof/>
+        </w:rPr>
+      </w:pPr>
+      <w:r>
+        <w:rPr>
+          <w:noProof/>
+        </w:rPr>
+        <w:t xml:space="preserve">Вкладка </w:t>
+      </w:r>
+      <w:r>
+        <w:rPr>
+          <w:noProof/>
+        </w:rPr>
+        <w:t>Склады</w:t>
+      </w:r>
+      <w:r>
+        <w:rPr>
+          <w:noProof/>
+        </w:rPr>
+        <w:t xml:space="preserve"> представлена на рисунке 3.</w:t>
+      </w:r>
+      <w:r>
+        <w:rPr>
+          <w:noProof/>
+        </w:rPr>
+        <w:t>6</w:t>
+      </w:r>
+      <w:r>
+        <w:rPr>
+          <w:noProof/>
+        </w:rPr>
+        <w:t>.</w:t>
+      </w:r>
+    </w:p>
+    <w:p>
+      <w:pPr>
+        <w:spacing w:after="200" w:line="276" w:lineRule="auto"/>
+        <w:ind w:firstLine="0"/>
+        <w:jc w:val="right"/>
+        <w:rPr>
+          <w:noProof/>
+        </w:rPr>
+      </w:pPr>
+      <w:r>
+        <w:t>Рисунок 3.</w:t>
+      </w:r>
+      <w:r>
+        <w:t>6</w:t>
+      </w:r>
+      <w:r>
+        <w:rPr>
+          <w:szCs w:val="28"/>
+        </w:rPr>
+        <w:t xml:space="preserve">- </w:t>
+      </w:r>
+      <w:r>
+        <w:t xml:space="preserve">Вкладка </w:t>
+      </w:r>
+      <w:r>
+        <w:rPr>
+          <w:noProof/>
+        </w:rPr>
+        <w:t>Склады</w:t>
+      </w:r>
+      <w:r>
+        <w:rPr>
+          <w:noProof/>
+        </w:rPr>
+        <w:drawing>
+          <wp:inline distT="0" distB="0" distL="0" distR="0" wp14:anchorId="6377B2AA" wp14:editId="020E0731">
+            <wp:extent cx="5940425" cy="3631565"/>
+            <wp:effectExtent l="0" t="0" r="3175" b="6985"/>
+            <wp:docPr id="15" name="Рисунок 15"/>
+            <wp:cNvGraphicFramePr>
+              <a:graphicFrameLocks xmlns:a="http://schemas.openxmlformats.org/drawingml/2006/main" noChangeAspect="1"/>
+            </wp:cNvGraphicFramePr>
+            <a:graphic xmlns:a="http://schemas.openxmlformats.org/drawingml/2006/main">
+              <a:graphicData uri="http://schemas.openxmlformats.org/drawingml/2006/picture">
+                <pic:pic xmlns:pic="http://schemas.openxmlformats.org/drawingml/2006/picture">
+                  <pic:nvPicPr>
+                    <pic:cNvPr id="0" name=""/>
+                    <pic:cNvPicPr/>
+                  </pic:nvPicPr>
+                  <pic:blipFill>
+                    <a:blip r:embed="rId21"/>
+                    <a:stretch>
+                      <a:fillRect/>
+                    </a:stretch>
+                  </pic:blipFill>
+                  <pic:spPr>
+                    <a:xfrm>
+                      <a:off x="0" y="0"/>
+                      <a:ext cx="5940425" cy="3631565"/>
+                    </a:xfrm>
+                    <a:prstGeom prst="rect">
+                      <a:avLst/>
+                    </a:prstGeom>
+                  </pic:spPr>
+                </pic:pic>
+              </a:graphicData>
+            </a:graphic>
+          </wp:inline>
+        </w:drawing>
+      </w:r>
+    </w:p>
+    <w:p>
+      <w:pPr>
+        <w:spacing w:after="200" w:line="276" w:lineRule="auto"/>
+        <w:ind w:firstLine="0"/>
+        <w:jc w:val="center"/>
+        <w:rPr>
+          <w:noProof/>
+        </w:rPr>
+      </w:pPr>
+    </w:p>
+    <w:p>
+      <w:pPr>
+        <w:spacing w:line="276" w:lineRule="auto"/>
+        <w:rPr>
+          <w:noProof/>
+        </w:rPr>
+      </w:pPr>
+      <w:r>
+        <w:rPr>
+          <w:noProof/>
+        </w:rPr>
+        <w:lastRenderedPageBreak/>
+        <w:t>Вкладка Отчеты представлена на рисунке 3.7.</w:t>
+      </w:r>
+    </w:p>
+    <w:p>
+      <w:pPr>
+        <w:spacing w:after="200" w:line="276" w:lineRule="auto"/>
+        <w:ind w:firstLine="0"/>
+        <w:jc w:val="right"/>
+        <w:rPr>
+          <w:noProof/>
+        </w:rPr>
+      </w:pPr>
+      <w:r>
+        <w:t>Рисунок 3.7</w:t>
+      </w:r>
+      <w:r>
+        <w:rPr>
+          <w:szCs w:val="28"/>
+        </w:rPr>
+        <w:t xml:space="preserve">- </w:t>
+      </w:r>
+      <w:r>
+        <w:t xml:space="preserve">Вкладка </w:t>
+      </w:r>
+      <w:r>
+        <w:rPr>
+          <w:noProof/>
+        </w:rPr>
+        <w:t xml:space="preserve">Отчеты </w:t>
+      </w:r>
+    </w:p>
+    <w:p>
+      <w:pPr>
+        <w:spacing w:after="200" w:line="276" w:lineRule="auto"/>
+        <w:ind w:firstLine="0"/>
+        <w:jc w:val="center"/>
+        <w:rPr>
+          <w:noProof/>
+        </w:rPr>
+      </w:pPr>
+      <w:r>
+        <w:rPr>
+          <w:noProof/>
+        </w:rPr>
+        <w:drawing>
+          <wp:inline distT="0" distB="0" distL="0" distR="0" wp14:anchorId="401530FF" wp14:editId="5534E3DF">
+            <wp:extent cx="5940425" cy="3632065"/>
+            <wp:effectExtent l="0" t="0" r="3175" b="6985"/>
+            <wp:docPr id="16" name="Рисунок 16"/>
+            <wp:cNvGraphicFramePr>
+              <a:graphicFrameLocks xmlns:a="http://schemas.openxmlformats.org/drawingml/2006/main" noChangeAspect="1"/>
+            </wp:cNvGraphicFramePr>
+            <a:graphic xmlns:a="http://schemas.openxmlformats.org/drawingml/2006/main">
+              <a:graphicData uri="http://schemas.openxmlformats.org/drawingml/2006/picture">
+                <pic:pic xmlns:pic="http://schemas.openxmlformats.org/drawingml/2006/picture">
+                  <pic:nvPicPr>
+                    <pic:cNvPr id="0" name=""/>
+                    <pic:cNvPicPr/>
+                  </pic:nvPicPr>
+                  <pic:blipFill>
+                    <a:blip r:embed="rId22"/>
+                    <a:stretch>
+                      <a:fillRect/>
+                    </a:stretch>
+                  </pic:blipFill>
+                  <pic:spPr>
+                    <a:xfrm>
+                      <a:off x="0" y="0"/>
+                      <a:ext cx="5940425" cy="3632065"/>
+                    </a:xfrm>
+                    <a:prstGeom prst="rect">
+                      <a:avLst/>
+                    </a:prstGeom>
+                  </pic:spPr>
+                </pic:pic>
+              </a:graphicData>
+            </a:graphic>
+          </wp:inline>
+        </w:drawing>
+      </w:r>
+    </w:p>
+    <w:p>
+      <w:pPr>
+        <w:spacing w:line="276" w:lineRule="auto"/>
+        <w:rPr>
+          <w:noProof/>
+        </w:rPr>
+      </w:pPr>
+      <w:r>
+        <w:rPr>
+          <w:noProof/>
+        </w:rPr>
+        <w:t>Окно выбора отчета представлена на рисунке 3.8.</w:t>
+      </w:r>
+    </w:p>
+    <w:p>
+      <w:pPr>
+        <w:spacing w:after="200" w:line="276" w:lineRule="auto"/>
+        <w:ind w:firstLine="0"/>
+        <w:jc w:val="right"/>
+        <w:rPr>
+          <w:noProof/>
+        </w:rPr>
+      </w:pPr>
+      <w:r>
+        <w:t>Рисунок 3.8</w:t>
+      </w:r>
+      <w:r>
+        <w:rPr>
+          <w:szCs w:val="28"/>
+        </w:rPr>
+        <w:t xml:space="preserve">- </w:t>
+      </w:r>
+      <w:r>
+        <w:rPr>
+          <w:noProof/>
+        </w:rPr>
+        <w:t>Окно выбора отчета</w:t>
+      </w:r>
+    </w:p>
+    <w:p>
+      <w:pPr>
+        <w:spacing w:after="200" w:line="276" w:lineRule="auto"/>
+        <w:ind w:firstLine="0"/>
+        <w:jc w:val="center"/>
+      </w:pPr>
+      <w:r>
+        <w:rPr>
+          <w:noProof/>
+        </w:rPr>
+        <w:drawing>
+          <wp:inline distT="0" distB="0" distL="0" distR="0" wp14:anchorId="18F51FC2" wp14:editId="0ED023A1">
+            <wp:extent cx="5940425" cy="3725258"/>
+            <wp:effectExtent l="0" t="0" r="3175" b="8890"/>
+            <wp:docPr id="11" name="Рисунок 11"/>
+            <wp:cNvGraphicFramePr>
+              <a:graphicFrameLocks xmlns:a="http://schemas.openxmlformats.org/drawingml/2006/main" noChangeAspect="1"/>
+            </wp:cNvGraphicFramePr>
+            <a:graphic xmlns:a="http://schemas.openxmlformats.org/drawingml/2006/main">
+              <a:graphicData uri="http://schemas.openxmlformats.org/drawingml/2006/picture">
+                <pic:pic xmlns:pic="http://schemas.openxmlformats.org/drawingml/2006/picture">
+                  <pic:nvPicPr>
+                    <pic:cNvPr id="0" name=""/>
+                    <pic:cNvPicPr/>
+                  </pic:nvPicPr>
+                  <pic:blipFill>
+                    <a:blip r:embed="rId23"/>
+                    <a:stretch>
+                      <a:fillRect/>
+                    </a:stretch>
+                  </pic:blipFill>
+                  <pic:spPr>
+                    <a:xfrm>
+                      <a:off x="0" y="0"/>
                       <a:ext cx="5940425" cy="3725258"/>
                     </a:xfrm>
                     <a:prstGeom prst="rect">
@@ -6100,7 +6316,7 @@
         </w:rPr>
         <w:t xml:space="preserve"> классов АСОИ</w:t>
       </w:r>
-      <w:bookmarkEnd w:id="9"/>
+      <w:bookmarkEnd w:id="10"/>
     </w:p>
     <w:p/>
     <w:p>
@@ -6124,8 +6340,6 @@
       <w:r>
         <w:t xml:space="preserve">В данном проекте запросы используются формирования документов </w:t>
       </w:r>
-      <w:bookmarkStart w:id="10" w:name="_GoBack"/>
-      <w:bookmarkEnd w:id="10"/>
     </w:p>
     <w:p>
       <w:pPr>
@@ -6364,7 +6578,7 @@
                     <pic:cNvPicPr/>
                   </pic:nvPicPr>
                   <pic:blipFill>
-                    <a:blip r:embed="rId17">
+                    <a:blip r:embed="rId24">
                       <a:extLst>
                         <a:ext uri="{28A0092B-C50C-407E-A947-70E740481C1C}">
                           <a14:useLocalDpi xmlns:a14="http://schemas.microsoft.com/office/drawing/2010/main" val="0"/>
@@ -6469,7 +6683,7 @@
                     <pic:cNvPicPr/>
                   </pic:nvPicPr>
                   <pic:blipFill>
-                    <a:blip r:embed="rId18">
+                    <a:blip r:embed="rId25">
                       <a:extLst>
                         <a:ext uri="{28A0092B-C50C-407E-A947-70E740481C1C}">
                           <a14:useLocalDpi xmlns:a14="http://schemas.microsoft.com/office/drawing/2010/main" val="0"/>
@@ -6574,7 +6788,7 @@
                     <pic:cNvPicPr/>
                   </pic:nvPicPr>
                   <pic:blipFill>
-                    <a:blip r:embed="rId19">
+                    <a:blip r:embed="rId26">
                       <a:extLst>
                         <a:ext uri="{28A0092B-C50C-407E-A947-70E740481C1C}">
                           <a14:useLocalDpi xmlns:a14="http://schemas.microsoft.com/office/drawing/2010/main" val="0"/>
@@ -6680,7 +6894,7 @@
                     <pic:cNvPicPr/>
                   </pic:nvPicPr>
                   <pic:blipFill>
-                    <a:blip r:embed="rId20">
+                    <a:blip r:embed="rId27">
                       <a:extLst>
                         <a:ext uri="{28A0092B-C50C-407E-A947-70E740481C1C}">
                           <a14:useLocalDpi xmlns:a14="http://schemas.microsoft.com/office/drawing/2010/main" val="0"/>
@@ -6785,7 +6999,7 @@
                     <pic:cNvPicPr/>
                   </pic:nvPicPr>
                   <pic:blipFill>
-                    <a:blip r:embed="rId21">
+                    <a:blip r:embed="rId28">
                       <a:extLst>
                         <a:ext uri="{28A0092B-C50C-407E-A947-70E740481C1C}">
                           <a14:useLocalDpi xmlns:a14="http://schemas.microsoft.com/office/drawing/2010/main" val="0"/>
@@ -6890,7 +7104,7 @@
                     <pic:cNvPicPr/>
                   </pic:nvPicPr>
                   <pic:blipFill>
-                    <a:blip r:embed="rId22">
+                    <a:blip r:embed="rId29">
                       <a:extLst>
                         <a:ext uri="{28A0092B-C50C-407E-A947-70E740481C1C}">
                           <a14:useLocalDpi xmlns:a14="http://schemas.microsoft.com/office/drawing/2010/main" val="0"/>
@@ -7002,7 +7216,7 @@
                     <pic:cNvPicPr/>
                   </pic:nvPicPr>
                   <pic:blipFill>
-                    <a:blip r:embed="rId23">
+                    <a:blip r:embed="rId30">
                       <a:extLst>
                         <a:ext uri="{28A0092B-C50C-407E-A947-70E740481C1C}">
                           <a14:useLocalDpi xmlns:a14="http://schemas.microsoft.com/office/drawing/2010/main" val="0"/>
@@ -7108,7 +7322,7 @@
                     <pic:cNvPicPr/>
                   </pic:nvPicPr>
                   <pic:blipFill>
-                    <a:blip r:embed="rId24">
+                    <a:blip r:embed="rId31">
                       <a:extLst>
                         <a:ext uri="{28A0092B-C50C-407E-A947-70E740481C1C}">
                           <a14:useLocalDpi xmlns:a14="http://schemas.microsoft.com/office/drawing/2010/main" val="0"/>
@@ -7191,7 +7405,7 @@
                     <pic:cNvPicPr/>
                   </pic:nvPicPr>
                   <pic:blipFill>
-                    <a:blip r:embed="rId25">
+                    <a:blip r:embed="rId32">
                       <a:extLst>
                         <a:ext uri="{28A0092B-C50C-407E-A947-70E740481C1C}">
                           <a14:useLocalDpi xmlns:a14="http://schemas.microsoft.com/office/drawing/2010/main" val="0"/>
@@ -10537,9 +10751,9 @@
             <o:lock v:ext="edit" aspectratio="t"/>
           </v:shapetype>
           <v:shape id="_x0000_i1025" type="#_x0000_t75" style="width:99.05pt;height:19pt" o:ole="">
-            <v:imagedata r:id="rId26" o:title=""/>
+            <v:imagedata r:id="rId33" o:title=""/>
           </v:shape>
-          <o:OLEObject Type="Embed" ProgID="Equation.3" ShapeID="_x0000_i1025" DrawAspect="Content" ObjectID="_1769285834" r:id="rId27"/>
+          <o:OLEObject Type="Embed" ProgID="Equation.3" ShapeID="_x0000_i1025" DrawAspect="Content" ObjectID="_1769324679" r:id="rId34"/>
         </w:object>
       </w:r>
       <w:r>
@@ -10747,9 +10961,9 @@
         </w:rPr>
         <w:object w:dxaOrig="2310" w:dyaOrig="375">
           <v:shape id="_x0000_i1026" type="#_x0000_t75" style="width:116.35pt;height:18.45pt" o:ole="">
-            <v:imagedata r:id="rId28" o:title=""/>
+            <v:imagedata r:id="rId35" o:title=""/>
           </v:shape>
-          <o:OLEObject Type="Embed" ProgID="Equation.3" ShapeID="_x0000_i1026" DrawAspect="Content" ObjectID="_1769285835" r:id="rId29"/>
+          <o:OLEObject Type="Embed" ProgID="Equation.3" ShapeID="_x0000_i1026" DrawAspect="Content" ObjectID="_1769324680" r:id="rId36"/>
         </w:object>
       </w:r>
       <w:r>
@@ -10929,9 +11143,9 @@
         </w:rPr>
         <w:object w:dxaOrig="1425" w:dyaOrig="345">
           <v:shape id="_x0000_i1027" type="#_x0000_t75" style="width:71.4pt;height:16.7pt" o:ole="">
-            <v:imagedata r:id="rId30" o:title=""/>
+            <v:imagedata r:id="rId37" o:title=""/>
           </v:shape>
-          <o:OLEObject Type="Embed" ProgID="Equation.3" ShapeID="_x0000_i1027" DrawAspect="Content" ObjectID="_1769285836" r:id="rId31"/>
+          <o:OLEObject Type="Embed" ProgID="Equation.3" ShapeID="_x0000_i1027" DrawAspect="Content" ObjectID="_1769324681" r:id="rId38"/>
         </w:object>
       </w:r>
       <w:r>
@@ -11098,9 +11312,9 @@
         </w:rPr>
         <w:object w:dxaOrig="3510" w:dyaOrig="705">
           <v:shape id="_x0000_i1028" type="#_x0000_t75" style="width:175.7pt;height:35.15pt" o:ole="">
-            <v:imagedata r:id="rId32" o:title=""/>
+            <v:imagedata r:id="rId39" o:title=""/>
           </v:shape>
-          <o:OLEObject Type="Embed" ProgID="Equation.3" ShapeID="_x0000_i1028" DrawAspect="Content" ObjectID="_1769285837" r:id="rId33"/>
+          <o:OLEObject Type="Embed" ProgID="Equation.3" ShapeID="_x0000_i1028" DrawAspect="Content" ObjectID="_1769324682" r:id="rId40"/>
         </w:object>
       </w:r>
     </w:p>
@@ -11120,9 +11334,9 @@
         </w:rPr>
         <w:object w:dxaOrig="3420" w:dyaOrig="705">
           <v:shape id="_x0000_i1029" type="#_x0000_t75" style="width:171.05pt;height:35.15pt" o:ole="">
-            <v:imagedata r:id="rId34" o:title=""/>
+            <v:imagedata r:id="rId41" o:title=""/>
           </v:shape>
-          <o:OLEObject Type="Embed" ProgID="Equation.3" ShapeID="_x0000_i1029" DrawAspect="Content" ObjectID="_1769285838" r:id="rId35"/>
+          <o:OLEObject Type="Embed" ProgID="Equation.3" ShapeID="_x0000_i1029" DrawAspect="Content" ObjectID="_1769324683" r:id="rId42"/>
         </w:object>
       </w:r>
     </w:p>
@@ -11178,9 +11392,9 @@
         </w:rPr>
         <w:object w:dxaOrig="1575" w:dyaOrig="375">
           <v:shape id="_x0000_i1030" type="#_x0000_t75" style="width:78.9pt;height:18.45pt" o:ole="">
-            <v:imagedata r:id="rId36" o:title=""/>
+            <v:imagedata r:id="rId43" o:title=""/>
           </v:shape>
-          <o:OLEObject Type="Embed" ProgID="Equation.3" ShapeID="_x0000_i1030" DrawAspect="Content" ObjectID="_1769285839" r:id="rId37"/>
+          <o:OLEObject Type="Embed" ProgID="Equation.3" ShapeID="_x0000_i1030" DrawAspect="Content" ObjectID="_1769324684" r:id="rId44"/>
         </w:object>
       </w:r>
       <w:r>
@@ -11340,9 +11554,9 @@
         </w:rPr>
         <w:object w:dxaOrig="2445" w:dyaOrig="360">
           <v:shape id="_x0000_i1031" type="#_x0000_t75" style="width:122.1pt;height:17.85pt" o:ole="">
-            <v:imagedata r:id="rId38" o:title=""/>
+            <v:imagedata r:id="rId45" o:title=""/>
           </v:shape>
-          <o:OLEObject Type="Embed" ProgID="Equation.3" ShapeID="_x0000_i1031" DrawAspect="Content" ObjectID="_1769285840" r:id="rId39"/>
+          <o:OLEObject Type="Embed" ProgID="Equation.3" ShapeID="_x0000_i1031" DrawAspect="Content" ObjectID="_1769324685" r:id="rId46"/>
         </w:object>
       </w:r>
     </w:p>
@@ -11392,9 +11606,9 @@
         </w:rPr>
         <w:object w:dxaOrig="4845" w:dyaOrig="420">
           <v:shape id="_x0000_i1032" type="#_x0000_t75" style="width:241.9pt;height:20.75pt" o:ole="">
-            <v:imagedata r:id="rId40" o:title=""/>
+            <v:imagedata r:id="rId47" o:title=""/>
           </v:shape>
-          <o:OLEObject Type="Embed" ProgID="Equation.3" ShapeID="_x0000_i1032" DrawAspect="Content" ObjectID="_1769285841" r:id="rId41"/>
+          <o:OLEObject Type="Embed" ProgID="Equation.3" ShapeID="_x0000_i1032" DrawAspect="Content" ObjectID="_1769324686" r:id="rId48"/>
         </w:object>
       </w:r>
     </w:p>
@@ -11414,9 +11628,9 @@
         </w:rPr>
         <w:object w:dxaOrig="4770" w:dyaOrig="405">
           <v:shape id="_x0000_i1033" type="#_x0000_t75" style="width:238.45pt;height:20.75pt" o:ole="">
-            <v:imagedata r:id="rId42" o:title=""/>
+            <v:imagedata r:id="rId49" o:title=""/>
           </v:shape>
-          <o:OLEObject Type="Embed" ProgID="Equation.3" ShapeID="_x0000_i1033" DrawAspect="Content" ObjectID="_1769285842" r:id="rId43"/>
+          <o:OLEObject Type="Embed" ProgID="Equation.3" ShapeID="_x0000_i1033" DrawAspect="Content" ObjectID="_1769324687" r:id="rId50"/>
         </w:object>
       </w:r>
     </w:p>
@@ -11903,9 +12117,9 @@
         </w:rPr>
         <w:object w:dxaOrig="5835" w:dyaOrig="360">
           <v:shape id="_x0000_i1034" type="#_x0000_t75" style="width:291.45pt;height:18.45pt" o:ole="">
-            <v:imagedata r:id="rId44" o:title=""/>
+            <v:imagedata r:id="rId51" o:title=""/>
           </v:shape>
-          <o:OLEObject Type="Embed" ProgID="Equation.3" ShapeID="_x0000_i1034" DrawAspect="Content" ObjectID="_1769285843" r:id="rId45"/>
+          <o:OLEObject Type="Embed" ProgID="Equation.3" ShapeID="_x0000_i1034" DrawAspect="Content" ObjectID="_1769324688" r:id="rId52"/>
         </w:object>
       </w:r>
     </w:p>
@@ -11959,9 +12173,9 @@
         </w:rPr>
         <w:object w:dxaOrig="4020" w:dyaOrig="435">
           <v:shape id="_x0000_i1035" type="#_x0000_t75" style="width:201pt;height:21.9pt" o:ole="">
-            <v:imagedata r:id="rId46" o:title=""/>
+            <v:imagedata r:id="rId53" o:title=""/>
           </v:shape>
-          <o:OLEObject Type="Embed" ProgID="Equation.3" ShapeID="_x0000_i1035" DrawAspect="Content" ObjectID="_1769285844" r:id="rId47"/>
+          <o:OLEObject Type="Embed" ProgID="Equation.3" ShapeID="_x0000_i1035" DrawAspect="Content" ObjectID="_1769324689" r:id="rId54"/>
         </w:object>
       </w:r>
     </w:p>
@@ -11981,9 +12195,9 @@
         </w:rPr>
         <w:object w:dxaOrig="4005" w:dyaOrig="420">
           <v:shape id="_x0000_i1036" type="#_x0000_t75" style="width:199.85pt;height:20.75pt" o:ole="">
-            <v:imagedata r:id="rId48" o:title=""/>
+            <v:imagedata r:id="rId55" o:title=""/>
           </v:shape>
-          <o:OLEObject Type="Embed" ProgID="Equation.3" ShapeID="_x0000_i1036" DrawAspect="Content" ObjectID="_1769285845" r:id="rId49"/>
+          <o:OLEObject Type="Embed" ProgID="Equation.3" ShapeID="_x0000_i1036" DrawAspect="Content" ObjectID="_1769324690" r:id="rId56"/>
         </w:object>
       </w:r>
     </w:p>
@@ -13432,9 +13646,9 @@
         </w:rPr>
         <w:object w:dxaOrig="4410" w:dyaOrig="405">
           <v:shape id="_x0000_i1037" type="#_x0000_t75" style="width:220.05pt;height:20.15pt" o:ole="">
-            <v:imagedata r:id="rId50" o:title=""/>
+            <v:imagedata r:id="rId57" o:title=""/>
           </v:shape>
-          <o:OLEObject Type="Embed" ProgID="Equation.3" ShapeID="_x0000_i1037" DrawAspect="Content" ObjectID="_1769285846" r:id="rId51"/>
+          <o:OLEObject Type="Embed" ProgID="Equation.3" ShapeID="_x0000_i1037" DrawAspect="Content" ObjectID="_1769324691" r:id="rId58"/>
         </w:object>
       </w:r>
       <w:r>
@@ -13652,9 +13866,9 @@
         </w:rPr>
         <w:object w:dxaOrig="1410" w:dyaOrig="735">
           <v:shape id="_x0000_i1038" type="#_x0000_t75" style="width:70.25pt;height:36.85pt" o:ole="">
-            <v:imagedata r:id="rId52" o:title=""/>
+            <v:imagedata r:id="rId59" o:title=""/>
           </v:shape>
-          <o:OLEObject Type="Embed" ProgID="Equation.3" ShapeID="_x0000_i1038" DrawAspect="Content" ObjectID="_1769285847" r:id="rId53"/>
+          <o:OLEObject Type="Embed" ProgID="Equation.3" ShapeID="_x0000_i1038" DrawAspect="Content" ObjectID="_1769324692" r:id="rId60"/>
         </w:object>
       </w:r>
       <w:r>
@@ -13730,9 +13944,9 @@
         </w:rPr>
         <w:object w:dxaOrig="825" w:dyaOrig="765">
           <v:shape id="_x0000_i1039" type="#_x0000_t75" style="width:40.9pt;height:38.6pt" o:ole="">
-            <v:imagedata r:id="rId54" o:title=""/>
+            <v:imagedata r:id="rId61" o:title=""/>
           </v:shape>
-          <o:OLEObject Type="Embed" ProgID="Equation.3" ShapeID="_x0000_i1039" DrawAspect="Content" ObjectID="_1769285848" r:id="rId55"/>
+          <o:OLEObject Type="Embed" ProgID="Equation.3" ShapeID="_x0000_i1039" DrawAspect="Content" ObjectID="_1769324693" r:id="rId62"/>
         </w:object>
       </w:r>
       <w:r>
@@ -13799,9 +14013,9 @@
         </w:rPr>
         <w:object w:dxaOrig="2265" w:dyaOrig="810">
           <v:shape id="_x0000_i1040" type="#_x0000_t75" style="width:112.9pt;height:40.3pt" o:ole="">
-            <v:imagedata r:id="rId56" o:title=""/>
+            <v:imagedata r:id="rId63" o:title=""/>
           </v:shape>
-          <o:OLEObject Type="Embed" ProgID="Equation.3" ShapeID="_x0000_i1040" DrawAspect="Content" ObjectID="_1769285849" r:id="rId57"/>
+          <o:OLEObject Type="Embed" ProgID="Equation.3" ShapeID="_x0000_i1040" DrawAspect="Content" ObjectID="_1769324694" r:id="rId64"/>
         </w:object>
       </w:r>
       <w:r>
@@ -14088,9 +14302,9 @@
         </w:rPr>
         <w:object w:dxaOrig="3945" w:dyaOrig="690">
           <v:shape id="_x0000_i1041" type="#_x0000_t75" style="width:197.55pt;height:34.55pt" o:ole="">
-            <v:imagedata r:id="rId58" o:title=""/>
+            <v:imagedata r:id="rId65" o:title=""/>
           </v:shape>
-          <o:OLEObject Type="Embed" ProgID="Equation.3" ShapeID="_x0000_i1041" DrawAspect="Content" ObjectID="_1769285850" r:id="rId59"/>
+          <o:OLEObject Type="Embed" ProgID="Equation.3" ShapeID="_x0000_i1041" DrawAspect="Content" ObjectID="_1769324695" r:id="rId66"/>
         </w:object>
       </w:r>
     </w:p>
@@ -14160,9 +14374,9 @@
         </w:rPr>
         <w:object w:dxaOrig="2280" w:dyaOrig="660">
           <v:shape id="_x0000_i1042" type="#_x0000_t75" style="width:114.05pt;height:32.85pt" o:ole="">
-            <v:imagedata r:id="rId60" o:title=""/>
+            <v:imagedata r:id="rId67" o:title=""/>
           </v:shape>
-          <o:OLEObject Type="Embed" ProgID="Equation.3" ShapeID="_x0000_i1042" DrawAspect="Content" ObjectID="_1769285851" r:id="rId61"/>
+          <o:OLEObject Type="Embed" ProgID="Equation.3" ShapeID="_x0000_i1042" DrawAspect="Content" ObjectID="_1769324696" r:id="rId68"/>
         </w:object>
       </w:r>
     </w:p>
@@ -14217,9 +14431,9 @@
         </w:rPr>
         <w:object w:dxaOrig="3795" w:dyaOrig="630">
           <v:shape id="_x0000_i1043" type="#_x0000_t75" style="width:190.1pt;height:31.7pt" o:ole="">
-            <v:imagedata r:id="rId62" o:title=""/>
+            <v:imagedata r:id="rId69" o:title=""/>
           </v:shape>
-          <o:OLEObject Type="Embed" ProgID="Equation.3" ShapeID="_x0000_i1043" DrawAspect="Content" ObjectID="_1769285852" r:id="rId63"/>
+          <o:OLEObject Type="Embed" ProgID="Equation.3" ShapeID="_x0000_i1043" DrawAspect="Content" ObjectID="_1769324697" r:id="rId70"/>
         </w:object>
       </w:r>
     </w:p>
@@ -14294,9 +14508,9 @@
         </w:rPr>
         <w:object w:dxaOrig="2145" w:dyaOrig="780">
           <v:shape id="_x0000_i1044" type="#_x0000_t75" style="width:107.15pt;height:39.15pt" o:ole="">
-            <v:imagedata r:id="rId64" o:title=""/>
+            <v:imagedata r:id="rId71" o:title=""/>
           </v:shape>
-          <o:OLEObject Type="Embed" ProgID="Equation.3" ShapeID="_x0000_i1044" DrawAspect="Content" ObjectID="_1769285853" r:id="rId65"/>
+          <o:OLEObject Type="Embed" ProgID="Equation.3" ShapeID="_x0000_i1044" DrawAspect="Content" ObjectID="_1769324698" r:id="rId72"/>
         </w:object>
       </w:r>
       <w:r>
@@ -14433,9 +14647,9 @@
         </w:rPr>
         <w:object w:dxaOrig="4080" w:dyaOrig="675">
           <v:shape id="_x0000_i1045" type="#_x0000_t75" style="width:204.5pt;height:33.4pt" o:ole="">
-            <v:imagedata r:id="rId66" o:title=""/>
+            <v:imagedata r:id="rId73" o:title=""/>
           </v:shape>
-          <o:OLEObject Type="Embed" ProgID="Equation.3" ShapeID="_x0000_i1045" DrawAspect="Content" ObjectID="_1769285854" r:id="rId67"/>
+          <o:OLEObject Type="Embed" ProgID="Equation.3" ShapeID="_x0000_i1045" DrawAspect="Content" ObjectID="_1769324699" r:id="rId74"/>
         </w:object>
       </w:r>
     </w:p>
@@ -14453,10 +14667,10 @@
         </w:rPr>
         <w:pict>
           <v:shape id="_x0000_s1029" type="#_x0000_t75" style="position:absolute;left:0;text-align:left;margin-left:148.5pt;margin-top:.3pt;width:213.4pt;height:34.5pt;z-index:251659264">
-            <v:imagedata r:id="rId68" o:title=""/>
+            <v:imagedata r:id="rId75" o:title=""/>
             <w10:wrap type="square" side="right"/>
           </v:shape>
-          <o:OLEObject Type="Embed" ProgID="Equation.3" ShapeID="_x0000_s1029" DrawAspect="Content" ObjectID="_1769285877" r:id="rId69"/>
+          <o:OLEObject Type="Embed" ProgID="Equation.3" ShapeID="_x0000_s1029" DrawAspect="Content" ObjectID="_1769324722" r:id="rId76"/>
         </w:pict>
       </w:r>
       <w:r>
@@ -14511,9 +14725,9 @@
         </w:rPr>
         <w:object w:dxaOrig="8055" w:dyaOrig="555">
           <v:shape id="_x0000_i1046" type="#_x0000_t75" style="width:402.6pt;height:27.65pt" o:ole="">
-            <v:imagedata r:id="rId70" o:title=""/>
+            <v:imagedata r:id="rId77" o:title=""/>
           </v:shape>
-          <o:OLEObject Type="Embed" ProgID="Equation.3" ShapeID="_x0000_i1046" DrawAspect="Content" ObjectID="_1769285855" r:id="rId71"/>
+          <o:OLEObject Type="Embed" ProgID="Equation.3" ShapeID="_x0000_i1046" DrawAspect="Content" ObjectID="_1769324700" r:id="rId78"/>
         </w:object>
       </w:r>
     </w:p>
@@ -14542,9 +14756,9 @@
         </w:rPr>
         <w:object w:dxaOrig="7125" w:dyaOrig="510">
           <v:shape id="_x0000_i1047" type="#_x0000_t75" style="width:356.55pt;height:25.35pt" o:ole="">
-            <v:imagedata r:id="rId72" o:title=""/>
+            <v:imagedata r:id="rId79" o:title=""/>
           </v:shape>
-          <o:OLEObject Type="Embed" ProgID="Equation.3" ShapeID="_x0000_i1047" DrawAspect="Content" ObjectID="_1769285856" r:id="rId73"/>
+          <o:OLEObject Type="Embed" ProgID="Equation.3" ShapeID="_x0000_i1047" DrawAspect="Content" ObjectID="_1769324701" r:id="rId80"/>
         </w:object>
       </w:r>
     </w:p>
@@ -16028,9 +16242,9 @@
         </w:rPr>
         <w:object w:dxaOrig="1725" w:dyaOrig="390">
           <v:shape id="_x0000_i1048" type="#_x0000_t75" style="width:86.4pt;height:19pt" o:ole="">
-            <v:imagedata r:id="rId74" o:title=""/>
+            <v:imagedata r:id="rId81" o:title=""/>
           </v:shape>
-          <o:OLEObject Type="Embed" ProgID="Equation.3" ShapeID="_x0000_i1048" DrawAspect="Content" ObjectID="_1769285857" r:id="rId75"/>
+          <o:OLEObject Type="Embed" ProgID="Equation.3" ShapeID="_x0000_i1048" DrawAspect="Content" ObjectID="_1769324702" r:id="rId82"/>
         </w:object>
       </w:r>
       <w:r>
@@ -16132,9 +16346,9 @@
         </w:rPr>
         <w:object w:dxaOrig="2070" w:dyaOrig="750">
           <v:shape id="_x0000_i1049" type="#_x0000_t75" style="width:103.7pt;height:37.45pt" o:ole="">
-            <v:imagedata r:id="rId76" o:title=""/>
+            <v:imagedata r:id="rId83" o:title=""/>
           </v:shape>
-          <o:OLEObject Type="Embed" ProgID="Equation.3" ShapeID="_x0000_i1049" DrawAspect="Content" ObjectID="_1769285858" r:id="rId77"/>
+          <o:OLEObject Type="Embed" ProgID="Equation.3" ShapeID="_x0000_i1049" DrawAspect="Content" ObjectID="_1769324703" r:id="rId84"/>
         </w:object>
       </w:r>
       <w:r>
@@ -16239,9 +16453,9 @@
         </w:rPr>
         <w:object w:dxaOrig="3990" w:dyaOrig="555">
           <v:shape id="_x0000_i1050" type="#_x0000_t75" style="width:199.3pt;height:27.65pt" o:ole="">
-            <v:imagedata r:id="rId78" o:title=""/>
+            <v:imagedata r:id="rId85" o:title=""/>
           </v:shape>
-          <o:OLEObject Type="Embed" ProgID="Equation.3" ShapeID="_x0000_i1050" DrawAspect="Content" ObjectID="_1769285859" r:id="rId79"/>
+          <o:OLEObject Type="Embed" ProgID="Equation.3" ShapeID="_x0000_i1050" DrawAspect="Content" ObjectID="_1769324704" r:id="rId86"/>
         </w:object>
       </w:r>
     </w:p>
@@ -16296,9 +16510,9 @@
         </w:rPr>
         <w:object w:dxaOrig="3960" w:dyaOrig="375">
           <v:shape id="_x0000_i1051" type="#_x0000_t75" style="width:198.15pt;height:18.45pt" o:ole="">
-            <v:imagedata r:id="rId80" o:title=""/>
+            <v:imagedata r:id="rId87" o:title=""/>
           </v:shape>
-          <o:OLEObject Type="Embed" ProgID="Equation.3" ShapeID="_x0000_i1051" DrawAspect="Content" ObjectID="_1769285860" r:id="rId81"/>
+          <o:OLEObject Type="Embed" ProgID="Equation.3" ShapeID="_x0000_i1051" DrawAspect="Content" ObjectID="_1769324705" r:id="rId88"/>
         </w:object>
       </w:r>
     </w:p>
@@ -16377,9 +16591,9 @@
         </w:rPr>
         <w:object w:dxaOrig="2220" w:dyaOrig="360">
           <v:shape id="_x0000_i1052" type="#_x0000_t75" style="width:111.15pt;height:18.45pt" o:ole="">
-            <v:imagedata r:id="rId82" o:title=""/>
+            <v:imagedata r:id="rId89" o:title=""/>
           </v:shape>
-          <o:OLEObject Type="Embed" ProgID="Equation.3" ShapeID="_x0000_i1052" DrawAspect="Content" ObjectID="_1769285861" r:id="rId83"/>
+          <o:OLEObject Type="Embed" ProgID="Equation.3" ShapeID="_x0000_i1052" DrawAspect="Content" ObjectID="_1769324706" r:id="rId90"/>
         </w:object>
       </w:r>
       <w:r>
@@ -16429,9 +16643,9 @@
         </w:rPr>
         <w:object w:dxaOrig="1725" w:dyaOrig="765">
           <v:shape id="_x0000_i1053" type="#_x0000_t75" style="width:86.4pt;height:38.6pt" o:ole="">
-            <v:imagedata r:id="rId84" o:title=""/>
+            <v:imagedata r:id="rId91" o:title=""/>
           </v:shape>
-          <o:OLEObject Type="Embed" ProgID="Equation.3" ShapeID="_x0000_i1053" DrawAspect="Content" ObjectID="_1769285862" r:id="rId85"/>
+          <o:OLEObject Type="Embed" ProgID="Equation.3" ShapeID="_x0000_i1053" DrawAspect="Content" ObjectID="_1769324707" r:id="rId92"/>
         </w:object>
       </w:r>
       <w:r>
@@ -16546,9 +16760,9 @@
         </w:rPr>
         <w:object w:dxaOrig="3870" w:dyaOrig="690">
           <v:shape id="_x0000_i1054" type="#_x0000_t75" style="width:193.55pt;height:34.55pt" o:ole="">
-            <v:imagedata r:id="rId86" o:title=""/>
+            <v:imagedata r:id="rId93" o:title=""/>
           </v:shape>
-          <o:OLEObject Type="Embed" ProgID="Equation.3" ShapeID="_x0000_i1054" DrawAspect="Content" ObjectID="_1769285863" r:id="rId87"/>
+          <o:OLEObject Type="Embed" ProgID="Equation.3" ShapeID="_x0000_i1054" DrawAspect="Content" ObjectID="_1769324708" r:id="rId94"/>
         </w:object>
       </w:r>
     </w:p>
@@ -16567,9 +16781,9 @@
         </w:rPr>
         <w:object w:dxaOrig="4545" w:dyaOrig="375">
           <v:shape id="_x0000_i1055" type="#_x0000_t75" style="width:226.95pt;height:18.45pt" o:ole="">
-            <v:imagedata r:id="rId88" o:title=""/>
+            <v:imagedata r:id="rId95" o:title=""/>
           </v:shape>
-          <o:OLEObject Type="Embed" ProgID="Equation.3" ShapeID="_x0000_i1055" DrawAspect="Content" ObjectID="_1769285864" r:id="rId89"/>
+          <o:OLEObject Type="Embed" ProgID="Equation.3" ShapeID="_x0000_i1055" DrawAspect="Content" ObjectID="_1769324709" r:id="rId96"/>
         </w:object>
       </w:r>
     </w:p>
@@ -17650,9 +17864,9 @@
         </w:rPr>
         <w:object w:dxaOrig="7065" w:dyaOrig="600">
           <v:shape id="_x0000_i1056" type="#_x0000_t75" style="width:353.1pt;height:29.95pt" o:ole="">
-            <v:imagedata r:id="rId90" o:title=""/>
+            <v:imagedata r:id="rId97" o:title=""/>
           </v:shape>
-          <o:OLEObject Type="Embed" ProgID="Equation.3" ShapeID="_x0000_i1056" DrawAspect="Content" ObjectID="_1769285865" r:id="rId91"/>
+          <o:OLEObject Type="Embed" ProgID="Equation.3" ShapeID="_x0000_i1056" DrawAspect="Content" ObjectID="_1769324710" r:id="rId98"/>
         </w:object>
       </w:r>
       <w:r>
@@ -17821,9 +18035,9 @@
         </w:rPr>
         <w:object w:dxaOrig="3615" w:dyaOrig="795">
           <v:shape id="_x0000_i1057" type="#_x0000_t75" style="width:180.85pt;height:39.15pt" o:ole="">
-            <v:imagedata r:id="rId92" o:title=""/>
+            <v:imagedata r:id="rId99" o:title=""/>
           </v:shape>
-          <o:OLEObject Type="Embed" ProgID="Equation.3" ShapeID="_x0000_i1057" DrawAspect="Content" ObjectID="_1769285866" r:id="rId93"/>
+          <o:OLEObject Type="Embed" ProgID="Equation.3" ShapeID="_x0000_i1057" DrawAspect="Content" ObjectID="_1769324711" r:id="rId100"/>
         </w:object>
       </w:r>
     </w:p>
@@ -17959,9 +18173,9 @@
         </w:rPr>
         <w:object w:dxaOrig="180" w:dyaOrig="180">
           <v:shape id="_x0000_i1058" type="#_x0000_t75" style="width:9.2pt;height:9.2pt" o:ole="">
-            <v:imagedata r:id="rId94" o:title=""/>
+            <v:imagedata r:id="rId101" o:title=""/>
           </v:shape>
-          <o:OLEObject Type="Embed" ProgID="Equation.3" ShapeID="_x0000_i1058" DrawAspect="Content" ObjectID="_1769285867" r:id="rId95"/>
+          <o:OLEObject Type="Embed" ProgID="Equation.3" ShapeID="_x0000_i1058" DrawAspect="Content" ObjectID="_1769324712" r:id="rId102"/>
         </w:object>
       </w:r>
       <w:r>
@@ -18194,9 +18408,9 @@
         </w:rPr>
         <w:object w:dxaOrig="180" w:dyaOrig="180">
           <v:shape id="_x0000_i1059" type="#_x0000_t75" style="width:9.2pt;height:9.2pt" o:ole="">
-            <v:imagedata r:id="rId96" o:title=""/>
+            <v:imagedata r:id="rId103" o:title=""/>
           </v:shape>
-          <o:OLEObject Type="Embed" ProgID="Equation.3" ShapeID="_x0000_i1059" DrawAspect="Content" ObjectID="_1769285868" r:id="rId97"/>
+          <o:OLEObject Type="Embed" ProgID="Equation.3" ShapeID="_x0000_i1059" DrawAspect="Content" ObjectID="_1769324713" r:id="rId104"/>
         </w:object>
       </w:r>
       <w:r>
@@ -18515,9 +18729,9 @@
         </w:rPr>
         <w:object w:dxaOrig="1500" w:dyaOrig="580">
           <v:shape id="_x0000_i1060" type="#_x0000_t75" style="width:75.45pt;height:29.4pt" o:ole="">
-            <v:imagedata r:id="rId98" o:title=""/>
+            <v:imagedata r:id="rId105" o:title=""/>
           </v:shape>
-          <o:OLEObject Type="Embed" ProgID="Equation.3" ShapeID="_x0000_i1060" DrawAspect="Content" ObjectID="_1769285869" r:id="rId99"/>
+          <o:OLEObject Type="Embed" ProgID="Equation.3" ShapeID="_x0000_i1060" DrawAspect="Content" ObjectID="_1769324714" r:id="rId106"/>
         </w:object>
       </w:r>
       <w:r>
@@ -18577,9 +18791,9 @@
         </w:rPr>
         <w:object w:dxaOrig="2560" w:dyaOrig="660">
           <v:shape id="_x0000_i1061" type="#_x0000_t75" style="width:127.85pt;height:32.85pt" o:ole="">
-            <v:imagedata r:id="rId100" o:title=""/>
+            <v:imagedata r:id="rId107" o:title=""/>
           </v:shape>
-          <o:OLEObject Type="Embed" ProgID="Equation.3" ShapeID="_x0000_i1061" DrawAspect="Content" ObjectID="_1769285870" r:id="rId101"/>
+          <o:OLEObject Type="Embed" ProgID="Equation.3" ShapeID="_x0000_i1061" DrawAspect="Content" ObjectID="_1769324715" r:id="rId108"/>
         </w:object>
       </w:r>
     </w:p>
@@ -18656,9 +18870,9 @@
         </w:rPr>
         <w:object w:dxaOrig="1320" w:dyaOrig="840">
           <v:shape id="_x0000_i1062" type="#_x0000_t75" style="width:66.25pt;height:42.05pt" o:ole="">
-            <v:imagedata r:id="rId102" o:title=""/>
+            <v:imagedata r:id="rId109" o:title=""/>
           </v:shape>
-          <o:OLEObject Type="Embed" ProgID="Equation.3" ShapeID="_x0000_i1062" DrawAspect="Content" ObjectID="_1769285871" r:id="rId103"/>
+          <o:OLEObject Type="Embed" ProgID="Equation.3" ShapeID="_x0000_i1062" DrawAspect="Content" ObjectID="_1769324716" r:id="rId110"/>
         </w:object>
       </w:r>
       <w:r>
@@ -18728,9 +18942,9 @@
         </w:rPr>
         <w:object w:dxaOrig="3255" w:dyaOrig="645">
           <v:shape id="_x0000_i1063" type="#_x0000_t75" style="width:162.45pt;height:32.85pt" o:ole="">
-            <v:imagedata r:id="rId104" o:title=""/>
+            <v:imagedata r:id="rId111" o:title=""/>
           </v:shape>
-          <o:OLEObject Type="Embed" ProgID="Equation.3" ShapeID="_x0000_i1063" DrawAspect="Content" ObjectID="_1769285872" r:id="rId105"/>
+          <o:OLEObject Type="Embed" ProgID="Equation.3" ShapeID="_x0000_i1063" DrawAspect="Content" ObjectID="_1769324717" r:id="rId112"/>
         </w:object>
       </w:r>
     </w:p>
@@ -18804,9 +19018,9 @@
         </w:rPr>
         <w:object w:dxaOrig="2460" w:dyaOrig="675">
           <v:shape id="_x0000_i1064" type="#_x0000_t75" style="width:123.25pt;height:33.4pt" o:ole="">
-            <v:imagedata r:id="rId106" o:title=""/>
+            <v:imagedata r:id="rId113" o:title=""/>
           </v:shape>
-          <o:OLEObject Type="Embed" ProgID="Equation.3" ShapeID="_x0000_i1064" DrawAspect="Content" ObjectID="_1769285873" r:id="rId107"/>
+          <o:OLEObject Type="Embed" ProgID="Equation.3" ShapeID="_x0000_i1064" DrawAspect="Content" ObjectID="_1769324718" r:id="rId114"/>
         </w:object>
       </w:r>
       <w:r>
@@ -18850,9 +19064,9 @@
         </w:rPr>
         <w:object w:dxaOrig="3375" w:dyaOrig="750">
           <v:shape id="_x0000_i1065" type="#_x0000_t75" style="width:169.35pt;height:37.45pt" o:ole="">
-            <v:imagedata r:id="rId108" o:title=""/>
+            <v:imagedata r:id="rId115" o:title=""/>
           </v:shape>
-          <o:OLEObject Type="Embed" ProgID="Equation.3" ShapeID="_x0000_i1065" DrawAspect="Content" ObjectID="_1769285874" r:id="rId109"/>
+          <o:OLEObject Type="Embed" ProgID="Equation.3" ShapeID="_x0000_i1065" DrawAspect="Content" ObjectID="_1769324719" r:id="rId116"/>
         </w:object>
       </w:r>
     </w:p>
@@ -18924,9 +19138,9 @@
         </w:rPr>
         <w:object w:dxaOrig="1830" w:dyaOrig="825">
           <v:shape id="_x0000_i1066" type="#_x0000_t75" style="width:91pt;height:40.9pt" o:ole="">
-            <v:imagedata r:id="rId110" o:title=""/>
+            <v:imagedata r:id="rId117" o:title=""/>
           </v:shape>
-          <o:OLEObject Type="Embed" ProgID="Equation.3" ShapeID="_x0000_i1066" DrawAspect="Content" ObjectID="_1769285875" r:id="rId111"/>
+          <o:OLEObject Type="Embed" ProgID="Equation.3" ShapeID="_x0000_i1066" DrawAspect="Content" ObjectID="_1769324720" r:id="rId118"/>
         </w:object>
       </w:r>
       <w:r>
@@ -18979,9 +19193,9 @@
         </w:rPr>
         <w:object w:dxaOrig="4125" w:dyaOrig="750">
           <v:shape id="_x0000_i1067" type="#_x0000_t75" style="width:206.2pt;height:37.45pt" o:ole="">
-            <v:imagedata r:id="rId112" o:title=""/>
+            <v:imagedata r:id="rId119" o:title=""/>
           </v:shape>
-          <o:OLEObject Type="Embed" ProgID="Equation.3" ShapeID="_x0000_i1067" DrawAspect="Content" ObjectID="_1769285876" r:id="rId113"/>
+          <o:OLEObject Type="Embed" ProgID="Equation.3" ShapeID="_x0000_i1067" DrawAspect="Content" ObjectID="_1769324721" r:id="rId120"/>
         </w:object>
       </w:r>
     </w:p>
@@ -28652,7 +28866,7 @@
 </file>
 
 <file path=customXml/itemProps1.xml><?xml version="1.0" encoding="utf-8"?>
-<ds:datastoreItem xmlns:ds="http://schemas.openxmlformats.org/officeDocument/2006/customXml" ds:itemID="{D1D0FC27-A55E-48AC-9407-005BD630D570}">
+<ds:datastoreItem xmlns:ds="http://schemas.openxmlformats.org/officeDocument/2006/customXml" ds:itemID="{B61024EB-5B10-4B3C-8B70-3A7303B7B69A}">
   <ds:schemaRefs>
     <ds:schemaRef ds:uri="http://schemas.openxmlformats.org/officeDocument/2006/bibliography"/>
   </ds:schemaRefs>

</xml_diff>

<commit_message>
AUTO FROM work 13.02.2024 17:31:40,49
</commit_message>
<xml_diff>
--- a/poluyanov/пояснительная записька.docx
+++ b/poluyanov/пояснительная записька.docx
@@ -4894,16 +4894,14 @@
         </w:drawing>
       </w:r>
     </w:p>
-    <w:p/>
-    <w:p>
-      <w:r>
-        <w:t xml:space="preserve">Таблицы </w:t>
-      </w:r>
-      <w:proofErr w:type="spellStart"/>
-      <w:r>
-        <w:t>бд</w:t>
-      </w:r>
-      <w:proofErr w:type="spellEnd"/>
+    <w:p>
+      <w:bookmarkStart w:id="7" w:name="_GoBack"/>
+      <w:bookmarkEnd w:id="7"/>
+    </w:p>
+    <w:p>
+      <w:r>
+        <w:t xml:space="preserve">Таблицы базы данных </w:t>
+      </w:r>
     </w:p>
     <w:p>
       <w:r>
@@ -5215,8 +5213,6 @@
           </wp:inline>
         </w:drawing>
       </w:r>
-      <w:bookmarkStart w:id="7" w:name="_GoBack"/>
-      <w:bookmarkEnd w:id="7"/>
     </w:p>
     <w:p>
       <w:pPr>
@@ -10753,7 +10749,7 @@
           <v:shape id="_x0000_i1025" type="#_x0000_t75" style="width:99.05pt;height:19pt" o:ole="">
             <v:imagedata r:id="rId33" o:title=""/>
           </v:shape>
-          <o:OLEObject Type="Embed" ProgID="Equation.3" ShapeID="_x0000_i1025" DrawAspect="Content" ObjectID="_1769324679" r:id="rId34"/>
+          <o:OLEObject Type="Embed" ProgID="Equation.3" ShapeID="_x0000_i1025" DrawAspect="Content" ObjectID="_1769350778" r:id="rId34"/>
         </w:object>
       </w:r>
       <w:r>
@@ -10963,7 +10959,7 @@
           <v:shape id="_x0000_i1026" type="#_x0000_t75" style="width:116.35pt;height:18.45pt" o:ole="">
             <v:imagedata r:id="rId35" o:title=""/>
           </v:shape>
-          <o:OLEObject Type="Embed" ProgID="Equation.3" ShapeID="_x0000_i1026" DrawAspect="Content" ObjectID="_1769324680" r:id="rId36"/>
+          <o:OLEObject Type="Embed" ProgID="Equation.3" ShapeID="_x0000_i1026" DrawAspect="Content" ObjectID="_1769350779" r:id="rId36"/>
         </w:object>
       </w:r>
       <w:r>
@@ -11145,7 +11141,7 @@
           <v:shape id="_x0000_i1027" type="#_x0000_t75" style="width:71.4pt;height:16.7pt" o:ole="">
             <v:imagedata r:id="rId37" o:title=""/>
           </v:shape>
-          <o:OLEObject Type="Embed" ProgID="Equation.3" ShapeID="_x0000_i1027" DrawAspect="Content" ObjectID="_1769324681" r:id="rId38"/>
+          <o:OLEObject Type="Embed" ProgID="Equation.3" ShapeID="_x0000_i1027" DrawAspect="Content" ObjectID="_1769350780" r:id="rId38"/>
         </w:object>
       </w:r>
       <w:r>
@@ -11314,7 +11310,7 @@
           <v:shape id="_x0000_i1028" type="#_x0000_t75" style="width:175.7pt;height:35.15pt" o:ole="">
             <v:imagedata r:id="rId39" o:title=""/>
           </v:shape>
-          <o:OLEObject Type="Embed" ProgID="Equation.3" ShapeID="_x0000_i1028" DrawAspect="Content" ObjectID="_1769324682" r:id="rId40"/>
+          <o:OLEObject Type="Embed" ProgID="Equation.3" ShapeID="_x0000_i1028" DrawAspect="Content" ObjectID="_1769350781" r:id="rId40"/>
         </w:object>
       </w:r>
     </w:p>
@@ -11336,7 +11332,7 @@
           <v:shape id="_x0000_i1029" type="#_x0000_t75" style="width:171.05pt;height:35.15pt" o:ole="">
             <v:imagedata r:id="rId41" o:title=""/>
           </v:shape>
-          <o:OLEObject Type="Embed" ProgID="Equation.3" ShapeID="_x0000_i1029" DrawAspect="Content" ObjectID="_1769324683" r:id="rId42"/>
+          <o:OLEObject Type="Embed" ProgID="Equation.3" ShapeID="_x0000_i1029" DrawAspect="Content" ObjectID="_1769350782" r:id="rId42"/>
         </w:object>
       </w:r>
     </w:p>
@@ -11394,7 +11390,7 @@
           <v:shape id="_x0000_i1030" type="#_x0000_t75" style="width:78.9pt;height:18.45pt" o:ole="">
             <v:imagedata r:id="rId43" o:title=""/>
           </v:shape>
-          <o:OLEObject Type="Embed" ProgID="Equation.3" ShapeID="_x0000_i1030" DrawAspect="Content" ObjectID="_1769324684" r:id="rId44"/>
+          <o:OLEObject Type="Embed" ProgID="Equation.3" ShapeID="_x0000_i1030" DrawAspect="Content" ObjectID="_1769350783" r:id="rId44"/>
         </w:object>
       </w:r>
       <w:r>
@@ -11556,7 +11552,7 @@
           <v:shape id="_x0000_i1031" type="#_x0000_t75" style="width:122.1pt;height:17.85pt" o:ole="">
             <v:imagedata r:id="rId45" o:title=""/>
           </v:shape>
-          <o:OLEObject Type="Embed" ProgID="Equation.3" ShapeID="_x0000_i1031" DrawAspect="Content" ObjectID="_1769324685" r:id="rId46"/>
+          <o:OLEObject Type="Embed" ProgID="Equation.3" ShapeID="_x0000_i1031" DrawAspect="Content" ObjectID="_1769350784" r:id="rId46"/>
         </w:object>
       </w:r>
     </w:p>
@@ -11608,7 +11604,7 @@
           <v:shape id="_x0000_i1032" type="#_x0000_t75" style="width:241.9pt;height:20.75pt" o:ole="">
             <v:imagedata r:id="rId47" o:title=""/>
           </v:shape>
-          <o:OLEObject Type="Embed" ProgID="Equation.3" ShapeID="_x0000_i1032" DrawAspect="Content" ObjectID="_1769324686" r:id="rId48"/>
+          <o:OLEObject Type="Embed" ProgID="Equation.3" ShapeID="_x0000_i1032" DrawAspect="Content" ObjectID="_1769350785" r:id="rId48"/>
         </w:object>
       </w:r>
     </w:p>
@@ -11630,7 +11626,7 @@
           <v:shape id="_x0000_i1033" type="#_x0000_t75" style="width:238.45pt;height:20.75pt" o:ole="">
             <v:imagedata r:id="rId49" o:title=""/>
           </v:shape>
-          <o:OLEObject Type="Embed" ProgID="Equation.3" ShapeID="_x0000_i1033" DrawAspect="Content" ObjectID="_1769324687" r:id="rId50"/>
+          <o:OLEObject Type="Embed" ProgID="Equation.3" ShapeID="_x0000_i1033" DrawAspect="Content" ObjectID="_1769350786" r:id="rId50"/>
         </w:object>
       </w:r>
     </w:p>
@@ -12119,7 +12115,7 @@
           <v:shape id="_x0000_i1034" type="#_x0000_t75" style="width:291.45pt;height:18.45pt" o:ole="">
             <v:imagedata r:id="rId51" o:title=""/>
           </v:shape>
-          <o:OLEObject Type="Embed" ProgID="Equation.3" ShapeID="_x0000_i1034" DrawAspect="Content" ObjectID="_1769324688" r:id="rId52"/>
+          <o:OLEObject Type="Embed" ProgID="Equation.3" ShapeID="_x0000_i1034" DrawAspect="Content" ObjectID="_1769350787" r:id="rId52"/>
         </w:object>
       </w:r>
     </w:p>
@@ -12175,7 +12171,7 @@
           <v:shape id="_x0000_i1035" type="#_x0000_t75" style="width:201pt;height:21.9pt" o:ole="">
             <v:imagedata r:id="rId53" o:title=""/>
           </v:shape>
-          <o:OLEObject Type="Embed" ProgID="Equation.3" ShapeID="_x0000_i1035" DrawAspect="Content" ObjectID="_1769324689" r:id="rId54"/>
+          <o:OLEObject Type="Embed" ProgID="Equation.3" ShapeID="_x0000_i1035" DrawAspect="Content" ObjectID="_1769350788" r:id="rId54"/>
         </w:object>
       </w:r>
     </w:p>
@@ -12197,7 +12193,7 @@
           <v:shape id="_x0000_i1036" type="#_x0000_t75" style="width:199.85pt;height:20.75pt" o:ole="">
             <v:imagedata r:id="rId55" o:title=""/>
           </v:shape>
-          <o:OLEObject Type="Embed" ProgID="Equation.3" ShapeID="_x0000_i1036" DrawAspect="Content" ObjectID="_1769324690" r:id="rId56"/>
+          <o:OLEObject Type="Embed" ProgID="Equation.3" ShapeID="_x0000_i1036" DrawAspect="Content" ObjectID="_1769350789" r:id="rId56"/>
         </w:object>
       </w:r>
     </w:p>
@@ -13648,7 +13644,7 @@
           <v:shape id="_x0000_i1037" type="#_x0000_t75" style="width:220.05pt;height:20.15pt" o:ole="">
             <v:imagedata r:id="rId57" o:title=""/>
           </v:shape>
-          <o:OLEObject Type="Embed" ProgID="Equation.3" ShapeID="_x0000_i1037" DrawAspect="Content" ObjectID="_1769324691" r:id="rId58"/>
+          <o:OLEObject Type="Embed" ProgID="Equation.3" ShapeID="_x0000_i1037" DrawAspect="Content" ObjectID="_1769350790" r:id="rId58"/>
         </w:object>
       </w:r>
       <w:r>
@@ -13868,7 +13864,7 @@
           <v:shape id="_x0000_i1038" type="#_x0000_t75" style="width:70.25pt;height:36.85pt" o:ole="">
             <v:imagedata r:id="rId59" o:title=""/>
           </v:shape>
-          <o:OLEObject Type="Embed" ProgID="Equation.3" ShapeID="_x0000_i1038" DrawAspect="Content" ObjectID="_1769324692" r:id="rId60"/>
+          <o:OLEObject Type="Embed" ProgID="Equation.3" ShapeID="_x0000_i1038" DrawAspect="Content" ObjectID="_1769350791" r:id="rId60"/>
         </w:object>
       </w:r>
       <w:r>
@@ -13946,7 +13942,7 @@
           <v:shape id="_x0000_i1039" type="#_x0000_t75" style="width:40.9pt;height:38.6pt" o:ole="">
             <v:imagedata r:id="rId61" o:title=""/>
           </v:shape>
-          <o:OLEObject Type="Embed" ProgID="Equation.3" ShapeID="_x0000_i1039" DrawAspect="Content" ObjectID="_1769324693" r:id="rId62"/>
+          <o:OLEObject Type="Embed" ProgID="Equation.3" ShapeID="_x0000_i1039" DrawAspect="Content" ObjectID="_1769350792" r:id="rId62"/>
         </w:object>
       </w:r>
       <w:r>
@@ -14015,7 +14011,7 @@
           <v:shape id="_x0000_i1040" type="#_x0000_t75" style="width:112.9pt;height:40.3pt" o:ole="">
             <v:imagedata r:id="rId63" o:title=""/>
           </v:shape>
-          <o:OLEObject Type="Embed" ProgID="Equation.3" ShapeID="_x0000_i1040" DrawAspect="Content" ObjectID="_1769324694" r:id="rId64"/>
+          <o:OLEObject Type="Embed" ProgID="Equation.3" ShapeID="_x0000_i1040" DrawAspect="Content" ObjectID="_1769350793" r:id="rId64"/>
         </w:object>
       </w:r>
       <w:r>
@@ -14304,7 +14300,7 @@
           <v:shape id="_x0000_i1041" type="#_x0000_t75" style="width:197.55pt;height:34.55pt" o:ole="">
             <v:imagedata r:id="rId65" o:title=""/>
           </v:shape>
-          <o:OLEObject Type="Embed" ProgID="Equation.3" ShapeID="_x0000_i1041" DrawAspect="Content" ObjectID="_1769324695" r:id="rId66"/>
+          <o:OLEObject Type="Embed" ProgID="Equation.3" ShapeID="_x0000_i1041" DrawAspect="Content" ObjectID="_1769350794" r:id="rId66"/>
         </w:object>
       </w:r>
     </w:p>
@@ -14376,7 +14372,7 @@
           <v:shape id="_x0000_i1042" type="#_x0000_t75" style="width:114.05pt;height:32.85pt" o:ole="">
             <v:imagedata r:id="rId67" o:title=""/>
           </v:shape>
-          <o:OLEObject Type="Embed" ProgID="Equation.3" ShapeID="_x0000_i1042" DrawAspect="Content" ObjectID="_1769324696" r:id="rId68"/>
+          <o:OLEObject Type="Embed" ProgID="Equation.3" ShapeID="_x0000_i1042" DrawAspect="Content" ObjectID="_1769350795" r:id="rId68"/>
         </w:object>
       </w:r>
     </w:p>
@@ -14433,7 +14429,7 @@
           <v:shape id="_x0000_i1043" type="#_x0000_t75" style="width:190.1pt;height:31.7pt" o:ole="">
             <v:imagedata r:id="rId69" o:title=""/>
           </v:shape>
-          <o:OLEObject Type="Embed" ProgID="Equation.3" ShapeID="_x0000_i1043" DrawAspect="Content" ObjectID="_1769324697" r:id="rId70"/>
+          <o:OLEObject Type="Embed" ProgID="Equation.3" ShapeID="_x0000_i1043" DrawAspect="Content" ObjectID="_1769350796" r:id="rId70"/>
         </w:object>
       </w:r>
     </w:p>
@@ -14510,7 +14506,7 @@
           <v:shape id="_x0000_i1044" type="#_x0000_t75" style="width:107.15pt;height:39.15pt" o:ole="">
             <v:imagedata r:id="rId71" o:title=""/>
           </v:shape>
-          <o:OLEObject Type="Embed" ProgID="Equation.3" ShapeID="_x0000_i1044" DrawAspect="Content" ObjectID="_1769324698" r:id="rId72"/>
+          <o:OLEObject Type="Embed" ProgID="Equation.3" ShapeID="_x0000_i1044" DrawAspect="Content" ObjectID="_1769350797" r:id="rId72"/>
         </w:object>
       </w:r>
       <w:r>
@@ -14649,7 +14645,7 @@
           <v:shape id="_x0000_i1045" type="#_x0000_t75" style="width:204.5pt;height:33.4pt" o:ole="">
             <v:imagedata r:id="rId73" o:title=""/>
           </v:shape>
-          <o:OLEObject Type="Embed" ProgID="Equation.3" ShapeID="_x0000_i1045" DrawAspect="Content" ObjectID="_1769324699" r:id="rId74"/>
+          <o:OLEObject Type="Embed" ProgID="Equation.3" ShapeID="_x0000_i1045" DrawAspect="Content" ObjectID="_1769350798" r:id="rId74"/>
         </w:object>
       </w:r>
     </w:p>
@@ -14670,7 +14666,7 @@
             <v:imagedata r:id="rId75" o:title=""/>
             <w10:wrap type="square" side="right"/>
           </v:shape>
-          <o:OLEObject Type="Embed" ProgID="Equation.3" ShapeID="_x0000_s1029" DrawAspect="Content" ObjectID="_1769324722" r:id="rId76"/>
+          <o:OLEObject Type="Embed" ProgID="Equation.3" ShapeID="_x0000_s1029" DrawAspect="Content" ObjectID="_1769350821" r:id="rId76"/>
         </w:pict>
       </w:r>
       <w:r>
@@ -14727,7 +14723,7 @@
           <v:shape id="_x0000_i1046" type="#_x0000_t75" style="width:402.6pt;height:27.65pt" o:ole="">
             <v:imagedata r:id="rId77" o:title=""/>
           </v:shape>
-          <o:OLEObject Type="Embed" ProgID="Equation.3" ShapeID="_x0000_i1046" DrawAspect="Content" ObjectID="_1769324700" r:id="rId78"/>
+          <o:OLEObject Type="Embed" ProgID="Equation.3" ShapeID="_x0000_i1046" DrawAspect="Content" ObjectID="_1769350799" r:id="rId78"/>
         </w:object>
       </w:r>
     </w:p>
@@ -14758,7 +14754,7 @@
           <v:shape id="_x0000_i1047" type="#_x0000_t75" style="width:356.55pt;height:25.35pt" o:ole="">
             <v:imagedata r:id="rId79" o:title=""/>
           </v:shape>
-          <o:OLEObject Type="Embed" ProgID="Equation.3" ShapeID="_x0000_i1047" DrawAspect="Content" ObjectID="_1769324701" r:id="rId80"/>
+          <o:OLEObject Type="Embed" ProgID="Equation.3" ShapeID="_x0000_i1047" DrawAspect="Content" ObjectID="_1769350800" r:id="rId80"/>
         </w:object>
       </w:r>
     </w:p>
@@ -16244,7 +16240,7 @@
           <v:shape id="_x0000_i1048" type="#_x0000_t75" style="width:86.4pt;height:19pt" o:ole="">
             <v:imagedata r:id="rId81" o:title=""/>
           </v:shape>
-          <o:OLEObject Type="Embed" ProgID="Equation.3" ShapeID="_x0000_i1048" DrawAspect="Content" ObjectID="_1769324702" r:id="rId82"/>
+          <o:OLEObject Type="Embed" ProgID="Equation.3" ShapeID="_x0000_i1048" DrawAspect="Content" ObjectID="_1769350801" r:id="rId82"/>
         </w:object>
       </w:r>
       <w:r>
@@ -16348,7 +16344,7 @@
           <v:shape id="_x0000_i1049" type="#_x0000_t75" style="width:103.7pt;height:37.45pt" o:ole="">
             <v:imagedata r:id="rId83" o:title=""/>
           </v:shape>
-          <o:OLEObject Type="Embed" ProgID="Equation.3" ShapeID="_x0000_i1049" DrawAspect="Content" ObjectID="_1769324703" r:id="rId84"/>
+          <o:OLEObject Type="Embed" ProgID="Equation.3" ShapeID="_x0000_i1049" DrawAspect="Content" ObjectID="_1769350802" r:id="rId84"/>
         </w:object>
       </w:r>
       <w:r>
@@ -16455,7 +16451,7 @@
           <v:shape id="_x0000_i1050" type="#_x0000_t75" style="width:199.3pt;height:27.65pt" o:ole="">
             <v:imagedata r:id="rId85" o:title=""/>
           </v:shape>
-          <o:OLEObject Type="Embed" ProgID="Equation.3" ShapeID="_x0000_i1050" DrawAspect="Content" ObjectID="_1769324704" r:id="rId86"/>
+          <o:OLEObject Type="Embed" ProgID="Equation.3" ShapeID="_x0000_i1050" DrawAspect="Content" ObjectID="_1769350803" r:id="rId86"/>
         </w:object>
       </w:r>
     </w:p>
@@ -16512,7 +16508,7 @@
           <v:shape id="_x0000_i1051" type="#_x0000_t75" style="width:198.15pt;height:18.45pt" o:ole="">
             <v:imagedata r:id="rId87" o:title=""/>
           </v:shape>
-          <o:OLEObject Type="Embed" ProgID="Equation.3" ShapeID="_x0000_i1051" DrawAspect="Content" ObjectID="_1769324705" r:id="rId88"/>
+          <o:OLEObject Type="Embed" ProgID="Equation.3" ShapeID="_x0000_i1051" DrawAspect="Content" ObjectID="_1769350804" r:id="rId88"/>
         </w:object>
       </w:r>
     </w:p>
@@ -16593,7 +16589,7 @@
           <v:shape id="_x0000_i1052" type="#_x0000_t75" style="width:111.15pt;height:18.45pt" o:ole="">
             <v:imagedata r:id="rId89" o:title=""/>
           </v:shape>
-          <o:OLEObject Type="Embed" ProgID="Equation.3" ShapeID="_x0000_i1052" DrawAspect="Content" ObjectID="_1769324706" r:id="rId90"/>
+          <o:OLEObject Type="Embed" ProgID="Equation.3" ShapeID="_x0000_i1052" DrawAspect="Content" ObjectID="_1769350805" r:id="rId90"/>
         </w:object>
       </w:r>
       <w:r>
@@ -16645,7 +16641,7 @@
           <v:shape id="_x0000_i1053" type="#_x0000_t75" style="width:86.4pt;height:38.6pt" o:ole="">
             <v:imagedata r:id="rId91" o:title=""/>
           </v:shape>
-          <o:OLEObject Type="Embed" ProgID="Equation.3" ShapeID="_x0000_i1053" DrawAspect="Content" ObjectID="_1769324707" r:id="rId92"/>
+          <o:OLEObject Type="Embed" ProgID="Equation.3" ShapeID="_x0000_i1053" DrawAspect="Content" ObjectID="_1769350806" r:id="rId92"/>
         </w:object>
       </w:r>
       <w:r>
@@ -16762,7 +16758,7 @@
           <v:shape id="_x0000_i1054" type="#_x0000_t75" style="width:193.55pt;height:34.55pt" o:ole="">
             <v:imagedata r:id="rId93" o:title=""/>
           </v:shape>
-          <o:OLEObject Type="Embed" ProgID="Equation.3" ShapeID="_x0000_i1054" DrawAspect="Content" ObjectID="_1769324708" r:id="rId94"/>
+          <o:OLEObject Type="Embed" ProgID="Equation.3" ShapeID="_x0000_i1054" DrawAspect="Content" ObjectID="_1769350807" r:id="rId94"/>
         </w:object>
       </w:r>
     </w:p>
@@ -16783,7 +16779,7 @@
           <v:shape id="_x0000_i1055" type="#_x0000_t75" style="width:226.95pt;height:18.45pt" o:ole="">
             <v:imagedata r:id="rId95" o:title=""/>
           </v:shape>
-          <o:OLEObject Type="Embed" ProgID="Equation.3" ShapeID="_x0000_i1055" DrawAspect="Content" ObjectID="_1769324709" r:id="rId96"/>
+          <o:OLEObject Type="Embed" ProgID="Equation.3" ShapeID="_x0000_i1055" DrawAspect="Content" ObjectID="_1769350808" r:id="rId96"/>
         </w:object>
       </w:r>
     </w:p>
@@ -17866,7 +17862,7 @@
           <v:shape id="_x0000_i1056" type="#_x0000_t75" style="width:353.1pt;height:29.95pt" o:ole="">
             <v:imagedata r:id="rId97" o:title=""/>
           </v:shape>
-          <o:OLEObject Type="Embed" ProgID="Equation.3" ShapeID="_x0000_i1056" DrawAspect="Content" ObjectID="_1769324710" r:id="rId98"/>
+          <o:OLEObject Type="Embed" ProgID="Equation.3" ShapeID="_x0000_i1056" DrawAspect="Content" ObjectID="_1769350809" r:id="rId98"/>
         </w:object>
       </w:r>
       <w:r>
@@ -18037,7 +18033,7 @@
           <v:shape id="_x0000_i1057" type="#_x0000_t75" style="width:180.85pt;height:39.15pt" o:ole="">
             <v:imagedata r:id="rId99" o:title=""/>
           </v:shape>
-          <o:OLEObject Type="Embed" ProgID="Equation.3" ShapeID="_x0000_i1057" DrawAspect="Content" ObjectID="_1769324711" r:id="rId100"/>
+          <o:OLEObject Type="Embed" ProgID="Equation.3" ShapeID="_x0000_i1057" DrawAspect="Content" ObjectID="_1769350810" r:id="rId100"/>
         </w:object>
       </w:r>
     </w:p>
@@ -18175,7 +18171,7 @@
           <v:shape id="_x0000_i1058" type="#_x0000_t75" style="width:9.2pt;height:9.2pt" o:ole="">
             <v:imagedata r:id="rId101" o:title=""/>
           </v:shape>
-          <o:OLEObject Type="Embed" ProgID="Equation.3" ShapeID="_x0000_i1058" DrawAspect="Content" ObjectID="_1769324712" r:id="rId102"/>
+          <o:OLEObject Type="Embed" ProgID="Equation.3" ShapeID="_x0000_i1058" DrawAspect="Content" ObjectID="_1769350811" r:id="rId102"/>
         </w:object>
       </w:r>
       <w:r>
@@ -18410,7 +18406,7 @@
           <v:shape id="_x0000_i1059" type="#_x0000_t75" style="width:9.2pt;height:9.2pt" o:ole="">
             <v:imagedata r:id="rId103" o:title=""/>
           </v:shape>
-          <o:OLEObject Type="Embed" ProgID="Equation.3" ShapeID="_x0000_i1059" DrawAspect="Content" ObjectID="_1769324713" r:id="rId104"/>
+          <o:OLEObject Type="Embed" ProgID="Equation.3" ShapeID="_x0000_i1059" DrawAspect="Content" ObjectID="_1769350812" r:id="rId104"/>
         </w:object>
       </w:r>
       <w:r>
@@ -18731,7 +18727,7 @@
           <v:shape id="_x0000_i1060" type="#_x0000_t75" style="width:75.45pt;height:29.4pt" o:ole="">
             <v:imagedata r:id="rId105" o:title=""/>
           </v:shape>
-          <o:OLEObject Type="Embed" ProgID="Equation.3" ShapeID="_x0000_i1060" DrawAspect="Content" ObjectID="_1769324714" r:id="rId106"/>
+          <o:OLEObject Type="Embed" ProgID="Equation.3" ShapeID="_x0000_i1060" DrawAspect="Content" ObjectID="_1769350813" r:id="rId106"/>
         </w:object>
       </w:r>
       <w:r>
@@ -18793,7 +18789,7 @@
           <v:shape id="_x0000_i1061" type="#_x0000_t75" style="width:127.85pt;height:32.85pt" o:ole="">
             <v:imagedata r:id="rId107" o:title=""/>
           </v:shape>
-          <o:OLEObject Type="Embed" ProgID="Equation.3" ShapeID="_x0000_i1061" DrawAspect="Content" ObjectID="_1769324715" r:id="rId108"/>
+          <o:OLEObject Type="Embed" ProgID="Equation.3" ShapeID="_x0000_i1061" DrawAspect="Content" ObjectID="_1769350814" r:id="rId108"/>
         </w:object>
       </w:r>
     </w:p>
@@ -18872,7 +18868,7 @@
           <v:shape id="_x0000_i1062" type="#_x0000_t75" style="width:66.25pt;height:42.05pt" o:ole="">
             <v:imagedata r:id="rId109" o:title=""/>
           </v:shape>
-          <o:OLEObject Type="Embed" ProgID="Equation.3" ShapeID="_x0000_i1062" DrawAspect="Content" ObjectID="_1769324716" r:id="rId110"/>
+          <o:OLEObject Type="Embed" ProgID="Equation.3" ShapeID="_x0000_i1062" DrawAspect="Content" ObjectID="_1769350815" r:id="rId110"/>
         </w:object>
       </w:r>
       <w:r>
@@ -18944,7 +18940,7 @@
           <v:shape id="_x0000_i1063" type="#_x0000_t75" style="width:162.45pt;height:32.85pt" o:ole="">
             <v:imagedata r:id="rId111" o:title=""/>
           </v:shape>
-          <o:OLEObject Type="Embed" ProgID="Equation.3" ShapeID="_x0000_i1063" DrawAspect="Content" ObjectID="_1769324717" r:id="rId112"/>
+          <o:OLEObject Type="Embed" ProgID="Equation.3" ShapeID="_x0000_i1063" DrawAspect="Content" ObjectID="_1769350816" r:id="rId112"/>
         </w:object>
       </w:r>
     </w:p>
@@ -19020,7 +19016,7 @@
           <v:shape id="_x0000_i1064" type="#_x0000_t75" style="width:123.25pt;height:33.4pt" o:ole="">
             <v:imagedata r:id="rId113" o:title=""/>
           </v:shape>
-          <o:OLEObject Type="Embed" ProgID="Equation.3" ShapeID="_x0000_i1064" DrawAspect="Content" ObjectID="_1769324718" r:id="rId114"/>
+          <o:OLEObject Type="Embed" ProgID="Equation.3" ShapeID="_x0000_i1064" DrawAspect="Content" ObjectID="_1769350817" r:id="rId114"/>
         </w:object>
       </w:r>
       <w:r>
@@ -19066,7 +19062,7 @@
           <v:shape id="_x0000_i1065" type="#_x0000_t75" style="width:169.35pt;height:37.45pt" o:ole="">
             <v:imagedata r:id="rId115" o:title=""/>
           </v:shape>
-          <o:OLEObject Type="Embed" ProgID="Equation.3" ShapeID="_x0000_i1065" DrawAspect="Content" ObjectID="_1769324719" r:id="rId116"/>
+          <o:OLEObject Type="Embed" ProgID="Equation.3" ShapeID="_x0000_i1065" DrawAspect="Content" ObjectID="_1769350818" r:id="rId116"/>
         </w:object>
       </w:r>
     </w:p>
@@ -19140,7 +19136,7 @@
           <v:shape id="_x0000_i1066" type="#_x0000_t75" style="width:91pt;height:40.9pt" o:ole="">
             <v:imagedata r:id="rId117" o:title=""/>
           </v:shape>
-          <o:OLEObject Type="Embed" ProgID="Equation.3" ShapeID="_x0000_i1066" DrawAspect="Content" ObjectID="_1769324720" r:id="rId118"/>
+          <o:OLEObject Type="Embed" ProgID="Equation.3" ShapeID="_x0000_i1066" DrawAspect="Content" ObjectID="_1769350819" r:id="rId118"/>
         </w:object>
       </w:r>
       <w:r>
@@ -19195,7 +19191,7 @@
           <v:shape id="_x0000_i1067" type="#_x0000_t75" style="width:206.2pt;height:37.45pt" o:ole="">
             <v:imagedata r:id="rId119" o:title=""/>
           </v:shape>
-          <o:OLEObject Type="Embed" ProgID="Equation.3" ShapeID="_x0000_i1067" DrawAspect="Content" ObjectID="_1769324721" r:id="rId120"/>
+          <o:OLEObject Type="Embed" ProgID="Equation.3" ShapeID="_x0000_i1067" DrawAspect="Content" ObjectID="_1769350820" r:id="rId120"/>
         </w:object>
       </w:r>
     </w:p>
@@ -28866,7 +28862,7 @@
 </file>
 
 <file path=customXml/itemProps1.xml><?xml version="1.0" encoding="utf-8"?>
-<ds:datastoreItem xmlns:ds="http://schemas.openxmlformats.org/officeDocument/2006/customXml" ds:itemID="{B61024EB-5B10-4B3C-8B70-3A7303B7B69A}">
+<ds:datastoreItem xmlns:ds="http://schemas.openxmlformats.org/officeDocument/2006/customXml" ds:itemID="{2FD27F6A-9119-4996-A263-1959CB11181A}">
   <ds:schemaRefs>
     <ds:schemaRef ds:uri="http://schemas.openxmlformats.org/officeDocument/2006/bibliography"/>
   </ds:schemaRefs>

</xml_diff>